<commit_message>
Update 04 Manual de Mantenimiento_BibliotecaITSL.docx
cambios propuestos despues de la verificacion
</commit_message>
<xml_diff>
--- a/Implementacion del Software/04 Manual de Mantenimiento_BibliotecaITSL.docx
+++ b/Implementacion del Software/04 Manual de Mantenimiento_BibliotecaITSL.docx
@@ -1,6 +1,6 @@
 
 <file path=word/document.xml><?xml version="1.0" encoding="utf-8"?>
-<w:document xmlns:wpc="http://schemas.microsoft.com/office/word/2010/wordprocessingCanvas" xmlns:cx="http://schemas.microsoft.com/office/drawing/2014/chartex" xmlns:mc="http://schemas.openxmlformats.org/markup-compatibility/2006" xmlns:o="urn:schemas-microsoft-com:office:office" xmlns:r="http://schemas.openxmlformats.org/officeDocument/2006/relationships" xmlns:m="http://schemas.openxmlformats.org/officeDocument/2006/math" xmlns:v="urn:schemas-microsoft-com:vml" xmlns:wp14="http://schemas.microsoft.com/office/word/2010/wordprocessingDrawing" xmlns:wp="http://schemas.openxmlformats.org/drawingml/2006/wordprocessingDrawing" xmlns:w10="urn:schemas-microsoft-com:office:word" xmlns:w="http://schemas.openxmlformats.org/wordprocessingml/2006/main" xmlns:w14="http://schemas.microsoft.com/office/word/2010/wordml" xmlns:w15="http://schemas.microsoft.com/office/word/2012/wordml" xmlns:w16se="http://schemas.microsoft.com/office/word/2015/wordml/symex" xmlns:wpg="http://schemas.microsoft.com/office/word/2010/wordprocessingGroup" xmlns:wpi="http://schemas.microsoft.com/office/word/2010/wordprocessingInk" xmlns:wne="http://schemas.microsoft.com/office/word/2006/wordml" xmlns:wps="http://schemas.microsoft.com/office/word/2010/wordprocessingShape" mc:Ignorable="w14 w15 w16se wp14">
+<w:document xmlns:wpc="http://schemas.microsoft.com/office/word/2010/wordprocessingCanvas" xmlns:mc="http://schemas.openxmlformats.org/markup-compatibility/2006" xmlns:o="urn:schemas-microsoft-com:office:office" xmlns:r="http://schemas.openxmlformats.org/officeDocument/2006/relationships" xmlns:m="http://schemas.openxmlformats.org/officeDocument/2006/math" xmlns:v="urn:schemas-microsoft-com:vml" xmlns:wp14="http://schemas.microsoft.com/office/word/2010/wordprocessingDrawing" xmlns:wp="http://schemas.openxmlformats.org/drawingml/2006/wordprocessingDrawing" xmlns:w10="urn:schemas-microsoft-com:office:word" xmlns:w="http://schemas.openxmlformats.org/wordprocessingml/2006/main" xmlns:w14="http://schemas.microsoft.com/office/word/2010/wordml" xmlns:wpg="http://schemas.microsoft.com/office/word/2010/wordprocessingGroup" xmlns:wpi="http://schemas.microsoft.com/office/word/2010/wordprocessingInk" xmlns:wne="http://schemas.microsoft.com/office/word/2006/wordml" xmlns:wps="http://schemas.microsoft.com/office/word/2010/wordprocessingShape" mc:Ignorable="w14 wp14">
   <w:body>
     <w:p>
       <w:pPr>
@@ -243,7 +243,7 @@
               </wp:anchor>
             </w:drawing>
           </mc:Choice>
-          <mc:Fallback xmlns:sl="http://schemas.openxmlformats.org/schemaLibrary/2006/main" xmlns:a="http://schemas.openxmlformats.org/drawingml/2006/main" xmlns:pic="http://schemas.openxmlformats.org/drawingml/2006/picture" xmlns:c="http://schemas.openxmlformats.org/drawingml/2006/chart" xmlns:lc="http://schemas.openxmlformats.org/drawingml/2006/lockedCanvas" xmlns:dgm="http://schemas.openxmlformats.org/drawingml/2006/diagram">
+          <mc:Fallback xmlns:cx="http://schemas.microsoft.com/office/drawing/2014/chartex" xmlns:w15="http://schemas.microsoft.com/office/word/2012/wordml" xmlns:w16se="http://schemas.microsoft.com/office/word/2015/wordml/symex" xmlns:dgm="http://schemas.openxmlformats.org/drawingml/2006/diagram" xmlns:lc="http://schemas.openxmlformats.org/drawingml/2006/lockedCanvas" xmlns:c="http://schemas.openxmlformats.org/drawingml/2006/chart" xmlns:pic="http://schemas.openxmlformats.org/drawingml/2006/picture" xmlns:a="http://schemas.openxmlformats.org/drawingml/2006/main" xmlns:sl="http://schemas.openxmlformats.org/schemaLibrary/2006/main">
             <w:drawing>
               <wp:anchor allowOverlap="1" behindDoc="0" distB="0" distT="0" distL="114300" distR="114300" hidden="0" layoutInCell="1" locked="0" relativeHeight="0" simplePos="0">
                 <wp:simplePos x="0" y="0"/>
@@ -265,7 +265,7 @@
                         <pic:cNvPicPr preferRelativeResize="0"/>
                       </pic:nvPicPr>
                       <pic:blipFill>
-                        <a:blip r:embed="rId7"/>
+                        <a:blip r:embed="rId8"/>
                         <a:srcRect/>
                         <a:stretch>
                           <a:fillRect/>
@@ -608,90 +608,101 @@
                 <w:sz w:val="18"/>
                 <w:szCs w:val="18"/>
               </w:rPr>
-              <w:t>26/01</w:t>
+              <w:t>21/12/2021</w:t>
             </w:r>
-            <w:r>
+          </w:p>
+        </w:tc>
+        <w:tc>
+          <w:tcPr>
+            <w:tcW w:w="2672" w:type="dxa"/>
+          </w:tcPr>
+          <w:p>
+            <w:pPr>
+              <w:jc w:val="center"/>
               <w:rPr>
                 <w:rFonts w:ascii="Arial" w:eastAsia="Arial" w:hAnsi="Arial" w:cs="Arial"/>
                 <w:sz w:val="18"/>
                 <w:szCs w:val="18"/>
               </w:rPr>
-              <w:t>/2021</w:t>
-            </w:r>
-          </w:p>
-        </w:tc>
-        <w:tc>
-          <w:tcPr>
-            <w:tcW w:w="2672" w:type="dxa"/>
-          </w:tcPr>
-          <w:p>
-            <w:pPr>
-              <w:jc w:val="center"/>
+            </w:pPr>
+            <w:r>
               <w:rPr>
                 <w:rFonts w:ascii="Arial" w:eastAsia="Arial" w:hAnsi="Arial" w:cs="Arial"/>
                 <w:sz w:val="18"/>
                 <w:szCs w:val="18"/>
               </w:rPr>
-            </w:pPr>
-            <w:r>
+              <w:t>Versión inicial</w:t>
+            </w:r>
+          </w:p>
+        </w:tc>
+        <w:tc>
+          <w:tcPr>
+            <w:tcW w:w="1317" w:type="dxa"/>
+          </w:tcPr>
+          <w:p>
+            <w:pPr>
+              <w:jc w:val="center"/>
               <w:rPr>
                 <w:rFonts w:ascii="Arial" w:eastAsia="Arial" w:hAnsi="Arial" w:cs="Arial"/>
                 <w:sz w:val="18"/>
                 <w:szCs w:val="18"/>
               </w:rPr>
-              <w:t>Versión inicial</w:t>
-            </w:r>
-          </w:p>
-        </w:tc>
-        <w:tc>
-          <w:tcPr>
-            <w:tcW w:w="1317" w:type="dxa"/>
-          </w:tcPr>
-          <w:p>
-            <w:pPr>
-              <w:jc w:val="center"/>
+            </w:pPr>
+            <w:r>
               <w:rPr>
                 <w:rFonts w:ascii="Arial" w:eastAsia="Arial" w:hAnsi="Arial" w:cs="Arial"/>
                 <w:sz w:val="18"/>
                 <w:szCs w:val="18"/>
               </w:rPr>
-            </w:pPr>
-            <w:r>
+              <w:t>Todas</w:t>
+            </w:r>
+          </w:p>
+        </w:tc>
+        <w:tc>
+          <w:tcPr>
+            <w:tcW w:w="1805" w:type="dxa"/>
+          </w:tcPr>
+          <w:p>
+            <w:pPr>
+              <w:jc w:val="center"/>
               <w:rPr>
                 <w:rFonts w:ascii="Arial" w:eastAsia="Arial" w:hAnsi="Arial" w:cs="Arial"/>
                 <w:sz w:val="18"/>
                 <w:szCs w:val="18"/>
               </w:rPr>
-              <w:t>Todas</w:t>
-            </w:r>
-          </w:p>
-        </w:tc>
-        <w:tc>
-          <w:tcPr>
-            <w:tcW w:w="1805" w:type="dxa"/>
-          </w:tcPr>
-          <w:p>
-            <w:pPr>
-              <w:jc w:val="center"/>
+            </w:pPr>
+            <w:r>
               <w:rPr>
                 <w:rFonts w:ascii="Arial" w:eastAsia="Arial" w:hAnsi="Arial" w:cs="Arial"/>
                 <w:sz w:val="18"/>
                 <w:szCs w:val="18"/>
               </w:rPr>
-            </w:pPr>
-            <w:r>
+              <w:t>ARM</w:t>
+            </w:r>
+          </w:p>
+        </w:tc>
+        <w:tc>
+          <w:tcPr>
+            <w:tcW w:w="1443" w:type="dxa"/>
+          </w:tcPr>
+          <w:p>
+            <w:pPr>
+              <w:jc w:val="center"/>
               <w:rPr>
                 <w:rFonts w:ascii="Arial" w:eastAsia="Arial" w:hAnsi="Arial" w:cs="Arial"/>
                 <w:sz w:val="18"/>
                 <w:szCs w:val="18"/>
               </w:rPr>
-              <w:t>ARM</w:t>
-            </w:r>
-          </w:p>
-        </w:tc>
-        <w:tc>
-          <w:tcPr>
-            <w:tcW w:w="1443" w:type="dxa"/>
+            </w:pPr>
+            <w:bookmarkStart w:id="1" w:name="_GoBack"/>
+            <w:bookmarkEnd w:id="1"/>
+          </w:p>
+        </w:tc>
+      </w:tr>
+      <w:tr>
+        <w:tc>
+          <w:tcPr>
+            <w:tcW w:w="1270" w:type="dxa"/>
           </w:tcPr>
           <w:p>
             <w:pPr>
@@ -702,23 +713,14 @@
                 <w:szCs w:val="18"/>
               </w:rPr>
             </w:pPr>
-          </w:p>
-        </w:tc>
-      </w:tr>
-      <w:tr>
-        <w:tc>
-          <w:tcPr>
-            <w:tcW w:w="1270" w:type="dxa"/>
-          </w:tcPr>
-          <w:p>
-            <w:pPr>
-              <w:jc w:val="center"/>
+            <w:r>
               <w:rPr>
                 <w:rFonts w:ascii="Arial" w:eastAsia="Arial" w:hAnsi="Arial" w:cs="Arial"/>
                 <w:sz w:val="18"/>
                 <w:szCs w:val="18"/>
               </w:rPr>
-            </w:pPr>
+              <w:t>Versión 2</w:t>
+            </w:r>
           </w:p>
         </w:tc>
         <w:tc>
@@ -734,55 +736,41 @@
                 <w:szCs w:val="18"/>
               </w:rPr>
             </w:pPr>
-          </w:p>
-        </w:tc>
-        <w:tc>
-          <w:tcPr>
-            <w:tcW w:w="2672" w:type="dxa"/>
-          </w:tcPr>
-          <w:p>
-            <w:pPr>
+            <w:r>
               <w:rPr>
                 <w:rFonts w:ascii="Arial" w:eastAsia="Arial" w:hAnsi="Arial" w:cs="Arial"/>
                 <w:sz w:val="18"/>
                 <w:szCs w:val="18"/>
               </w:rPr>
-            </w:pPr>
-          </w:p>
-        </w:tc>
-        <w:tc>
-          <w:tcPr>
-            <w:tcW w:w="1317" w:type="dxa"/>
+              <w:t>22/12/2021</w:t>
+            </w:r>
+          </w:p>
+        </w:tc>
+        <w:tc>
+          <w:tcPr>
+            <w:tcW w:w="2672" w:type="dxa"/>
           </w:tcPr>
           <w:p>
             <w:pPr>
-              <w:jc w:val="center"/>
               <w:rPr>
                 <w:rFonts w:ascii="Arial" w:eastAsia="Arial" w:hAnsi="Arial" w:cs="Arial"/>
                 <w:sz w:val="18"/>
                 <w:szCs w:val="18"/>
               </w:rPr>
             </w:pPr>
-          </w:p>
-        </w:tc>
-        <w:tc>
-          <w:tcPr>
-            <w:tcW w:w="1805" w:type="dxa"/>
-          </w:tcPr>
-          <w:p>
-            <w:pPr>
-              <w:jc w:val="center"/>
+            <w:r>
               <w:rPr>
                 <w:rFonts w:ascii="Arial" w:eastAsia="Arial" w:hAnsi="Arial" w:cs="Arial"/>
                 <w:sz w:val="18"/>
                 <w:szCs w:val="18"/>
               </w:rPr>
-            </w:pPr>
-          </w:p>
-        </w:tc>
-        <w:tc>
-          <w:tcPr>
-            <w:tcW w:w="1443" w:type="dxa"/>
+              <w:t>Se anexaron 2 secciones</w:t>
+            </w:r>
+          </w:p>
+        </w:tc>
+        <w:tc>
+          <w:tcPr>
+            <w:tcW w:w="1317" w:type="dxa"/>
           </w:tcPr>
           <w:p>
             <w:pPr>
@@ -793,28 +781,19 @@
                 <w:szCs w:val="18"/>
               </w:rPr>
             </w:pPr>
-          </w:p>
-        </w:tc>
-      </w:tr>
-      <w:tr>
-        <w:tc>
-          <w:tcPr>
-            <w:tcW w:w="1270" w:type="dxa"/>
-          </w:tcPr>
-          <w:p>
-            <w:pPr>
-              <w:jc w:val="center"/>
+            <w:r>
               <w:rPr>
                 <w:rFonts w:ascii="Arial" w:eastAsia="Arial" w:hAnsi="Arial" w:cs="Arial"/>
                 <w:sz w:val="18"/>
                 <w:szCs w:val="18"/>
               </w:rPr>
-            </w:pPr>
-          </w:p>
-        </w:tc>
-        <w:tc>
-          <w:tcPr>
-            <w:tcW w:w="1416" w:type="dxa"/>
+              <w:t>Introducción y ruta del proyecto</w:t>
+            </w:r>
+          </w:p>
+        </w:tc>
+        <w:tc>
+          <w:tcPr>
+            <w:tcW w:w="1805" w:type="dxa"/>
           </w:tcPr>
           <w:p>
             <w:pPr>
@@ -825,26 +804,19 @@
                 <w:szCs w:val="18"/>
               </w:rPr>
             </w:pPr>
-          </w:p>
-        </w:tc>
-        <w:tc>
-          <w:tcPr>
-            <w:tcW w:w="2672" w:type="dxa"/>
-          </w:tcPr>
-          <w:p>
-            <w:pPr>
-              <w:jc w:val="center"/>
+            <w:r>
               <w:rPr>
                 <w:rFonts w:ascii="Arial" w:eastAsia="Arial" w:hAnsi="Arial" w:cs="Arial"/>
                 <w:sz w:val="18"/>
                 <w:szCs w:val="18"/>
               </w:rPr>
-            </w:pPr>
-          </w:p>
-        </w:tc>
-        <w:tc>
-          <w:tcPr>
-            <w:tcW w:w="1317" w:type="dxa"/>
+              <w:t>EORM</w:t>
+            </w:r>
+          </w:p>
+        </w:tc>
+        <w:tc>
+          <w:tcPr>
+            <w:tcW w:w="1443" w:type="dxa"/>
           </w:tcPr>
           <w:p>
             <w:pPr>
@@ -857,12 +829,15 @@
             </w:pPr>
           </w:p>
         </w:tc>
-        <w:tc>
-          <w:tcPr>
-            <w:tcW w:w="1805" w:type="dxa"/>
+      </w:tr>
+      <w:tr>
+        <w:tc>
+          <w:tcPr>
+            <w:tcW w:w="1270" w:type="dxa"/>
           </w:tcPr>
           <w:p>
             <w:pPr>
+              <w:jc w:val="center"/>
               <w:rPr>
                 <w:rFonts w:ascii="Arial" w:eastAsia="Arial" w:hAnsi="Arial" w:cs="Arial"/>
                 <w:sz w:val="18"/>
@@ -873,10 +848,11 @@
         </w:tc>
         <w:tc>
           <w:tcPr>
-            <w:tcW w:w="1443" w:type="dxa"/>
+            <w:tcW w:w="1416" w:type="dxa"/>
           </w:tcPr>
           <w:p>
             <w:pPr>
+              <w:jc w:val="center"/>
               <w:rPr>
                 <w:rFonts w:ascii="Arial" w:eastAsia="Arial" w:hAnsi="Arial" w:cs="Arial"/>
                 <w:sz w:val="18"/>
@@ -885,11 +861,9 @@
             </w:pPr>
           </w:p>
         </w:tc>
-      </w:tr>
-      <w:tr>
-        <w:tc>
-          <w:tcPr>
-            <w:tcW w:w="1270" w:type="dxa"/>
+        <w:tc>
+          <w:tcPr>
+            <w:tcW w:w="2672" w:type="dxa"/>
           </w:tcPr>
           <w:p>
             <w:pPr>
@@ -904,7 +878,7 @@
         </w:tc>
         <w:tc>
           <w:tcPr>
-            <w:tcW w:w="1416" w:type="dxa"/>
+            <w:tcW w:w="1317" w:type="dxa"/>
           </w:tcPr>
           <w:p>
             <w:pPr>
@@ -919,11 +893,10 @@
         </w:tc>
         <w:tc>
           <w:tcPr>
-            <w:tcW w:w="2672" w:type="dxa"/>
+            <w:tcW w:w="1805" w:type="dxa"/>
           </w:tcPr>
           <w:p>
             <w:pPr>
-              <w:jc w:val="center"/>
               <w:rPr>
                 <w:rFonts w:ascii="Arial" w:eastAsia="Arial" w:hAnsi="Arial" w:cs="Arial"/>
                 <w:sz w:val="18"/>
@@ -934,11 +907,10 @@
         </w:tc>
         <w:tc>
           <w:tcPr>
-            <w:tcW w:w="1317" w:type="dxa"/>
+            <w:tcW w:w="1443" w:type="dxa"/>
           </w:tcPr>
           <w:p>
             <w:pPr>
-              <w:jc w:val="center"/>
               <w:rPr>
                 <w:rFonts w:ascii="Arial" w:eastAsia="Arial" w:hAnsi="Arial" w:cs="Arial"/>
                 <w:sz w:val="18"/>
@@ -947,12 +919,15 @@
             </w:pPr>
           </w:p>
         </w:tc>
-        <w:tc>
-          <w:tcPr>
-            <w:tcW w:w="1805" w:type="dxa"/>
+      </w:tr>
+      <w:tr>
+        <w:tc>
+          <w:tcPr>
+            <w:tcW w:w="1270" w:type="dxa"/>
           </w:tcPr>
           <w:p>
             <w:pPr>
+              <w:jc w:val="center"/>
               <w:rPr>
                 <w:rFonts w:ascii="Arial" w:eastAsia="Arial" w:hAnsi="Arial" w:cs="Arial"/>
                 <w:sz w:val="18"/>
@@ -963,10 +938,11 @@
         </w:tc>
         <w:tc>
           <w:tcPr>
-            <w:tcW w:w="1443" w:type="dxa"/>
+            <w:tcW w:w="1416" w:type="dxa"/>
           </w:tcPr>
           <w:p>
             <w:pPr>
+              <w:jc w:val="center"/>
               <w:rPr>
                 <w:rFonts w:ascii="Arial" w:eastAsia="Arial" w:hAnsi="Arial" w:cs="Arial"/>
                 <w:sz w:val="18"/>
@@ -975,6 +951,64 @@
             </w:pPr>
           </w:p>
         </w:tc>
+        <w:tc>
+          <w:tcPr>
+            <w:tcW w:w="2672" w:type="dxa"/>
+          </w:tcPr>
+          <w:p>
+            <w:pPr>
+              <w:jc w:val="center"/>
+              <w:rPr>
+                <w:rFonts w:ascii="Arial" w:eastAsia="Arial" w:hAnsi="Arial" w:cs="Arial"/>
+                <w:sz w:val="18"/>
+                <w:szCs w:val="18"/>
+              </w:rPr>
+            </w:pPr>
+          </w:p>
+        </w:tc>
+        <w:tc>
+          <w:tcPr>
+            <w:tcW w:w="1317" w:type="dxa"/>
+          </w:tcPr>
+          <w:p>
+            <w:pPr>
+              <w:jc w:val="center"/>
+              <w:rPr>
+                <w:rFonts w:ascii="Arial" w:eastAsia="Arial" w:hAnsi="Arial" w:cs="Arial"/>
+                <w:sz w:val="18"/>
+                <w:szCs w:val="18"/>
+              </w:rPr>
+            </w:pPr>
+          </w:p>
+        </w:tc>
+        <w:tc>
+          <w:tcPr>
+            <w:tcW w:w="1805" w:type="dxa"/>
+          </w:tcPr>
+          <w:p>
+            <w:pPr>
+              <w:rPr>
+                <w:rFonts w:ascii="Arial" w:eastAsia="Arial" w:hAnsi="Arial" w:cs="Arial"/>
+                <w:sz w:val="18"/>
+                <w:szCs w:val="18"/>
+              </w:rPr>
+            </w:pPr>
+          </w:p>
+        </w:tc>
+        <w:tc>
+          <w:tcPr>
+            <w:tcW w:w="1443" w:type="dxa"/>
+          </w:tcPr>
+          <w:p>
+            <w:pPr>
+              <w:rPr>
+                <w:rFonts w:ascii="Arial" w:eastAsia="Arial" w:hAnsi="Arial" w:cs="Arial"/>
+                <w:sz w:val="18"/>
+                <w:szCs w:val="18"/>
+              </w:rPr>
+            </w:pPr>
+          </w:p>
+        </w:tc>
       </w:tr>
     </w:tbl>
     <w:p>
@@ -1014,8 +1048,8 @@
           <w:i/>
         </w:rPr>
       </w:pPr>
-      <w:bookmarkStart w:id="1" w:name="_30j0zll" w:colFirst="0" w:colLast="0"/>
-      <w:bookmarkEnd w:id="1"/>
+      <w:bookmarkStart w:id="2" w:name="_30j0zll" w:colFirst="0" w:colLast="0"/>
+      <w:bookmarkEnd w:id="2"/>
       <w:r>
         <w:rPr>
           <w:rFonts w:ascii="Arial" w:eastAsia="Arial" w:hAnsi="Arial" w:cs="Arial"/>
@@ -1044,6 +1078,93 @@
         <w:lastRenderedPageBreak/>
         <w:t>MANUAL DE MANTENIMIENTO</w:t>
       </w:r>
+    </w:p>
+    <w:p>
+      <w:pPr>
+        <w:spacing w:after="0" w:line="240" w:lineRule="auto"/>
+        <w:jc w:val="center"/>
+        <w:rPr>
+          <w:rFonts w:ascii="Arial" w:eastAsia="Arial" w:hAnsi="Arial" w:cs="Arial"/>
+          <w:b/>
+          <w:i/>
+        </w:rPr>
+      </w:pPr>
+    </w:p>
+    <w:p>
+      <w:pPr>
+        <w:jc w:val="both"/>
+        <w:rPr>
+          <w:rFonts w:ascii="Arial" w:eastAsia="Arial" w:hAnsi="Arial" w:cs="Arial"/>
+          <w:b/>
+          <w:i/>
+          <w:color w:val="FF0000"/>
+        </w:rPr>
+      </w:pPr>
+      <w:r>
+        <w:rPr>
+          <w:rFonts w:ascii="Arial" w:hAnsi="Arial" w:cs="Arial"/>
+          <w:color w:val="FF0000"/>
+          <w:shd w:val="clear" w:color="auto" w:fill="FFFFFF"/>
+        </w:rPr>
+        <w:t>El manual de mantenimiento de software, tiene por objeto el describir las tareas de administración y mantenimiento del sistema y está destinado al personal de sistemas</w:t>
+      </w:r>
+      <w:r>
+        <w:rPr>
+          <w:rFonts w:ascii="Arial" w:hAnsi="Arial" w:cs="Arial"/>
+          <w:color w:val="FF0000"/>
+          <w:shd w:val="clear" w:color="auto" w:fill="FFFFFF"/>
+        </w:rPr>
+        <w:t xml:space="preserve"> del Instituto Tecnológico Superior de Loreto</w:t>
+      </w:r>
+      <w:r>
+        <w:rPr>
+          <w:rFonts w:ascii="Arial" w:hAnsi="Arial" w:cs="Arial"/>
+          <w:color w:val="FF0000"/>
+          <w:shd w:val="clear" w:color="auto" w:fill="FFFFFF"/>
+        </w:rPr>
+        <w:t xml:space="preserve"> responsable de la administración y mantenimiento de éste. El manual de mantenimiento es lo primero que consultará el personal técnico de tu cl</w:t>
+      </w:r>
+      <w:r>
+        <w:rPr>
+          <w:rFonts w:ascii="Arial" w:hAnsi="Arial" w:cs="Arial"/>
+          <w:color w:val="FF0000"/>
+          <w:shd w:val="clear" w:color="auto" w:fill="FFFFFF"/>
+        </w:rPr>
+        <w:t>iente cuando aparezca un fallo</w:t>
+      </w:r>
+      <w:r>
+        <w:rPr>
+          <w:rFonts w:ascii="Arial" w:hAnsi="Arial" w:cs="Arial"/>
+          <w:color w:val="FF0000"/>
+          <w:shd w:val="clear" w:color="auto" w:fill="FFFFFF"/>
+        </w:rPr>
+        <w:t xml:space="preserve"> o una incidencia, junto con el </w:t>
+      </w:r>
+      <w:r>
+        <w:rPr>
+          <w:rFonts w:ascii="Arial" w:hAnsi="Arial" w:cs="Arial"/>
+          <w:color w:val="FF0000"/>
+        </w:rPr>
+        <w:t>manual de usuario</w:t>
+      </w:r>
+      <w:r>
+        <w:rPr>
+          <w:rFonts w:ascii="Arial" w:hAnsi="Arial" w:cs="Arial"/>
+          <w:color w:val="FF0000"/>
+        </w:rPr>
+        <w:t>.</w:t>
+      </w:r>
+    </w:p>
+    <w:p>
+      <w:pPr>
+        <w:spacing w:after="0" w:line="240" w:lineRule="auto"/>
+        <w:jc w:val="center"/>
+        <w:rPr>
+          <w:rFonts w:ascii="Arial" w:eastAsia="Arial" w:hAnsi="Arial" w:cs="Arial"/>
+          <w:b/>
+          <w:i/>
+        </w:rPr>
+      </w:pPr>
     </w:p>
     <w:p>
       <w:pPr>
@@ -1888,6 +2009,7 @@
           <w:b/>
           <w:i/>
         </w:rPr>
+        <w:lastRenderedPageBreak/>
         <w:t>User.php</w:t>
       </w:r>
       <w:proofErr w:type="spellEnd"/>
@@ -1936,17 +2058,7 @@
           <w:b/>
           <w:i/>
         </w:rPr>
-        <w:t>realizar las operaciones con las tablas de la base de dato</w:t>
-      </w:r>
-      <w:bookmarkStart w:id="2" w:name="_GoBack"/>
-      <w:bookmarkEnd w:id="2"/>
-      <w:r>
-        <w:rPr>
-          <w:rFonts w:ascii="Arial" w:eastAsia="Arial" w:hAnsi="Arial" w:cs="Arial"/>
-          <w:b/>
-          <w:i/>
-        </w:rPr>
-        <w:t>s</w:t>
+        <w:t>realizar las operaciones con las tablas de la base de datos</w:t>
       </w:r>
       <w:r>
         <w:rPr>
@@ -2089,7 +2201,6 @@
           <w:b/>
           <w:i/>
         </w:rPr>
-        <w:lastRenderedPageBreak/>
         <w:t>EditorialController.php</w:t>
       </w:r>
       <w:proofErr w:type="spellEnd"/>
@@ -2989,6 +3100,7 @@
           <w:b/>
           <w:i/>
         </w:rPr>
+        <w:lastRenderedPageBreak/>
         <w:t>Bootstrap</w:t>
       </w:r>
       <w:proofErr w:type="spellEnd"/>
@@ -3188,9 +3300,2409 @@
       </w:r>
       <w:proofErr w:type="spellEnd"/>
     </w:p>
+    <w:p>
+      <w:pPr>
+        <w:numPr>
+          <w:ilvl w:val="0"/>
+          <w:numId w:val="1"/>
+        </w:numPr>
+        <w:jc w:val="both"/>
+        <w:rPr>
+          <w:rFonts w:ascii="Arial" w:eastAsia="Arial" w:hAnsi="Arial" w:cs="Arial"/>
+          <w:b/>
+          <w:i/>
+          <w:color w:val="FF0000"/>
+        </w:rPr>
+      </w:pPr>
+      <w:r>
+        <w:rPr>
+          <w:rFonts w:ascii="Arial" w:eastAsia="Arial" w:hAnsi="Arial" w:cs="Arial"/>
+          <w:b/>
+          <w:i/>
+          <w:color w:val="FF0000"/>
+        </w:rPr>
+        <w:t>Ruta del proyecto de software para el I.T.S.L.</w:t>
+      </w:r>
+    </w:p>
+    <w:p>
+      <w:pPr>
+        <w:ind w:left="720"/>
+        <w:jc w:val="both"/>
+        <w:rPr>
+          <w:rFonts w:ascii="Arial" w:eastAsia="Arial" w:hAnsi="Arial" w:cs="Arial"/>
+          <w:b/>
+          <w:i/>
+        </w:rPr>
+      </w:pPr>
+      <w:hyperlink r:id="rId9" w:history="1">
+        <w:r>
+          <w:rPr>
+            <w:rStyle w:val="Hipervnculo"/>
+            <w:rFonts w:ascii="Arial" w:eastAsia="Arial" w:hAnsi="Arial" w:cs="Arial"/>
+            <w:b/>
+            <w:i/>
+          </w:rPr>
+          <w:t>https://github.com/jriosmx/BibliotecaITSL</w:t>
+        </w:r>
+      </w:hyperlink>
+    </w:p>
+    <w:p>
+      <w:pPr>
+        <w:ind w:left="720"/>
+        <w:jc w:val="both"/>
+        <w:rPr>
+          <w:rFonts w:ascii="Arial" w:eastAsia="Arial" w:hAnsi="Arial" w:cs="Arial"/>
+          <w:b/>
+          <w:i/>
+        </w:rPr>
+      </w:pPr>
+    </w:p>
+    <w:p>
+      <w:pPr>
+        <w:ind w:left="720"/>
+        <w:jc w:val="both"/>
+        <w:rPr>
+          <w:rFonts w:ascii="Arial" w:eastAsia="Arial" w:hAnsi="Arial" w:cs="Arial"/>
+          <w:b/>
+          <w:i/>
+        </w:rPr>
+      </w:pPr>
+    </w:p>
+    <w:p>
+      <w:pPr>
+        <w:ind w:left="720"/>
+        <w:jc w:val="both"/>
+        <w:rPr>
+          <w:rFonts w:ascii="Arial" w:eastAsia="Arial" w:hAnsi="Arial" w:cs="Arial"/>
+          <w:b/>
+          <w:i/>
+        </w:rPr>
+      </w:pPr>
+    </w:p>
+    <w:p>
+      <w:pPr>
+        <w:ind w:left="720"/>
+        <w:jc w:val="both"/>
+        <w:rPr>
+          <w:rFonts w:ascii="Arial" w:eastAsia="Arial" w:hAnsi="Arial" w:cs="Arial"/>
+          <w:b/>
+          <w:i/>
+        </w:rPr>
+      </w:pPr>
+    </w:p>
+    <w:p>
+      <w:pPr>
+        <w:ind w:left="720"/>
+        <w:jc w:val="both"/>
+        <w:rPr>
+          <w:rFonts w:ascii="Arial" w:eastAsia="Arial" w:hAnsi="Arial" w:cs="Arial"/>
+          <w:b/>
+          <w:i/>
+        </w:rPr>
+      </w:pPr>
+    </w:p>
+    <w:p>
+      <w:pPr>
+        <w:ind w:left="720"/>
+        <w:jc w:val="both"/>
+        <w:rPr>
+          <w:rFonts w:ascii="Arial" w:eastAsia="Arial" w:hAnsi="Arial" w:cs="Arial"/>
+          <w:b/>
+          <w:i/>
+        </w:rPr>
+      </w:pPr>
+    </w:p>
+    <w:p>
+      <w:pPr>
+        <w:ind w:left="720"/>
+        <w:jc w:val="both"/>
+        <w:rPr>
+          <w:rFonts w:ascii="Arial" w:eastAsia="Arial" w:hAnsi="Arial" w:cs="Arial"/>
+          <w:b/>
+          <w:i/>
+        </w:rPr>
+      </w:pPr>
+    </w:p>
+    <w:p>
+      <w:pPr>
+        <w:ind w:left="720"/>
+        <w:jc w:val="both"/>
+        <w:rPr>
+          <w:rFonts w:ascii="Arial" w:eastAsia="Arial" w:hAnsi="Arial" w:cs="Arial"/>
+          <w:b/>
+          <w:i/>
+        </w:rPr>
+      </w:pPr>
+    </w:p>
+    <w:p>
+      <w:pPr>
+        <w:ind w:left="720"/>
+        <w:jc w:val="both"/>
+        <w:rPr>
+          <w:rFonts w:ascii="Arial" w:eastAsia="Arial" w:hAnsi="Arial" w:cs="Arial"/>
+          <w:b/>
+          <w:i/>
+        </w:rPr>
+      </w:pPr>
+    </w:p>
+    <w:p>
+      <w:pPr>
+        <w:ind w:left="720"/>
+        <w:jc w:val="both"/>
+        <w:rPr>
+          <w:rFonts w:ascii="Arial" w:eastAsia="Arial" w:hAnsi="Arial" w:cs="Arial"/>
+          <w:b/>
+          <w:i/>
+        </w:rPr>
+      </w:pPr>
+    </w:p>
+    <w:p>
+      <w:pPr>
+        <w:ind w:left="720"/>
+        <w:jc w:val="both"/>
+        <w:rPr>
+          <w:rFonts w:ascii="Arial" w:eastAsia="Arial" w:hAnsi="Arial" w:cs="Arial"/>
+          <w:b/>
+          <w:i/>
+        </w:rPr>
+      </w:pPr>
+    </w:p>
+    <w:p>
+      <w:pPr>
+        <w:ind w:left="720"/>
+        <w:jc w:val="both"/>
+        <w:rPr>
+          <w:rFonts w:ascii="Arial" w:eastAsia="Arial" w:hAnsi="Arial" w:cs="Arial"/>
+          <w:b/>
+          <w:i/>
+        </w:rPr>
+      </w:pPr>
+    </w:p>
+    <w:p>
+      <w:pPr>
+        <w:ind w:left="720"/>
+        <w:jc w:val="both"/>
+        <w:rPr>
+          <w:rFonts w:ascii="Arial" w:eastAsia="Arial" w:hAnsi="Arial" w:cs="Arial"/>
+          <w:b/>
+          <w:i/>
+        </w:rPr>
+      </w:pPr>
+    </w:p>
+    <w:p>
+      <w:pPr>
+        <w:ind w:left="720"/>
+        <w:jc w:val="both"/>
+        <w:rPr>
+          <w:rFonts w:ascii="Arial" w:eastAsia="Arial" w:hAnsi="Arial" w:cs="Arial"/>
+          <w:b/>
+          <w:i/>
+        </w:rPr>
+      </w:pPr>
+    </w:p>
+    <w:p>
+      <w:pPr>
+        <w:ind w:left="720"/>
+        <w:jc w:val="both"/>
+        <w:rPr>
+          <w:rFonts w:ascii="Arial" w:eastAsia="Arial" w:hAnsi="Arial" w:cs="Arial"/>
+          <w:b/>
+          <w:i/>
+        </w:rPr>
+      </w:pPr>
+    </w:p>
+    <w:p>
+      <w:pPr>
+        <w:ind w:left="720"/>
+        <w:jc w:val="both"/>
+        <w:rPr>
+          <w:rFonts w:ascii="Arial" w:eastAsia="Arial" w:hAnsi="Arial" w:cs="Arial"/>
+          <w:b/>
+          <w:i/>
+        </w:rPr>
+      </w:pPr>
+    </w:p>
+    <w:p>
+      <w:pPr>
+        <w:ind w:left="720"/>
+        <w:jc w:val="both"/>
+        <w:rPr>
+          <w:rFonts w:ascii="Arial" w:eastAsia="Arial" w:hAnsi="Arial" w:cs="Arial"/>
+          <w:b/>
+          <w:i/>
+        </w:rPr>
+      </w:pPr>
+    </w:p>
+    <w:tbl>
+      <w:tblPr>
+        <w:tblStyle w:val="Tablaconcuadrcula"/>
+        <w:tblW w:w="0" w:type="auto"/>
+        <w:tblBorders>
+          <w:top w:val="none" w:sz="0" w:space="0" w:color="auto"/>
+          <w:left w:val="none" w:sz="0" w:space="0" w:color="auto"/>
+          <w:bottom w:val="none" w:sz="0" w:space="0" w:color="auto"/>
+          <w:right w:val="none" w:sz="0" w:space="0" w:color="auto"/>
+          <w:insideH w:val="none" w:sz="0" w:space="0" w:color="auto"/>
+          <w:insideV w:val="none" w:sz="0" w:space="0" w:color="auto"/>
+        </w:tblBorders>
+        <w:tblLook w:val="04A0" w:firstRow="1" w:lastRow="0" w:firstColumn="1" w:lastColumn="0" w:noHBand="0" w:noVBand="1"/>
+      </w:tblPr>
+      <w:tblGrid>
+        <w:gridCol w:w="2093"/>
+        <w:gridCol w:w="1276"/>
+        <w:gridCol w:w="3685"/>
+        <w:gridCol w:w="1924"/>
+      </w:tblGrid>
+      <w:tr>
+        <w:tc>
+          <w:tcPr>
+            <w:tcW w:w="2093" w:type="dxa"/>
+          </w:tcPr>
+          <w:p/>
+          <w:p>
+            <w:pPr>
+              <w:rPr>
+                <w:b/>
+                <w:i/>
+                <w:sz w:val="24"/>
+                <w:szCs w:val="24"/>
+              </w:rPr>
+            </w:pPr>
+            <w:r>
+              <w:rPr>
+                <w:b/>
+                <w:i/>
+                <w:sz w:val="24"/>
+                <w:szCs w:val="24"/>
+              </w:rPr>
+              <w:t>INICIO.</w:t>
+            </w:r>
+          </w:p>
+          <w:p/>
+        </w:tc>
+        <w:tc>
+          <w:tcPr>
+            <w:tcW w:w="1276" w:type="dxa"/>
+          </w:tcPr>
+          <w:p/>
+        </w:tc>
+        <w:tc>
+          <w:tcPr>
+            <w:tcW w:w="3685" w:type="dxa"/>
+          </w:tcPr>
+          <w:p>
+            <w:pPr>
+              <w:rPr>
+                <w:b/>
+              </w:rPr>
+            </w:pPr>
+            <w:r>
+              <w:rPr>
+                <w:b/>
+              </w:rPr>
+              <w:t>Responsable del proyecto</w:t>
+            </w:r>
+          </w:p>
+          <w:p>
+            <w:pPr>
+              <w:rPr>
+                <w:b/>
+              </w:rPr>
+            </w:pPr>
+          </w:p>
+          <w:p>
+            <w:r>
+              <w:rPr>
+                <w:b/>
+              </w:rPr>
+              <w:t>Responsable de pruebas</w:t>
+            </w:r>
+          </w:p>
+        </w:tc>
+        <w:tc>
+          <w:tcPr>
+            <w:tcW w:w="1924" w:type="dxa"/>
+          </w:tcPr>
+          <w:p/>
+        </w:tc>
+      </w:tr>
+    </w:tbl>
+    <w:p/>
+    <w:tbl>
+      <w:tblPr>
+        <w:tblStyle w:val="Tablaconcuadrcula"/>
+        <w:tblW w:w="0" w:type="auto"/>
+        <w:tblBorders>
+          <w:top w:val="none" w:sz="0" w:space="0" w:color="auto"/>
+          <w:left w:val="none" w:sz="0" w:space="0" w:color="auto"/>
+          <w:bottom w:val="none" w:sz="0" w:space="0" w:color="auto"/>
+          <w:right w:val="none" w:sz="0" w:space="0" w:color="auto"/>
+          <w:insideH w:val="none" w:sz="0" w:space="0" w:color="auto"/>
+          <w:insideV w:val="none" w:sz="0" w:space="0" w:color="auto"/>
+        </w:tblBorders>
+        <w:tblLook w:val="04A0" w:firstRow="1" w:lastRow="0" w:firstColumn="1" w:lastColumn="0" w:noHBand="0" w:noVBand="1"/>
+      </w:tblPr>
+      <w:tblGrid>
+        <w:gridCol w:w="2093"/>
+        <w:gridCol w:w="2580"/>
+        <w:gridCol w:w="10"/>
+        <w:gridCol w:w="20"/>
+        <w:gridCol w:w="2351"/>
+        <w:gridCol w:w="1924"/>
+      </w:tblGrid>
+      <w:tr>
+        <w:tc>
+          <w:tcPr>
+            <w:tcW w:w="2093" w:type="dxa"/>
+          </w:tcPr>
+          <w:p>
+            <w:pPr>
+              <w:rPr>
+                <w:i/>
+              </w:rPr>
+            </w:pPr>
+            <w:r>
+              <w:rPr>
+                <w:i/>
+              </w:rPr>
+              <w:t>Información  de pruebas del proyecto</w:t>
+            </w:r>
+          </w:p>
+        </w:tc>
+        <w:tc>
+          <w:tcPr>
+            <w:tcW w:w="4961" w:type="dxa"/>
+            <w:gridSpan w:val="4"/>
+          </w:tcPr>
+          <w:p>
+            <w:r>
+              <w:rPr>
+                <w:noProof/>
+              </w:rPr>
+              <mc:AlternateContent>
+                <mc:Choice Requires="wps">
+                  <w:drawing>
+                    <wp:anchor distT="0" distB="0" distL="114300" distR="114300" simplePos="0" relativeHeight="251660288" behindDoc="0" locked="0" layoutInCell="1" allowOverlap="1" wp14:anchorId="391552ED" wp14:editId="021B1762">
+                      <wp:simplePos x="0" y="0"/>
+                      <wp:positionH relativeFrom="column">
+                        <wp:posOffset>391160</wp:posOffset>
+                      </wp:positionH>
+                      <wp:positionV relativeFrom="paragraph">
+                        <wp:posOffset>38100</wp:posOffset>
+                      </wp:positionV>
+                      <wp:extent cx="2228850" cy="266700"/>
+                      <wp:effectExtent l="0" t="0" r="19050" b="19050"/>
+                      <wp:wrapNone/>
+                      <wp:docPr id="2" name="2 Rectángulo"/>
+                      <wp:cNvGraphicFramePr/>
+                      <a:graphic xmlns:a="http://schemas.openxmlformats.org/drawingml/2006/main">
+                        <a:graphicData uri="http://schemas.microsoft.com/office/word/2010/wordprocessingShape">
+                          <wps:wsp>
+                            <wps:cNvSpPr/>
+                            <wps:spPr>
+                              <a:xfrm>
+                                <a:off x="0" y="0"/>
+                                <a:ext cx="2228850" cy="266700"/>
+                              </a:xfrm>
+                              <a:prstGeom prst="rect">
+                                <a:avLst/>
+                              </a:prstGeom>
+                            </wps:spPr>
+                            <wps:style>
+                              <a:lnRef idx="2">
+                                <a:schemeClr val="accent1">
+                                  <a:shade val="50000"/>
+                                </a:schemeClr>
+                              </a:lnRef>
+                              <a:fillRef idx="1">
+                                <a:schemeClr val="accent1"/>
+                              </a:fillRef>
+                              <a:effectRef idx="0">
+                                <a:schemeClr val="accent1"/>
+                              </a:effectRef>
+                              <a:fontRef idx="minor">
+                                <a:schemeClr val="lt1"/>
+                              </a:fontRef>
+                            </wps:style>
+                            <wps:txbx>
+                              <w:txbxContent>
+                                <w:p>
+                                  <w:pPr>
+                                    <w:jc w:val="center"/>
+                                  </w:pPr>
+                                  <w:r>
+                                    <w:t>Análisis de Información</w:t>
+                                  </w:r>
+                                </w:p>
+                              </w:txbxContent>
+                            </wps:txbx>
+                            <wps:bodyPr rot="0" spcFirstLastPara="0" vertOverflow="overflow" horzOverflow="overflow" vert="horz" wrap="square" lIns="91440" tIns="45720" rIns="91440" bIns="45720" numCol="1" spcCol="0" rtlCol="0" fromWordArt="0" anchor="ctr" anchorCtr="0" forceAA="0" compatLnSpc="1">
+                              <a:prstTxWarp prst="textNoShape">
+                                <a:avLst/>
+                              </a:prstTxWarp>
+                              <a:noAutofit/>
+                            </wps:bodyPr>
+                          </wps:wsp>
+                        </a:graphicData>
+                      </a:graphic>
+                    </wp:anchor>
+                  </w:drawing>
+                </mc:Choice>
+                <mc:Fallback>
+                  <w:pict>
+                    <v:rect id="2 Rectángulo" o:spid="_x0000_s1026" style="position:absolute;margin-left:30.8pt;margin-top:3pt;width:175.5pt;height:21pt;z-index:251660288;visibility:visible;mso-wrap-style:square;mso-wrap-distance-left:9pt;mso-wrap-distance-top:0;mso-wrap-distance-right:9pt;mso-wrap-distance-bottom:0;mso-position-horizontal:absolute;mso-position-horizontal-relative:text;mso-position-vertical:absolute;mso-position-vertical-relative:text;v-text-anchor:middle" o:gfxdata="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" fillcolor="#4f81bd [3204]" strokecolor="#243f60 [1604]" strokeweight="2pt">
+                      <v:textbox>
+                        <w:txbxContent>
+                          <w:p>
+                            <w:pPr>
+                              <w:jc w:val="center"/>
+                            </w:pPr>
+                            <w:r>
+                              <w:t>Análisis de Información</w:t>
+                            </w:r>
+                          </w:p>
+                        </w:txbxContent>
+                      </v:textbox>
+                    </v:rect>
+                  </w:pict>
+                </mc:Fallback>
+              </mc:AlternateContent>
+            </w:r>
+          </w:p>
+          <w:p>
+            <w:r>
+              <w:rPr>
+                <w:noProof/>
+              </w:rPr>
+              <mc:AlternateContent>
+                <mc:Choice Requires="wps">
+                  <w:drawing>
+                    <wp:anchor distT="0" distB="0" distL="114300" distR="114300" simplePos="0" relativeHeight="251668480" behindDoc="0" locked="0" layoutInCell="1" allowOverlap="1" wp14:anchorId="52E9AE7A" wp14:editId="69D75D7A">
+                      <wp:simplePos x="0" y="0"/>
+                      <wp:positionH relativeFrom="column">
+                        <wp:posOffset>1550424</wp:posOffset>
+                      </wp:positionH>
+                      <wp:positionV relativeFrom="paragraph">
+                        <wp:posOffset>130345</wp:posOffset>
+                      </wp:positionV>
+                      <wp:extent cx="0" cy="579461"/>
+                      <wp:effectExtent l="152400" t="19050" r="76200" b="87630"/>
+                      <wp:wrapNone/>
+                      <wp:docPr id="13" name="13 Conector recto de flecha"/>
+                      <wp:cNvGraphicFramePr/>
+                      <a:graphic xmlns:a="http://schemas.openxmlformats.org/drawingml/2006/main">
+                        <a:graphicData uri="http://schemas.microsoft.com/office/word/2010/wordprocessingShape">
+                          <wps:wsp>
+                            <wps:cNvCnPr/>
+                            <wps:spPr>
+                              <a:xfrm>
+                                <a:off x="0" y="0"/>
+                                <a:ext cx="0" cy="579461"/>
+                              </a:xfrm>
+                              <a:prstGeom prst="straightConnector1">
+                                <a:avLst/>
+                              </a:prstGeom>
+                              <a:ln>
+                                <a:tailEnd type="arrow"/>
+                              </a:ln>
+                            </wps:spPr>
+                            <wps:style>
+                              <a:lnRef idx="3">
+                                <a:schemeClr val="dk1"/>
+                              </a:lnRef>
+                              <a:fillRef idx="0">
+                                <a:schemeClr val="dk1"/>
+                              </a:fillRef>
+                              <a:effectRef idx="2">
+                                <a:schemeClr val="dk1"/>
+                              </a:effectRef>
+                              <a:fontRef idx="minor">
+                                <a:schemeClr val="tx1"/>
+                              </a:fontRef>
+                            </wps:style>
+                            <wps:bodyPr/>
+                          </wps:wsp>
+                        </a:graphicData>
+                      </a:graphic>
+                    </wp:anchor>
+                  </w:drawing>
+                </mc:Choice>
+                <mc:Fallback>
+                  <w:pict>
+                    <v:shapetype id="_x0000_t32" coordsize="21600,21600" o:spt="32" o:oned="t" path="m,l21600,21600e" filled="f">
+                      <v:path arrowok="t" fillok="f" o:connecttype="none"/>
+                      <o:lock v:ext="edit" shapetype="t"/>
+                    </v:shapetype>
+                    <v:shape id="13 Conector recto de flecha" o:spid="_x0000_s1026" type="#_x0000_t32" style="position:absolute;margin-left:122.1pt;margin-top:10.25pt;width:0;height:45.65pt;z-index:251668480;visibility:visible;mso-wrap-style:square;mso-wrap-distance-left:9pt;mso-wrap-distance-top:0;mso-wrap-distance-right:9pt;mso-wrap-distance-bottom:0;mso-position-horizontal:absolute;mso-position-horizontal-relative:text;mso-position-vertical:absolute;mso-position-vertical-relative:text" o:gfxdata="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" strokecolor="black [3200]" strokeweight="3pt">
+                      <v:stroke endarrow="open"/>
+                      <v:shadow on="t" color="black" opacity="22937f" origin=",.5" offset="0,.63889mm"/>
+                    </v:shape>
+                  </w:pict>
+                </mc:Fallback>
+              </mc:AlternateContent>
+            </w:r>
+          </w:p>
+        </w:tc>
+        <w:tc>
+          <w:tcPr>
+            <w:tcW w:w="1924" w:type="dxa"/>
+          </w:tcPr>
+          <w:p>
+            <w:r>
+              <w:t>1.- Elementos a probar (identificado)</w:t>
+            </w:r>
+          </w:p>
+        </w:tc>
+      </w:tr>
+      <w:tr>
+        <w:tc>
+          <w:tcPr>
+            <w:tcW w:w="2093" w:type="dxa"/>
+          </w:tcPr>
+          <w:p>
+            <w:pPr>
+              <w:rPr>
+                <w:i/>
+              </w:rPr>
+            </w:pPr>
+          </w:p>
+        </w:tc>
+        <w:tc>
+          <w:tcPr>
+            <w:tcW w:w="2610" w:type="dxa"/>
+            <w:gridSpan w:val="3"/>
+          </w:tcPr>
+          <w:p/>
+          <w:p/>
+        </w:tc>
+        <w:tc>
+          <w:tcPr>
+            <w:tcW w:w="2351" w:type="dxa"/>
+          </w:tcPr>
+          <w:p>
+            <w:r>
+              <w:t>Responsable de Pruebas</w:t>
+            </w:r>
+          </w:p>
+        </w:tc>
+        <w:tc>
+          <w:tcPr>
+            <w:tcW w:w="1924" w:type="dxa"/>
+          </w:tcPr>
+          <w:p/>
+        </w:tc>
+      </w:tr>
+      <w:tr>
+        <w:tc>
+          <w:tcPr>
+            <w:tcW w:w="2093" w:type="dxa"/>
+          </w:tcPr>
+          <w:p>
+            <w:pPr>
+              <w:rPr>
+                <w:b/>
+                <w:i/>
+              </w:rPr>
+            </w:pPr>
+            <w:r>
+              <w:rPr>
+                <w:b/>
+                <w:i/>
+                <w:sz w:val="24"/>
+                <w:szCs w:val="24"/>
+              </w:rPr>
+              <w:t>PLANEACION</w:t>
+            </w:r>
+            <w:r>
+              <w:rPr>
+                <w:b/>
+                <w:i/>
+              </w:rPr>
+              <w:t>.</w:t>
+            </w:r>
+          </w:p>
+          <w:p>
+            <w:pPr>
+              <w:rPr>
+                <w:i/>
+              </w:rPr>
+            </w:pPr>
+            <w:r>
+              <w:rPr>
+                <w:i/>
+              </w:rPr>
+              <w:t>Elementos a probar</w:t>
+            </w:r>
+          </w:p>
+        </w:tc>
+        <w:tc>
+          <w:tcPr>
+            <w:tcW w:w="4961" w:type="dxa"/>
+            <w:gridSpan w:val="4"/>
+          </w:tcPr>
+          <w:p>
+            <w:r>
+              <w:rPr>
+                <w:noProof/>
+              </w:rPr>
+              <mc:AlternateContent>
+                <mc:Choice Requires="wps">
+                  <w:drawing>
+                    <wp:anchor distT="0" distB="0" distL="114300" distR="114300" simplePos="0" relativeHeight="251661312" behindDoc="0" locked="0" layoutInCell="1" allowOverlap="1" wp14:anchorId="2C17FFD0" wp14:editId="2FBD979E">
+                      <wp:simplePos x="0" y="0"/>
+                      <wp:positionH relativeFrom="column">
+                        <wp:posOffset>391160</wp:posOffset>
+                      </wp:positionH>
+                      <wp:positionV relativeFrom="paragraph">
+                        <wp:posOffset>35560</wp:posOffset>
+                      </wp:positionV>
+                      <wp:extent cx="2228850" cy="266700"/>
+                      <wp:effectExtent l="0" t="0" r="19050" b="19050"/>
+                      <wp:wrapNone/>
+                      <wp:docPr id="3" name="3 Rectángulo"/>
+                      <wp:cNvGraphicFramePr/>
+                      <a:graphic xmlns:a="http://schemas.openxmlformats.org/drawingml/2006/main">
+                        <a:graphicData uri="http://schemas.microsoft.com/office/word/2010/wordprocessingShape">
+                          <wps:wsp>
+                            <wps:cNvSpPr/>
+                            <wps:spPr>
+                              <a:xfrm>
+                                <a:off x="0" y="0"/>
+                                <a:ext cx="2228850" cy="266700"/>
+                              </a:xfrm>
+                              <a:prstGeom prst="rect">
+                                <a:avLst/>
+                              </a:prstGeom>
+                            </wps:spPr>
+                            <wps:style>
+                              <a:lnRef idx="2">
+                                <a:schemeClr val="accent1">
+                                  <a:shade val="50000"/>
+                                </a:schemeClr>
+                              </a:lnRef>
+                              <a:fillRef idx="1">
+                                <a:schemeClr val="accent1"/>
+                              </a:fillRef>
+                              <a:effectRef idx="0">
+                                <a:schemeClr val="accent1"/>
+                              </a:effectRef>
+                              <a:fontRef idx="minor">
+                                <a:schemeClr val="lt1"/>
+                              </a:fontRef>
+                            </wps:style>
+                            <wps:txbx>
+                              <w:txbxContent>
+                                <w:p>
+                                  <w:pPr>
+                                    <w:jc w:val="center"/>
+                                  </w:pPr>
+                                  <w:r>
+                                    <w:t>Planeación de Pruebas</w:t>
+                                  </w:r>
+                                </w:p>
+                              </w:txbxContent>
+                            </wps:txbx>
+                            <wps:bodyPr rot="0" spcFirstLastPara="0" vertOverflow="overflow" horzOverflow="overflow" vert="horz" wrap="square" lIns="91440" tIns="45720" rIns="91440" bIns="45720" numCol="1" spcCol="0" rtlCol="0" fromWordArt="0" anchor="ctr" anchorCtr="0" forceAA="0" compatLnSpc="1">
+                              <a:prstTxWarp prst="textNoShape">
+                                <a:avLst/>
+                              </a:prstTxWarp>
+                              <a:noAutofit/>
+                            </wps:bodyPr>
+                          </wps:wsp>
+                        </a:graphicData>
+                      </a:graphic>
+                    </wp:anchor>
+                  </w:drawing>
+                </mc:Choice>
+                <mc:Fallback>
+                  <w:pict>
+                    <v:rect id="3 Rectángulo" o:spid="_x0000_s1027" style="position:absolute;margin-left:30.8pt;margin-top:2.8pt;width:175.5pt;height:21pt;z-index:251661312;visibility:visible;mso-wrap-style:square;mso-wrap-distance-left:9pt;mso-wrap-distance-top:0;mso-wrap-distance-right:9pt;mso-wrap-distance-bottom:0;mso-position-horizontal:absolute;mso-position-horizontal-relative:text;mso-position-vertical:absolute;mso-position-vertical-relative:text;v-text-anchor:middle" o:gfxdata="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" fillcolor="#4f81bd [3204]" strokecolor="#243f60 [1604]" strokeweight="2pt">
+                      <v:textbox>
+                        <w:txbxContent>
+                          <w:p>
+                            <w:pPr>
+                              <w:jc w:val="center"/>
+                            </w:pPr>
+                            <w:r>
+                              <w:t>Planeación de Pruebas</w:t>
+                            </w:r>
+                          </w:p>
+                        </w:txbxContent>
+                      </v:textbox>
+                    </v:rect>
+                  </w:pict>
+                </mc:Fallback>
+              </mc:AlternateContent>
+            </w:r>
+          </w:p>
+          <w:p>
+            <w:r>
+              <w:rPr>
+                <w:noProof/>
+              </w:rPr>
+              <mc:AlternateContent>
+                <mc:Choice Requires="wps">
+                  <w:drawing>
+                    <wp:anchor distT="0" distB="0" distL="114300" distR="114300" simplePos="0" relativeHeight="251669504" behindDoc="0" locked="0" layoutInCell="1" allowOverlap="1" wp14:anchorId="014E293E" wp14:editId="2E90D032">
+                      <wp:simplePos x="0" y="0"/>
+                      <wp:positionH relativeFrom="column">
+                        <wp:posOffset>1548661</wp:posOffset>
+                      </wp:positionH>
+                      <wp:positionV relativeFrom="paragraph">
+                        <wp:posOffset>129464</wp:posOffset>
+                      </wp:positionV>
+                      <wp:extent cx="0" cy="579461"/>
+                      <wp:effectExtent l="152400" t="19050" r="76200" b="87630"/>
+                      <wp:wrapNone/>
+                      <wp:docPr id="14" name="14 Conector recto de flecha"/>
+                      <wp:cNvGraphicFramePr/>
+                      <a:graphic xmlns:a="http://schemas.openxmlformats.org/drawingml/2006/main">
+                        <a:graphicData uri="http://schemas.microsoft.com/office/word/2010/wordprocessingShape">
+                          <wps:wsp>
+                            <wps:cNvCnPr/>
+                            <wps:spPr>
+                              <a:xfrm>
+                                <a:off x="0" y="0"/>
+                                <a:ext cx="0" cy="579461"/>
+                              </a:xfrm>
+                              <a:prstGeom prst="straightConnector1">
+                                <a:avLst/>
+                              </a:prstGeom>
+                              <a:ln>
+                                <a:tailEnd type="arrow"/>
+                              </a:ln>
+                            </wps:spPr>
+                            <wps:style>
+                              <a:lnRef idx="3">
+                                <a:schemeClr val="dk1"/>
+                              </a:lnRef>
+                              <a:fillRef idx="0">
+                                <a:schemeClr val="dk1"/>
+                              </a:fillRef>
+                              <a:effectRef idx="2">
+                                <a:schemeClr val="dk1"/>
+                              </a:effectRef>
+                              <a:fontRef idx="minor">
+                                <a:schemeClr val="tx1"/>
+                              </a:fontRef>
+                            </wps:style>
+                            <wps:bodyPr/>
+                          </wps:wsp>
+                        </a:graphicData>
+                      </a:graphic>
+                    </wp:anchor>
+                  </w:drawing>
+                </mc:Choice>
+                <mc:Fallback>
+                  <w:pict>
+                    <v:shape id="14 Conector recto de flecha" o:spid="_x0000_s1026" type="#_x0000_t32" style="position:absolute;margin-left:121.95pt;margin-top:10.2pt;width:0;height:45.65pt;z-index:251669504;visibility:visible;mso-wrap-style:square;mso-wrap-distance-left:9pt;mso-wrap-distance-top:0;mso-wrap-distance-right:9pt;mso-wrap-distance-bottom:0;mso-position-horizontal:absolute;mso-position-horizontal-relative:text;mso-position-vertical:absolute;mso-position-vertical-relative:text" o:gfxdata="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" strokecolor="black [3200]" strokeweight="3pt">
+                      <v:stroke endarrow="open"/>
+                      <v:shadow on="t" color="black" opacity="22937f" origin=",.5" offset="0,.63889mm"/>
+                    </v:shape>
+                  </w:pict>
+                </mc:Fallback>
+              </mc:AlternateContent>
+            </w:r>
+          </w:p>
+        </w:tc>
+        <w:tc>
+          <w:tcPr>
+            <w:tcW w:w="1924" w:type="dxa"/>
+          </w:tcPr>
+          <w:p>
+            <w:r>
+              <w:t>Plan de pruebas</w:t>
+            </w:r>
+          </w:p>
+        </w:tc>
+      </w:tr>
+      <w:tr>
+        <w:tc>
+          <w:tcPr>
+            <w:tcW w:w="2093" w:type="dxa"/>
+          </w:tcPr>
+          <w:p>
+            <w:pPr>
+              <w:rPr>
+                <w:i/>
+              </w:rPr>
+            </w:pPr>
+          </w:p>
+        </w:tc>
+        <w:tc>
+          <w:tcPr>
+            <w:tcW w:w="2610" w:type="dxa"/>
+            <w:gridSpan w:val="3"/>
+          </w:tcPr>
+          <w:p/>
+          <w:p/>
+        </w:tc>
+        <w:tc>
+          <w:tcPr>
+            <w:tcW w:w="2351" w:type="dxa"/>
+          </w:tcPr>
+          <w:p>
+            <w:r>
+              <w:t>Responsable de pruebas</w:t>
+            </w:r>
+          </w:p>
+          <w:p/>
+        </w:tc>
+        <w:tc>
+          <w:tcPr>
+            <w:tcW w:w="1924" w:type="dxa"/>
+          </w:tcPr>
+          <w:p/>
+        </w:tc>
+      </w:tr>
+      <w:tr>
+        <w:tc>
+          <w:tcPr>
+            <w:tcW w:w="2093" w:type="dxa"/>
+          </w:tcPr>
+          <w:p>
+            <w:pPr>
+              <w:rPr>
+                <w:b/>
+                <w:i/>
+                <w:sz w:val="24"/>
+                <w:szCs w:val="24"/>
+              </w:rPr>
+            </w:pPr>
+            <w:r>
+              <w:rPr>
+                <w:b/>
+                <w:i/>
+                <w:sz w:val="24"/>
+                <w:szCs w:val="24"/>
+              </w:rPr>
+              <w:t>DISEÑO.</w:t>
+            </w:r>
+          </w:p>
+          <w:p>
+            <w:pPr>
+              <w:rPr>
+                <w:i/>
+              </w:rPr>
+            </w:pPr>
+            <w:r>
+              <w:rPr>
+                <w:i/>
+              </w:rPr>
+              <w:t>Plan de pruebas</w:t>
+            </w:r>
+          </w:p>
+        </w:tc>
+        <w:tc>
+          <w:tcPr>
+            <w:tcW w:w="4961" w:type="dxa"/>
+            <w:gridSpan w:val="4"/>
+          </w:tcPr>
+          <w:p>
+            <w:r>
+              <w:rPr>
+                <w:noProof/>
+              </w:rPr>
+              <mc:AlternateContent>
+                <mc:Choice Requires="wps">
+                  <w:drawing>
+                    <wp:anchor distT="0" distB="0" distL="114300" distR="114300" simplePos="0" relativeHeight="251663360" behindDoc="0" locked="0" layoutInCell="1" allowOverlap="1" wp14:anchorId="22BDF42C" wp14:editId="6C4CF753">
+                      <wp:simplePos x="0" y="0"/>
+                      <wp:positionH relativeFrom="column">
+                        <wp:posOffset>391160</wp:posOffset>
+                      </wp:positionH>
+                      <wp:positionV relativeFrom="paragraph">
+                        <wp:posOffset>33020</wp:posOffset>
+                      </wp:positionV>
+                      <wp:extent cx="2228850" cy="266700"/>
+                      <wp:effectExtent l="0" t="0" r="19050" b="19050"/>
+                      <wp:wrapNone/>
+                      <wp:docPr id="6" name="6 Rectángulo"/>
+                      <wp:cNvGraphicFramePr/>
+                      <a:graphic xmlns:a="http://schemas.openxmlformats.org/drawingml/2006/main">
+                        <a:graphicData uri="http://schemas.microsoft.com/office/word/2010/wordprocessingShape">
+                          <wps:wsp>
+                            <wps:cNvSpPr/>
+                            <wps:spPr>
+                              <a:xfrm>
+                                <a:off x="0" y="0"/>
+                                <a:ext cx="2228850" cy="266700"/>
+                              </a:xfrm>
+                              <a:prstGeom prst="rect">
+                                <a:avLst/>
+                              </a:prstGeom>
+                            </wps:spPr>
+                            <wps:style>
+                              <a:lnRef idx="2">
+                                <a:schemeClr val="accent1">
+                                  <a:shade val="50000"/>
+                                </a:schemeClr>
+                              </a:lnRef>
+                              <a:fillRef idx="1">
+                                <a:schemeClr val="accent1"/>
+                              </a:fillRef>
+                              <a:effectRef idx="0">
+                                <a:schemeClr val="accent1"/>
+                              </a:effectRef>
+                              <a:fontRef idx="minor">
+                                <a:schemeClr val="lt1"/>
+                              </a:fontRef>
+                            </wps:style>
+                            <wps:txbx>
+                              <w:txbxContent>
+                                <w:p>
+                                  <w:pPr>
+                                    <w:jc w:val="center"/>
+                                  </w:pPr>
+                                  <w:r>
+                                    <w:t>Análisis de detallado  de los elementos a probar</w:t>
+                                  </w:r>
+                                </w:p>
+                              </w:txbxContent>
+                            </wps:txbx>
+                            <wps:bodyPr rot="0" spcFirstLastPara="0" vertOverflow="overflow" horzOverflow="overflow" vert="horz" wrap="square" lIns="91440" tIns="45720" rIns="91440" bIns="45720" numCol="1" spcCol="0" rtlCol="0" fromWordArt="0" anchor="ctr" anchorCtr="0" forceAA="0" compatLnSpc="1">
+                              <a:prstTxWarp prst="textNoShape">
+                                <a:avLst/>
+                              </a:prstTxWarp>
+                              <a:noAutofit/>
+                            </wps:bodyPr>
+                          </wps:wsp>
+                        </a:graphicData>
+                      </a:graphic>
+                    </wp:anchor>
+                  </w:drawing>
+                </mc:Choice>
+                <mc:Fallback>
+                  <w:pict>
+                    <v:rect id="6 Rectángulo" o:spid="_x0000_s1028" style="position:absolute;margin-left:30.8pt;margin-top:2.6pt;width:175.5pt;height:21pt;z-index:251663360;visibility:visible;mso-wrap-style:square;mso-wrap-distance-left:9pt;mso-wrap-distance-top:0;mso-wrap-distance-right:9pt;mso-wrap-distance-bottom:0;mso-position-horizontal:absolute;mso-position-horizontal-relative:text;mso-position-vertical:absolute;mso-position-vertical-relative:text;v-text-anchor:middle" o:gfxdata="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" fillcolor="#4f81bd [3204]" strokecolor="#243f60 [1604]" strokeweight="2pt">
+                      <v:textbox>
+                        <w:txbxContent>
+                          <w:p>
+                            <w:pPr>
+                              <w:jc w:val="center"/>
+                            </w:pPr>
+                            <w:r>
+                              <w:t>Análisis de detallado  de los elementos a probar</w:t>
+                            </w:r>
+                          </w:p>
+                        </w:txbxContent>
+                      </v:textbox>
+                    </v:rect>
+                  </w:pict>
+                </mc:Fallback>
+              </mc:AlternateContent>
+            </w:r>
+          </w:p>
+          <w:p>
+            <w:r>
+              <w:rPr>
+                <w:noProof/>
+              </w:rPr>
+              <mc:AlternateContent>
+                <mc:Choice Requires="wps">
+                  <w:drawing>
+                    <wp:anchor distT="0" distB="0" distL="114300" distR="114300" simplePos="0" relativeHeight="251670528" behindDoc="0" locked="0" layoutInCell="1" allowOverlap="1" wp14:anchorId="5CF21D1E" wp14:editId="4F53DE11">
+                      <wp:simplePos x="0" y="0"/>
+                      <wp:positionH relativeFrom="column">
+                        <wp:posOffset>1548661</wp:posOffset>
+                      </wp:positionH>
+                      <wp:positionV relativeFrom="paragraph">
+                        <wp:posOffset>122820</wp:posOffset>
+                      </wp:positionV>
+                      <wp:extent cx="0" cy="620405"/>
+                      <wp:effectExtent l="152400" t="19050" r="95250" b="84455"/>
+                      <wp:wrapNone/>
+                      <wp:docPr id="15" name="15 Conector recto de flecha"/>
+                      <wp:cNvGraphicFramePr/>
+                      <a:graphic xmlns:a="http://schemas.openxmlformats.org/drawingml/2006/main">
+                        <a:graphicData uri="http://schemas.microsoft.com/office/word/2010/wordprocessingShape">
+                          <wps:wsp>
+                            <wps:cNvCnPr/>
+                            <wps:spPr>
+                              <a:xfrm>
+                                <a:off x="0" y="0"/>
+                                <a:ext cx="0" cy="620405"/>
+                              </a:xfrm>
+                              <a:prstGeom prst="straightConnector1">
+                                <a:avLst/>
+                              </a:prstGeom>
+                              <a:ln>
+                                <a:tailEnd type="arrow"/>
+                              </a:ln>
+                            </wps:spPr>
+                            <wps:style>
+                              <a:lnRef idx="3">
+                                <a:schemeClr val="dk1"/>
+                              </a:lnRef>
+                              <a:fillRef idx="0">
+                                <a:schemeClr val="dk1"/>
+                              </a:fillRef>
+                              <a:effectRef idx="2">
+                                <a:schemeClr val="dk1"/>
+                              </a:effectRef>
+                              <a:fontRef idx="minor">
+                                <a:schemeClr val="tx1"/>
+                              </a:fontRef>
+                            </wps:style>
+                            <wps:bodyPr/>
+                          </wps:wsp>
+                        </a:graphicData>
+                      </a:graphic>
+                    </wp:anchor>
+                  </w:drawing>
+                </mc:Choice>
+                <mc:Fallback>
+                  <w:pict>
+                    <v:shape id="15 Conector recto de flecha" o:spid="_x0000_s1026" type="#_x0000_t32" style="position:absolute;margin-left:121.95pt;margin-top:9.65pt;width:0;height:48.85pt;z-index:251670528;visibility:visible;mso-wrap-style:square;mso-wrap-distance-left:9pt;mso-wrap-distance-top:0;mso-wrap-distance-right:9pt;mso-wrap-distance-bottom:0;mso-position-horizontal:absolute;mso-position-horizontal-relative:text;mso-position-vertical:absolute;mso-position-vertical-relative:text" o:gfxdata="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" strokecolor="black [3200]" strokeweight="3pt">
+                      <v:stroke endarrow="open"/>
+                      <v:shadow on="t" color="black" opacity="22937f" origin=",.5" offset="0,.63889mm"/>
+                    </v:shape>
+                  </w:pict>
+                </mc:Fallback>
+              </mc:AlternateContent>
+            </w:r>
+          </w:p>
+        </w:tc>
+        <w:tc>
+          <w:tcPr>
+            <w:tcW w:w="1924" w:type="dxa"/>
+          </w:tcPr>
+          <w:p>
+            <w:r>
+              <w:t>Información del elemento a probar</w:t>
+            </w:r>
+          </w:p>
+        </w:tc>
+      </w:tr>
+      <w:tr>
+        <w:tc>
+          <w:tcPr>
+            <w:tcW w:w="2093" w:type="dxa"/>
+          </w:tcPr>
+          <w:p>
+            <w:pPr>
+              <w:rPr>
+                <w:i/>
+              </w:rPr>
+            </w:pPr>
+          </w:p>
+        </w:tc>
+        <w:tc>
+          <w:tcPr>
+            <w:tcW w:w="2610" w:type="dxa"/>
+            <w:gridSpan w:val="3"/>
+          </w:tcPr>
+          <w:p/>
+          <w:p/>
+        </w:tc>
+        <w:tc>
+          <w:tcPr>
+            <w:tcW w:w="2351" w:type="dxa"/>
+          </w:tcPr>
+          <w:p>
+            <w:r>
+              <w:t>Responsable de pruebas</w:t>
+            </w:r>
+          </w:p>
+          <w:p/>
+        </w:tc>
+        <w:tc>
+          <w:tcPr>
+            <w:tcW w:w="1924" w:type="dxa"/>
+          </w:tcPr>
+          <w:p/>
+        </w:tc>
+      </w:tr>
+      <w:tr>
+        <w:tc>
+          <w:tcPr>
+            <w:tcW w:w="2093" w:type="dxa"/>
+          </w:tcPr>
+          <w:p>
+            <w:pPr>
+              <w:rPr>
+                <w:i/>
+              </w:rPr>
+            </w:pPr>
+            <w:r>
+              <w:rPr>
+                <w:i/>
+              </w:rPr>
+              <w:t>Información detallada de los elementos a probar</w:t>
+            </w:r>
+          </w:p>
+        </w:tc>
+        <w:tc>
+          <w:tcPr>
+            <w:tcW w:w="4961" w:type="dxa"/>
+            <w:gridSpan w:val="4"/>
+          </w:tcPr>
+          <w:p>
+            <w:r>
+              <w:rPr>
+                <w:noProof/>
+              </w:rPr>
+              <mc:AlternateContent>
+                <mc:Choice Requires="wps">
+                  <w:drawing>
+                    <wp:anchor distT="0" distB="0" distL="114300" distR="114300" simplePos="0" relativeHeight="251662336" behindDoc="0" locked="0" layoutInCell="1" allowOverlap="1" wp14:anchorId="509B1C95" wp14:editId="69A46CD9">
+                      <wp:simplePos x="0" y="0"/>
+                      <wp:positionH relativeFrom="column">
+                        <wp:posOffset>149860</wp:posOffset>
+                      </wp:positionH>
+                      <wp:positionV relativeFrom="paragraph">
+                        <wp:posOffset>66040</wp:posOffset>
+                      </wp:positionV>
+                      <wp:extent cx="2901950" cy="266700"/>
+                      <wp:effectExtent l="0" t="0" r="12700" b="19050"/>
+                      <wp:wrapNone/>
+                      <wp:docPr id="5" name="5 Rectángulo"/>
+                      <wp:cNvGraphicFramePr/>
+                      <a:graphic xmlns:a="http://schemas.openxmlformats.org/drawingml/2006/main">
+                        <a:graphicData uri="http://schemas.microsoft.com/office/word/2010/wordprocessingShape">
+                          <wps:wsp>
+                            <wps:cNvSpPr/>
+                            <wps:spPr>
+                              <a:xfrm>
+                                <a:off x="0" y="0"/>
+                                <a:ext cx="2901950" cy="266700"/>
+                              </a:xfrm>
+                              <a:prstGeom prst="rect">
+                                <a:avLst/>
+                              </a:prstGeom>
+                            </wps:spPr>
+                            <wps:style>
+                              <a:lnRef idx="2">
+                                <a:schemeClr val="accent1">
+                                  <a:shade val="50000"/>
+                                </a:schemeClr>
+                              </a:lnRef>
+                              <a:fillRef idx="1">
+                                <a:schemeClr val="accent1"/>
+                              </a:fillRef>
+                              <a:effectRef idx="0">
+                                <a:schemeClr val="accent1"/>
+                              </a:effectRef>
+                              <a:fontRef idx="minor">
+                                <a:schemeClr val="lt1"/>
+                              </a:fontRef>
+                            </wps:style>
+                            <wps:txbx>
+                              <w:txbxContent>
+                                <w:p>
+                                  <w:pPr>
+                                    <w:jc w:val="center"/>
+                                  </w:pPr>
+                                  <w:r>
+                                    <w:t>Seleccionar y validar las técnicas de prueba</w:t>
+                                  </w:r>
+                                </w:p>
+                              </w:txbxContent>
+                            </wps:txbx>
+                            <wps:bodyPr rot="0" spcFirstLastPara="0" vertOverflow="overflow" horzOverflow="overflow" vert="horz" wrap="square" lIns="91440" tIns="45720" rIns="91440" bIns="45720" numCol="1" spcCol="0" rtlCol="0" fromWordArt="0" anchor="ctr" anchorCtr="0" forceAA="0" compatLnSpc="1">
+                              <a:prstTxWarp prst="textNoShape">
+                                <a:avLst/>
+                              </a:prstTxWarp>
+                              <a:noAutofit/>
+                            </wps:bodyPr>
+                          </wps:wsp>
+                        </a:graphicData>
+                      </a:graphic>
+                      <wp14:sizeRelH relativeFrom="margin">
+                        <wp14:pctWidth>0</wp14:pctWidth>
+                      </wp14:sizeRelH>
+                    </wp:anchor>
+                  </w:drawing>
+                </mc:Choice>
+                <mc:Fallback>
+                  <w:pict>
+                    <v:rect id="5 Rectángulo" o:spid="_x0000_s1029" style="position:absolute;margin-left:11.8pt;margin-top:5.2pt;width:228.5pt;height:21pt;z-index:251662336;visibility:visible;mso-wrap-style:square;mso-width-percent:0;mso-wrap-distance-left:9pt;mso-wrap-distance-top:0;mso-wrap-distance-right:9pt;mso-wrap-distance-bottom:0;mso-position-horizontal:absolute;mso-position-horizontal-relative:text;mso-position-vertical:absolute;mso-position-vertical-relative:text;mso-width-percent:0;mso-width-relative:margin;v-text-anchor:middle" o:gfxdata="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" fillcolor="#4f81bd [3204]" strokecolor="#243f60 [1604]" strokeweight="2pt">
+                      <v:textbox>
+                        <w:txbxContent>
+                          <w:p>
+                            <w:pPr>
+                              <w:jc w:val="center"/>
+                            </w:pPr>
+                            <w:r>
+                              <w:t>Seleccionar y validar las técnicas de prueba</w:t>
+                            </w:r>
+                          </w:p>
+                        </w:txbxContent>
+                      </v:textbox>
+                    </v:rect>
+                  </w:pict>
+                </mc:Fallback>
+              </mc:AlternateContent>
+            </w:r>
+          </w:p>
+          <w:p>
+            <w:r>
+              <w:rPr>
+                <w:noProof/>
+              </w:rPr>
+              <mc:AlternateContent>
+                <mc:Choice Requires="wps">
+                  <w:drawing>
+                    <wp:anchor distT="0" distB="0" distL="114300" distR="114300" simplePos="0" relativeHeight="251671552" behindDoc="0" locked="0" layoutInCell="1" allowOverlap="1" wp14:anchorId="23A3850B" wp14:editId="5333B08A">
+                      <wp:simplePos x="0" y="0"/>
+                      <wp:positionH relativeFrom="column">
+                        <wp:posOffset>1548661</wp:posOffset>
+                      </wp:positionH>
+                      <wp:positionV relativeFrom="paragraph">
+                        <wp:posOffset>157120</wp:posOffset>
+                      </wp:positionV>
+                      <wp:extent cx="0" cy="729586"/>
+                      <wp:effectExtent l="152400" t="19050" r="152400" b="90170"/>
+                      <wp:wrapNone/>
+                      <wp:docPr id="16" name="16 Conector recto de flecha"/>
+                      <wp:cNvGraphicFramePr/>
+                      <a:graphic xmlns:a="http://schemas.openxmlformats.org/drawingml/2006/main">
+                        <a:graphicData uri="http://schemas.microsoft.com/office/word/2010/wordprocessingShape">
+                          <wps:wsp>
+                            <wps:cNvCnPr/>
+                            <wps:spPr>
+                              <a:xfrm>
+                                <a:off x="0" y="0"/>
+                                <a:ext cx="0" cy="729586"/>
+                              </a:xfrm>
+                              <a:prstGeom prst="straightConnector1">
+                                <a:avLst/>
+                              </a:prstGeom>
+                              <a:ln>
+                                <a:tailEnd type="arrow"/>
+                              </a:ln>
+                            </wps:spPr>
+                            <wps:style>
+                              <a:lnRef idx="3">
+                                <a:schemeClr val="dk1"/>
+                              </a:lnRef>
+                              <a:fillRef idx="0">
+                                <a:schemeClr val="dk1"/>
+                              </a:fillRef>
+                              <a:effectRef idx="2">
+                                <a:schemeClr val="dk1"/>
+                              </a:effectRef>
+                              <a:fontRef idx="minor">
+                                <a:schemeClr val="tx1"/>
+                              </a:fontRef>
+                            </wps:style>
+                            <wps:bodyPr/>
+                          </wps:wsp>
+                        </a:graphicData>
+                      </a:graphic>
+                    </wp:anchor>
+                  </w:drawing>
+                </mc:Choice>
+                <mc:Fallback>
+                  <w:pict>
+                    <v:shape id="16 Conector recto de flecha" o:spid="_x0000_s1026" type="#_x0000_t32" style="position:absolute;margin-left:121.95pt;margin-top:12.35pt;width:0;height:57.45pt;z-index:251671552;visibility:visible;mso-wrap-style:square;mso-wrap-distance-left:9pt;mso-wrap-distance-top:0;mso-wrap-distance-right:9pt;mso-wrap-distance-bottom:0;mso-position-horizontal:absolute;mso-position-horizontal-relative:text;mso-position-vertical:absolute;mso-position-vertical-relative:text" o:gfxdata="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" strokecolor="black [3200]" strokeweight="3pt">
+                      <v:stroke endarrow="open"/>
+                      <v:shadow on="t" color="black" opacity="22937f" origin=",.5" offset="0,.63889mm"/>
+                    </v:shape>
+                  </w:pict>
+                </mc:Fallback>
+              </mc:AlternateContent>
+            </w:r>
+          </w:p>
+        </w:tc>
+        <w:tc>
+          <w:tcPr>
+            <w:tcW w:w="1924" w:type="dxa"/>
+          </w:tcPr>
+          <w:p>
+            <w:r>
+              <w:t>Técnica de pruebas</w:t>
+            </w:r>
+          </w:p>
+        </w:tc>
+      </w:tr>
+      <w:tr>
+        <w:tc>
+          <w:tcPr>
+            <w:tcW w:w="2093" w:type="dxa"/>
+          </w:tcPr>
+          <w:p>
+            <w:pPr>
+              <w:rPr>
+                <w:i/>
+              </w:rPr>
+            </w:pPr>
+          </w:p>
+        </w:tc>
+        <w:tc>
+          <w:tcPr>
+            <w:tcW w:w="2580" w:type="dxa"/>
+          </w:tcPr>
+          <w:p/>
+          <w:p/>
+        </w:tc>
+        <w:tc>
+          <w:tcPr>
+            <w:tcW w:w="2381" w:type="dxa"/>
+            <w:gridSpan w:val="3"/>
+          </w:tcPr>
+          <w:p>
+            <w:r>
+              <w:t>Responsable de pruebas</w:t>
+            </w:r>
+          </w:p>
+          <w:p/>
+        </w:tc>
+        <w:tc>
+          <w:tcPr>
+            <w:tcW w:w="1924" w:type="dxa"/>
+          </w:tcPr>
+          <w:p/>
+        </w:tc>
+      </w:tr>
+      <w:tr>
+        <w:tc>
+          <w:tcPr>
+            <w:tcW w:w="2093" w:type="dxa"/>
+          </w:tcPr>
+          <w:p>
+            <w:pPr>
+              <w:rPr>
+                <w:i/>
+              </w:rPr>
+            </w:pPr>
+          </w:p>
+        </w:tc>
+        <w:tc>
+          <w:tcPr>
+            <w:tcW w:w="4961" w:type="dxa"/>
+            <w:gridSpan w:val="4"/>
+          </w:tcPr>
+          <w:p>
+            <w:r>
+              <w:rPr>
+                <w:noProof/>
+              </w:rPr>
+              <mc:AlternateContent>
+                <mc:Choice Requires="wps">
+                  <w:drawing>
+                    <wp:anchor distT="0" distB="0" distL="114300" distR="114300" simplePos="0" relativeHeight="251664384" behindDoc="0" locked="0" layoutInCell="1" allowOverlap="1" wp14:anchorId="0B97B22B" wp14:editId="559ACFC5">
+                      <wp:simplePos x="0" y="0"/>
+                      <wp:positionH relativeFrom="column">
+                        <wp:posOffset>-27940</wp:posOffset>
+                      </wp:positionH>
+                      <wp:positionV relativeFrom="paragraph">
+                        <wp:posOffset>32385</wp:posOffset>
+                      </wp:positionV>
+                      <wp:extent cx="3143250" cy="273050"/>
+                      <wp:effectExtent l="0" t="0" r="19050" b="12700"/>
+                      <wp:wrapNone/>
+                      <wp:docPr id="7" name="7 Rectángulo"/>
+                      <wp:cNvGraphicFramePr/>
+                      <a:graphic xmlns:a="http://schemas.openxmlformats.org/drawingml/2006/main">
+                        <a:graphicData uri="http://schemas.microsoft.com/office/word/2010/wordprocessingShape">
+                          <wps:wsp>
+                            <wps:cNvSpPr/>
+                            <wps:spPr>
+                              <a:xfrm>
+                                <a:off x="0" y="0"/>
+                                <a:ext cx="3143250" cy="273050"/>
+                              </a:xfrm>
+                              <a:prstGeom prst="rect">
+                                <a:avLst/>
+                              </a:prstGeom>
+                            </wps:spPr>
+                            <wps:style>
+                              <a:lnRef idx="2">
+                                <a:schemeClr val="accent1">
+                                  <a:shade val="50000"/>
+                                </a:schemeClr>
+                              </a:lnRef>
+                              <a:fillRef idx="1">
+                                <a:schemeClr val="accent1"/>
+                              </a:fillRef>
+                              <a:effectRef idx="0">
+                                <a:schemeClr val="accent1"/>
+                              </a:effectRef>
+                              <a:fontRef idx="minor">
+                                <a:schemeClr val="lt1"/>
+                              </a:fontRef>
+                            </wps:style>
+                            <wps:txbx>
+                              <w:txbxContent>
+                                <w:p>
+                                  <w:pPr>
+                                    <w:jc w:val="center"/>
+                                  </w:pPr>
+                                  <w:r>
+                                    <w:t>Definir los artefactos a diseñar y sus convenciones</w:t>
+                                  </w:r>
+                                </w:p>
+                              </w:txbxContent>
+                            </wps:txbx>
+                            <wps:bodyPr rot="0" spcFirstLastPara="0" vertOverflow="overflow" horzOverflow="overflow" vert="horz" wrap="square" lIns="91440" tIns="45720" rIns="91440" bIns="45720" numCol="1" spcCol="0" rtlCol="0" fromWordArt="0" anchor="ctr" anchorCtr="0" forceAA="0" compatLnSpc="1">
+                              <a:prstTxWarp prst="textNoShape">
+                                <a:avLst/>
+                              </a:prstTxWarp>
+                              <a:noAutofit/>
+                            </wps:bodyPr>
+                          </wps:wsp>
+                        </a:graphicData>
+                      </a:graphic>
+                      <wp14:sizeRelH relativeFrom="margin">
+                        <wp14:pctWidth>0</wp14:pctWidth>
+                      </wp14:sizeRelH>
+                      <wp14:sizeRelV relativeFrom="margin">
+                        <wp14:pctHeight>0</wp14:pctHeight>
+                      </wp14:sizeRelV>
+                    </wp:anchor>
+                  </w:drawing>
+                </mc:Choice>
+                <mc:Fallback>
+                  <w:pict>
+                    <v:rect id="7 Rectángulo" o:spid="_x0000_s1030" style="position:absolute;margin-left:-2.2pt;margin-top:2.55pt;width:247.5pt;height:21.5pt;z-index:251664384;visibility:visible;mso-wrap-style:square;mso-width-percent:0;mso-height-percent:0;mso-wrap-distance-left:9pt;mso-wrap-distance-top:0;mso-wrap-distance-right:9pt;mso-wrap-distance-bottom:0;mso-position-horizontal:absolute;mso-position-horizontal-relative:text;mso-position-vertical:absolute;mso-position-vertical-relative:text;mso-width-percent:0;mso-height-percent:0;mso-width-relative:margin;mso-height-relative:margin;v-text-anchor:middle" o:gfxdata="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" fillcolor="#4f81bd [3204]" strokecolor="#243f60 [1604]" strokeweight="2pt">
+                      <v:textbox>
+                        <w:txbxContent>
+                          <w:p>
+                            <w:pPr>
+                              <w:jc w:val="center"/>
+                            </w:pPr>
+                            <w:r>
+                              <w:t>Definir los artefactos a diseñar y sus convenciones</w:t>
+                            </w:r>
+                          </w:p>
+                        </w:txbxContent>
+                      </v:textbox>
+                    </v:rect>
+                  </w:pict>
+                </mc:Fallback>
+              </mc:AlternateContent>
+            </w:r>
+          </w:p>
+          <w:p>
+            <w:r>
+              <w:rPr>
+                <w:noProof/>
+              </w:rPr>
+              <mc:AlternateContent>
+                <mc:Choice Requires="wps">
+                  <w:drawing>
+                    <wp:anchor distT="0" distB="0" distL="114300" distR="114300" simplePos="0" relativeHeight="251672576" behindDoc="0" locked="0" layoutInCell="1" allowOverlap="1" wp14:anchorId="38675585" wp14:editId="6F48A0E9">
+                      <wp:simplePos x="0" y="0"/>
+                      <wp:positionH relativeFrom="column">
+                        <wp:posOffset>1548661</wp:posOffset>
+                      </wp:positionH>
+                      <wp:positionV relativeFrom="paragraph">
+                        <wp:posOffset>136771</wp:posOffset>
+                      </wp:positionV>
+                      <wp:extent cx="0" cy="750533"/>
+                      <wp:effectExtent l="152400" t="19050" r="152400" b="88265"/>
+                      <wp:wrapNone/>
+                      <wp:docPr id="17" name="17 Conector recto de flecha"/>
+                      <wp:cNvGraphicFramePr/>
+                      <a:graphic xmlns:a="http://schemas.openxmlformats.org/drawingml/2006/main">
+                        <a:graphicData uri="http://schemas.microsoft.com/office/word/2010/wordprocessingShape">
+                          <wps:wsp>
+                            <wps:cNvCnPr/>
+                            <wps:spPr>
+                              <a:xfrm>
+                                <a:off x="0" y="0"/>
+                                <a:ext cx="0" cy="750533"/>
+                              </a:xfrm>
+                              <a:prstGeom prst="straightConnector1">
+                                <a:avLst/>
+                              </a:prstGeom>
+                              <a:ln>
+                                <a:tailEnd type="arrow"/>
+                              </a:ln>
+                            </wps:spPr>
+                            <wps:style>
+                              <a:lnRef idx="3">
+                                <a:schemeClr val="dk1"/>
+                              </a:lnRef>
+                              <a:fillRef idx="0">
+                                <a:schemeClr val="dk1"/>
+                              </a:fillRef>
+                              <a:effectRef idx="2">
+                                <a:schemeClr val="dk1"/>
+                              </a:effectRef>
+                              <a:fontRef idx="minor">
+                                <a:schemeClr val="tx1"/>
+                              </a:fontRef>
+                            </wps:style>
+                            <wps:bodyPr/>
+                          </wps:wsp>
+                        </a:graphicData>
+                      </a:graphic>
+                    </wp:anchor>
+                  </w:drawing>
+                </mc:Choice>
+                <mc:Fallback>
+                  <w:pict>
+                    <v:shape id="17 Conector recto de flecha" o:spid="_x0000_s1026" type="#_x0000_t32" style="position:absolute;margin-left:121.95pt;margin-top:10.75pt;width:0;height:59.1pt;z-index:251672576;visibility:visible;mso-wrap-style:square;mso-wrap-distance-left:9pt;mso-wrap-distance-top:0;mso-wrap-distance-right:9pt;mso-wrap-distance-bottom:0;mso-position-horizontal:absolute;mso-position-horizontal-relative:text;mso-position-vertical:absolute;mso-position-vertical-relative:text" o:gfxdata="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" strokecolor="black [3200]" strokeweight="3pt">
+                      <v:stroke endarrow="open"/>
+                      <v:shadow on="t" color="black" opacity="22937f" origin=",.5" offset="0,.63889mm"/>
+                    </v:shape>
+                  </w:pict>
+                </mc:Fallback>
+              </mc:AlternateContent>
+            </w:r>
+          </w:p>
+        </w:tc>
+        <w:tc>
+          <w:tcPr>
+            <w:tcW w:w="1924" w:type="dxa"/>
+          </w:tcPr>
+          <w:p>
+            <w:r>
+              <w:t>Plantillas para los casos de prueba y listas de chequeo</w:t>
+            </w:r>
+          </w:p>
+        </w:tc>
+      </w:tr>
+      <w:tr>
+        <w:tc>
+          <w:tcPr>
+            <w:tcW w:w="2093" w:type="dxa"/>
+          </w:tcPr>
+          <w:p>
+            <w:pPr>
+              <w:rPr>
+                <w:i/>
+              </w:rPr>
+            </w:pPr>
+          </w:p>
+        </w:tc>
+        <w:tc>
+          <w:tcPr>
+            <w:tcW w:w="2580" w:type="dxa"/>
+          </w:tcPr>
+          <w:p/>
+          <w:p/>
+        </w:tc>
+        <w:tc>
+          <w:tcPr>
+            <w:tcW w:w="2381" w:type="dxa"/>
+            <w:gridSpan w:val="3"/>
+          </w:tcPr>
+          <w:p>
+            <w:r>
+              <w:t>Responsable de pruebas</w:t>
+            </w:r>
+          </w:p>
+          <w:p/>
+        </w:tc>
+        <w:tc>
+          <w:tcPr>
+            <w:tcW w:w="1924" w:type="dxa"/>
+          </w:tcPr>
+          <w:p/>
+        </w:tc>
+      </w:tr>
+      <w:tr>
+        <w:tc>
+          <w:tcPr>
+            <w:tcW w:w="2093" w:type="dxa"/>
+          </w:tcPr>
+          <w:p>
+            <w:pPr>
+              <w:rPr>
+                <w:i/>
+              </w:rPr>
+            </w:pPr>
+            <w:r>
+              <w:rPr>
+                <w:i/>
+              </w:rPr>
+              <w:t xml:space="preserve"> Técnicas de pruebas</w:t>
+            </w:r>
+          </w:p>
+        </w:tc>
+        <w:tc>
+          <w:tcPr>
+            <w:tcW w:w="4961" w:type="dxa"/>
+            <w:gridSpan w:val="4"/>
+          </w:tcPr>
+          <w:p>
+            <w:r>
+              <w:rPr>
+                <w:noProof/>
+              </w:rPr>
+              <mc:AlternateContent>
+                <mc:Choice Requires="wps">
+                  <w:drawing>
+                    <wp:anchor distT="0" distB="0" distL="114300" distR="114300" simplePos="0" relativeHeight="251665408" behindDoc="0" locked="0" layoutInCell="1" allowOverlap="1" wp14:anchorId="57D7FC10" wp14:editId="13EDD279">
+                      <wp:simplePos x="0" y="0"/>
+                      <wp:positionH relativeFrom="column">
+                        <wp:posOffset>365760</wp:posOffset>
+                      </wp:positionH>
+                      <wp:positionV relativeFrom="paragraph">
+                        <wp:posOffset>36830</wp:posOffset>
+                      </wp:positionV>
+                      <wp:extent cx="2228850" cy="266700"/>
+                      <wp:effectExtent l="0" t="0" r="19050" b="19050"/>
+                      <wp:wrapNone/>
+                      <wp:docPr id="9" name="9 Rectángulo"/>
+                      <wp:cNvGraphicFramePr/>
+                      <a:graphic xmlns:a="http://schemas.openxmlformats.org/drawingml/2006/main">
+                        <a:graphicData uri="http://schemas.microsoft.com/office/word/2010/wordprocessingShape">
+                          <wps:wsp>
+                            <wps:cNvSpPr/>
+                            <wps:spPr>
+                              <a:xfrm>
+                                <a:off x="0" y="0"/>
+                                <a:ext cx="2228850" cy="266700"/>
+                              </a:xfrm>
+                              <a:prstGeom prst="rect">
+                                <a:avLst/>
+                              </a:prstGeom>
+                            </wps:spPr>
+                            <wps:style>
+                              <a:lnRef idx="2">
+                                <a:schemeClr val="accent1">
+                                  <a:shade val="50000"/>
+                                </a:schemeClr>
+                              </a:lnRef>
+                              <a:fillRef idx="1">
+                                <a:schemeClr val="accent1"/>
+                              </a:fillRef>
+                              <a:effectRef idx="0">
+                                <a:schemeClr val="accent1"/>
+                              </a:effectRef>
+                              <a:fontRef idx="minor">
+                                <a:schemeClr val="lt1"/>
+                              </a:fontRef>
+                            </wps:style>
+                            <wps:txbx>
+                              <w:txbxContent>
+                                <w:p>
+                                  <w:pPr>
+                                    <w:jc w:val="center"/>
+                                  </w:pPr>
+                                  <w:r>
+                                    <w:t>Diseñar las pruebas</w:t>
+                                  </w:r>
+                                  <w:r>
+                                    <w:tab/>
+                                  </w:r>
+                                  <w:r>
+                                    <w:tab/>
+                                  </w:r>
+                                </w:p>
+                              </w:txbxContent>
+                            </wps:txbx>
+                            <wps:bodyPr rot="0" spcFirstLastPara="0" vertOverflow="overflow" horzOverflow="overflow" vert="horz" wrap="square" lIns="91440" tIns="45720" rIns="91440" bIns="45720" numCol="1" spcCol="0" rtlCol="0" fromWordArt="0" anchor="ctr" anchorCtr="0" forceAA="0" compatLnSpc="1">
+                              <a:prstTxWarp prst="textNoShape">
+                                <a:avLst/>
+                              </a:prstTxWarp>
+                              <a:noAutofit/>
+                            </wps:bodyPr>
+                          </wps:wsp>
+                        </a:graphicData>
+                      </a:graphic>
+                    </wp:anchor>
+                  </w:drawing>
+                </mc:Choice>
+                <mc:Fallback>
+                  <w:pict>
+                    <v:rect id="9 Rectángulo" o:spid="_x0000_s1031" style="position:absolute;margin-left:28.8pt;margin-top:2.9pt;width:175.5pt;height:21pt;z-index:251665408;visibility:visible;mso-wrap-style:square;mso-wrap-distance-left:9pt;mso-wrap-distance-top:0;mso-wrap-distance-right:9pt;mso-wrap-distance-bottom:0;mso-position-horizontal:absolute;mso-position-horizontal-relative:text;mso-position-vertical:absolute;mso-position-vertical-relative:text;v-text-anchor:middle" o:gfxdata="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" fillcolor="#4f81bd [3204]" strokecolor="#243f60 [1604]" strokeweight="2pt">
+                      <v:textbox>
+                        <w:txbxContent>
+                          <w:p>
+                            <w:pPr>
+                              <w:jc w:val="center"/>
+                            </w:pPr>
+                            <w:r>
+                              <w:t>Diseñar las pruebas</w:t>
+                            </w:r>
+                            <w:r>
+                              <w:tab/>
+                            </w:r>
+                            <w:r>
+                              <w:tab/>
+                            </w:r>
+                          </w:p>
+                        </w:txbxContent>
+                      </v:textbox>
+                    </v:rect>
+                  </w:pict>
+                </mc:Fallback>
+              </mc:AlternateContent>
+            </w:r>
+          </w:p>
+          <w:p>
+            <w:r>
+              <w:rPr>
+                <w:noProof/>
+              </w:rPr>
+              <mc:AlternateContent>
+                <mc:Choice Requires="wps">
+                  <w:drawing>
+                    <wp:anchor distT="0" distB="0" distL="114300" distR="114300" simplePos="0" relativeHeight="251673600" behindDoc="0" locked="0" layoutInCell="1" allowOverlap="1" wp14:anchorId="7284620B" wp14:editId="5BB23050">
+                      <wp:simplePos x="0" y="0"/>
+                      <wp:positionH relativeFrom="column">
+                        <wp:posOffset>1548661</wp:posOffset>
+                      </wp:positionH>
+                      <wp:positionV relativeFrom="paragraph">
+                        <wp:posOffset>130384</wp:posOffset>
+                      </wp:positionV>
+                      <wp:extent cx="0" cy="593108"/>
+                      <wp:effectExtent l="152400" t="19050" r="76200" b="73660"/>
+                      <wp:wrapNone/>
+                      <wp:docPr id="18" name="18 Conector recto de flecha"/>
+                      <wp:cNvGraphicFramePr/>
+                      <a:graphic xmlns:a="http://schemas.openxmlformats.org/drawingml/2006/main">
+                        <a:graphicData uri="http://schemas.microsoft.com/office/word/2010/wordprocessingShape">
+                          <wps:wsp>
+                            <wps:cNvCnPr/>
+                            <wps:spPr>
+                              <a:xfrm>
+                                <a:off x="0" y="0"/>
+                                <a:ext cx="0" cy="593108"/>
+                              </a:xfrm>
+                              <a:prstGeom prst="straightConnector1">
+                                <a:avLst/>
+                              </a:prstGeom>
+                              <a:ln>
+                                <a:tailEnd type="arrow"/>
+                              </a:ln>
+                            </wps:spPr>
+                            <wps:style>
+                              <a:lnRef idx="3">
+                                <a:schemeClr val="dk1"/>
+                              </a:lnRef>
+                              <a:fillRef idx="0">
+                                <a:schemeClr val="dk1"/>
+                              </a:fillRef>
+                              <a:effectRef idx="2">
+                                <a:schemeClr val="dk1"/>
+                              </a:effectRef>
+                              <a:fontRef idx="minor">
+                                <a:schemeClr val="tx1"/>
+                              </a:fontRef>
+                            </wps:style>
+                            <wps:bodyPr/>
+                          </wps:wsp>
+                        </a:graphicData>
+                      </a:graphic>
+                    </wp:anchor>
+                  </w:drawing>
+                </mc:Choice>
+                <mc:Fallback>
+                  <w:pict>
+                    <v:shape id="18 Conector recto de flecha" o:spid="_x0000_s1026" type="#_x0000_t32" style="position:absolute;margin-left:121.95pt;margin-top:10.25pt;width:0;height:46.7pt;z-index:251673600;visibility:visible;mso-wrap-style:square;mso-wrap-distance-left:9pt;mso-wrap-distance-top:0;mso-wrap-distance-right:9pt;mso-wrap-distance-bottom:0;mso-position-horizontal:absolute;mso-position-horizontal-relative:text;mso-position-vertical:absolute;mso-position-vertical-relative:text" o:gfxdata="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" strokecolor="black [3200]" strokeweight="3pt">
+                      <v:stroke endarrow="open"/>
+                      <v:shadow on="t" color="black" opacity="22937f" origin=",.5" offset="0,.63889mm"/>
+                    </v:shape>
+                  </w:pict>
+                </mc:Fallback>
+              </mc:AlternateContent>
+            </w:r>
+          </w:p>
+        </w:tc>
+        <w:tc>
+          <w:tcPr>
+            <w:tcW w:w="1924" w:type="dxa"/>
+          </w:tcPr>
+          <w:p>
+            <w:r>
+              <w:t>Casos de prueba y listas de chequeo</w:t>
+            </w:r>
+          </w:p>
+        </w:tc>
+      </w:tr>
+      <w:tr>
+        <w:tc>
+          <w:tcPr>
+            <w:tcW w:w="2093" w:type="dxa"/>
+          </w:tcPr>
+          <w:p>
+            <w:pPr>
+              <w:rPr>
+                <w:i/>
+              </w:rPr>
+            </w:pPr>
+          </w:p>
+        </w:tc>
+        <w:tc>
+          <w:tcPr>
+            <w:tcW w:w="2590" w:type="dxa"/>
+            <w:gridSpan w:val="2"/>
+          </w:tcPr>
+          <w:p/>
+          <w:p/>
+        </w:tc>
+        <w:tc>
+          <w:tcPr>
+            <w:tcW w:w="2371" w:type="dxa"/>
+            <w:gridSpan w:val="2"/>
+          </w:tcPr>
+          <w:p>
+            <w:r>
+              <w:t>Responsable de pruebas</w:t>
+            </w:r>
+          </w:p>
+          <w:p/>
+        </w:tc>
+        <w:tc>
+          <w:tcPr>
+            <w:tcW w:w="1924" w:type="dxa"/>
+          </w:tcPr>
+          <w:p/>
+        </w:tc>
+      </w:tr>
+      <w:tr>
+        <w:tc>
+          <w:tcPr>
+            <w:tcW w:w="2093" w:type="dxa"/>
+          </w:tcPr>
+          <w:p>
+            <w:pPr>
+              <w:rPr>
+                <w:b/>
+                <w:i/>
+                <w:sz w:val="24"/>
+                <w:szCs w:val="24"/>
+              </w:rPr>
+            </w:pPr>
+            <w:r>
+              <w:rPr>
+                <w:b/>
+                <w:i/>
+                <w:sz w:val="24"/>
+                <w:szCs w:val="24"/>
+              </w:rPr>
+              <w:t>EJECUCION</w:t>
+            </w:r>
+          </w:p>
+          <w:p>
+            <w:pPr>
+              <w:rPr>
+                <w:i/>
+              </w:rPr>
+            </w:pPr>
+            <w:r>
+              <w:rPr>
+                <w:i/>
+              </w:rPr>
+              <w:t>Casos de Pruebas</w:t>
+            </w:r>
+          </w:p>
+        </w:tc>
+        <w:tc>
+          <w:tcPr>
+            <w:tcW w:w="4961" w:type="dxa"/>
+            <w:gridSpan w:val="4"/>
+          </w:tcPr>
+          <w:p>
+            <w:pPr>
+              <w:rPr>
+                <w:noProof/>
+                <w:lang w:eastAsia="es-MX"/>
+              </w:rPr>
+            </w:pPr>
+            <w:r>
+              <w:rPr>
+                <w:noProof/>
+              </w:rPr>
+              <mc:AlternateContent>
+                <mc:Choice Requires="wps">
+                  <w:drawing>
+                    <wp:anchor distT="0" distB="0" distL="114300" distR="114300" simplePos="0" relativeHeight="251666432" behindDoc="0" locked="0" layoutInCell="1" allowOverlap="1" wp14:anchorId="3989F7C1" wp14:editId="7CF288F7">
+                      <wp:simplePos x="0" y="0"/>
+                      <wp:positionH relativeFrom="column">
+                        <wp:posOffset>359410</wp:posOffset>
+                      </wp:positionH>
+                      <wp:positionV relativeFrom="paragraph">
+                        <wp:posOffset>38100</wp:posOffset>
+                      </wp:positionV>
+                      <wp:extent cx="2228850" cy="266700"/>
+                      <wp:effectExtent l="0" t="0" r="19050" b="19050"/>
+                      <wp:wrapNone/>
+                      <wp:docPr id="10" name="10 Rectángulo"/>
+                      <wp:cNvGraphicFramePr/>
+                      <a:graphic xmlns:a="http://schemas.openxmlformats.org/drawingml/2006/main">
+                        <a:graphicData uri="http://schemas.microsoft.com/office/word/2010/wordprocessingShape">
+                          <wps:wsp>
+                            <wps:cNvSpPr/>
+                            <wps:spPr>
+                              <a:xfrm>
+                                <a:off x="0" y="0"/>
+                                <a:ext cx="2228850" cy="266700"/>
+                              </a:xfrm>
+                              <a:prstGeom prst="rect">
+                                <a:avLst/>
+                              </a:prstGeom>
+                            </wps:spPr>
+                            <wps:style>
+                              <a:lnRef idx="2">
+                                <a:schemeClr val="accent1">
+                                  <a:shade val="50000"/>
+                                </a:schemeClr>
+                              </a:lnRef>
+                              <a:fillRef idx="1">
+                                <a:schemeClr val="accent1"/>
+                              </a:fillRef>
+                              <a:effectRef idx="0">
+                                <a:schemeClr val="accent1"/>
+                              </a:effectRef>
+                              <a:fontRef idx="minor">
+                                <a:schemeClr val="lt1"/>
+                              </a:fontRef>
+                            </wps:style>
+                            <wps:txbx>
+                              <w:txbxContent>
+                                <w:p>
+                                  <w:pPr>
+                                    <w:jc w:val="center"/>
+                                  </w:pPr>
+                                  <w:r>
+                                    <w:t>Ejecutar las pruebas</w:t>
+                                  </w:r>
+                                  <w:r>
+                                    <w:tab/>
+                                  </w:r>
+                                </w:p>
+                              </w:txbxContent>
+                            </wps:txbx>
+                            <wps:bodyPr rot="0" spcFirstLastPara="0" vertOverflow="overflow" horzOverflow="overflow" vert="horz" wrap="square" lIns="91440" tIns="45720" rIns="91440" bIns="45720" numCol="1" spcCol="0" rtlCol="0" fromWordArt="0" anchor="ctr" anchorCtr="0" forceAA="0" compatLnSpc="1">
+                              <a:prstTxWarp prst="textNoShape">
+                                <a:avLst/>
+                              </a:prstTxWarp>
+                              <a:noAutofit/>
+                            </wps:bodyPr>
+                          </wps:wsp>
+                        </a:graphicData>
+                      </a:graphic>
+                    </wp:anchor>
+                  </w:drawing>
+                </mc:Choice>
+                <mc:Fallback>
+                  <w:pict>
+                    <v:rect id="10 Rectángulo" o:spid="_x0000_s1032" style="position:absolute;margin-left:28.3pt;margin-top:3pt;width:175.5pt;height:21pt;z-index:251666432;visibility:visible;mso-wrap-style:square;mso-wrap-distance-left:9pt;mso-wrap-distance-top:0;mso-wrap-distance-right:9pt;mso-wrap-distance-bottom:0;mso-position-horizontal:absolute;mso-position-horizontal-relative:text;mso-position-vertical:absolute;mso-position-vertical-relative:text;v-text-anchor:middle" o:gfxdata="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" fillcolor="#4f81bd [3204]" strokecolor="#243f60 [1604]" strokeweight="2pt">
+                      <v:textbox>
+                        <w:txbxContent>
+                          <w:p>
+                            <w:pPr>
+                              <w:jc w:val="center"/>
+                            </w:pPr>
+                            <w:r>
+                              <w:t>Ejecutar las pruebas</w:t>
+                            </w:r>
+                            <w:r>
+                              <w:tab/>
+                            </w:r>
+                          </w:p>
+                        </w:txbxContent>
+                      </v:textbox>
+                    </v:rect>
+                  </w:pict>
+                </mc:Fallback>
+              </mc:AlternateContent>
+            </w:r>
+          </w:p>
+          <w:p>
+            <w:pPr>
+              <w:rPr>
+                <w:noProof/>
+                <w:lang w:eastAsia="es-MX"/>
+              </w:rPr>
+            </w:pPr>
+            <w:r>
+              <w:rPr>
+                <w:noProof/>
+              </w:rPr>
+              <mc:AlternateContent>
+                <mc:Choice Requires="wps">
+                  <w:drawing>
+                    <wp:anchor distT="0" distB="0" distL="114300" distR="114300" simplePos="0" relativeHeight="251674624" behindDoc="0" locked="0" layoutInCell="1" allowOverlap="1" wp14:anchorId="0AEA32D5" wp14:editId="55ACC602">
+                      <wp:simplePos x="0" y="0"/>
+                      <wp:positionH relativeFrom="column">
+                        <wp:posOffset>1548661</wp:posOffset>
+                      </wp:positionH>
+                      <wp:positionV relativeFrom="paragraph">
+                        <wp:posOffset>138022</wp:posOffset>
+                      </wp:positionV>
+                      <wp:extent cx="0" cy="620405"/>
+                      <wp:effectExtent l="152400" t="19050" r="95250" b="84455"/>
+                      <wp:wrapNone/>
+                      <wp:docPr id="19" name="19 Conector recto de flecha"/>
+                      <wp:cNvGraphicFramePr/>
+                      <a:graphic xmlns:a="http://schemas.openxmlformats.org/drawingml/2006/main">
+                        <a:graphicData uri="http://schemas.microsoft.com/office/word/2010/wordprocessingShape">
+                          <wps:wsp>
+                            <wps:cNvCnPr/>
+                            <wps:spPr>
+                              <a:xfrm>
+                                <a:off x="0" y="0"/>
+                                <a:ext cx="0" cy="620405"/>
+                              </a:xfrm>
+                              <a:prstGeom prst="straightConnector1">
+                                <a:avLst/>
+                              </a:prstGeom>
+                              <a:ln>
+                                <a:tailEnd type="arrow"/>
+                              </a:ln>
+                            </wps:spPr>
+                            <wps:style>
+                              <a:lnRef idx="3">
+                                <a:schemeClr val="dk1"/>
+                              </a:lnRef>
+                              <a:fillRef idx="0">
+                                <a:schemeClr val="dk1"/>
+                              </a:fillRef>
+                              <a:effectRef idx="2">
+                                <a:schemeClr val="dk1"/>
+                              </a:effectRef>
+                              <a:fontRef idx="minor">
+                                <a:schemeClr val="tx1"/>
+                              </a:fontRef>
+                            </wps:style>
+                            <wps:bodyPr/>
+                          </wps:wsp>
+                        </a:graphicData>
+                      </a:graphic>
+                    </wp:anchor>
+                  </w:drawing>
+                </mc:Choice>
+                <mc:Fallback>
+                  <w:pict>
+                    <v:shape id="19 Conector recto de flecha" o:spid="_x0000_s1026" type="#_x0000_t32" style="position:absolute;margin-left:121.95pt;margin-top:10.85pt;width:0;height:48.85pt;z-index:251674624;visibility:visible;mso-wrap-style:square;mso-wrap-distance-left:9pt;mso-wrap-distance-top:0;mso-wrap-distance-right:9pt;mso-wrap-distance-bottom:0;mso-position-horizontal:absolute;mso-position-horizontal-relative:text;mso-position-vertical:absolute;mso-position-vertical-relative:text" o:gfxdata="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" strokecolor="black [3200]" strokeweight="3pt">
+                      <v:stroke endarrow="open"/>
+                      <v:shadow on="t" color="black" opacity="22937f" origin=",.5" offset="0,.63889mm"/>
+                    </v:shape>
+                  </w:pict>
+                </mc:Fallback>
+              </mc:AlternateContent>
+            </w:r>
+          </w:p>
+        </w:tc>
+        <w:tc>
+          <w:tcPr>
+            <w:tcW w:w="1924" w:type="dxa"/>
+          </w:tcPr>
+          <w:p>
+            <w:r>
+              <w:t>Informa de hallazgos</w:t>
+            </w:r>
+          </w:p>
+        </w:tc>
+      </w:tr>
+      <w:tr>
+        <w:tc>
+          <w:tcPr>
+            <w:tcW w:w="2093" w:type="dxa"/>
+          </w:tcPr>
+          <w:p>
+            <w:pPr>
+              <w:rPr>
+                <w:i/>
+              </w:rPr>
+            </w:pPr>
+          </w:p>
+        </w:tc>
+        <w:tc>
+          <w:tcPr>
+            <w:tcW w:w="2590" w:type="dxa"/>
+            <w:gridSpan w:val="2"/>
+          </w:tcPr>
+          <w:p>
+            <w:pPr>
+              <w:rPr>
+                <w:noProof/>
+                <w:lang w:eastAsia="es-MX"/>
+              </w:rPr>
+            </w:pPr>
+          </w:p>
+          <w:p>
+            <w:pPr>
+              <w:rPr>
+                <w:noProof/>
+                <w:lang w:eastAsia="es-MX"/>
+              </w:rPr>
+            </w:pPr>
+          </w:p>
+        </w:tc>
+        <w:tc>
+          <w:tcPr>
+            <w:tcW w:w="2371" w:type="dxa"/>
+            <w:gridSpan w:val="2"/>
+          </w:tcPr>
+          <w:p>
+            <w:pPr>
+              <w:rPr>
+                <w:noProof/>
+                <w:lang w:eastAsia="es-MX"/>
+              </w:rPr>
+            </w:pPr>
+            <w:r>
+              <w:t>Responsable de pruebas</w:t>
+            </w:r>
+          </w:p>
+          <w:p>
+            <w:pPr>
+              <w:rPr>
+                <w:noProof/>
+                <w:lang w:eastAsia="es-MX"/>
+              </w:rPr>
+            </w:pPr>
+          </w:p>
+        </w:tc>
+        <w:tc>
+          <w:tcPr>
+            <w:tcW w:w="1924" w:type="dxa"/>
+          </w:tcPr>
+          <w:p/>
+        </w:tc>
+      </w:tr>
+      <w:tr>
+        <w:tc>
+          <w:tcPr>
+            <w:tcW w:w="2093" w:type="dxa"/>
+          </w:tcPr>
+          <w:p>
+            <w:pPr>
+              <w:rPr>
+                <w:b/>
+                <w:i/>
+                <w:sz w:val="24"/>
+                <w:szCs w:val="24"/>
+              </w:rPr>
+            </w:pPr>
+            <w:r>
+              <w:rPr>
+                <w:b/>
+                <w:i/>
+                <w:sz w:val="24"/>
+                <w:szCs w:val="24"/>
+              </w:rPr>
+              <w:t>FINALIZACION.</w:t>
+            </w:r>
+          </w:p>
+          <w:p>
+            <w:pPr>
+              <w:rPr>
+                <w:i/>
+              </w:rPr>
+            </w:pPr>
+          </w:p>
+          <w:p>
+            <w:pPr>
+              <w:rPr>
+                <w:i/>
+              </w:rPr>
+            </w:pPr>
+          </w:p>
+        </w:tc>
+        <w:tc>
+          <w:tcPr>
+            <w:tcW w:w="2590" w:type="dxa"/>
+            <w:gridSpan w:val="2"/>
+          </w:tcPr>
+          <w:p>
+            <w:pPr>
+              <w:rPr>
+                <w:noProof/>
+                <w:lang w:eastAsia="es-MX"/>
+              </w:rPr>
+            </w:pPr>
+            <w:r>
+              <w:rPr>
+                <w:noProof/>
+              </w:rPr>
+              <w:lastRenderedPageBreak/>
+              <mc:AlternateContent>
+                <mc:Choice Requires="wps">
+                  <w:drawing>
+                    <wp:anchor distT="0" distB="0" distL="114300" distR="114300" simplePos="0" relativeHeight="251667456" behindDoc="0" locked="0" layoutInCell="1" allowOverlap="1" wp14:anchorId="5926CE90" wp14:editId="40CF4041">
+                      <wp:simplePos x="0" y="0"/>
+                      <wp:positionH relativeFrom="column">
+                        <wp:posOffset>283210</wp:posOffset>
+                      </wp:positionH>
+                      <wp:positionV relativeFrom="paragraph">
+                        <wp:posOffset>75565</wp:posOffset>
+                      </wp:positionV>
+                      <wp:extent cx="2241550" cy="292100"/>
+                      <wp:effectExtent l="0" t="0" r="25400" b="12700"/>
+                      <wp:wrapNone/>
+                      <wp:docPr id="12" name="12 Rectángulo"/>
+                      <wp:cNvGraphicFramePr/>
+                      <a:graphic xmlns:a="http://schemas.openxmlformats.org/drawingml/2006/main">
+                        <a:graphicData uri="http://schemas.microsoft.com/office/word/2010/wordprocessingShape">
+                          <wps:wsp>
+                            <wps:cNvSpPr/>
+                            <wps:spPr>
+                              <a:xfrm>
+                                <a:off x="0" y="0"/>
+                                <a:ext cx="2241550" cy="292100"/>
+                              </a:xfrm>
+                              <a:prstGeom prst="rect">
+                                <a:avLst/>
+                              </a:prstGeom>
+                            </wps:spPr>
+                            <wps:style>
+                              <a:lnRef idx="2">
+                                <a:schemeClr val="accent1">
+                                  <a:shade val="50000"/>
+                                </a:schemeClr>
+                              </a:lnRef>
+                              <a:fillRef idx="1">
+                                <a:schemeClr val="accent1"/>
+                              </a:fillRef>
+                              <a:effectRef idx="0">
+                                <a:schemeClr val="accent1"/>
+                              </a:effectRef>
+                              <a:fontRef idx="minor">
+                                <a:schemeClr val="lt1"/>
+                              </a:fontRef>
+                            </wps:style>
+                            <wps:txbx>
+                              <w:txbxContent>
+                                <w:p>
+                                  <w:pPr>
+                                    <w:jc w:val="center"/>
+                                  </w:pPr>
+                                  <w:r>
+                                    <w:t>Concluir la prueba realizada</w:t>
+                                  </w:r>
+                                </w:p>
+                              </w:txbxContent>
+                            </wps:txbx>
+                            <wps:bodyPr rot="0" spcFirstLastPara="0" vertOverflow="overflow" horzOverflow="overflow" vert="horz" wrap="square" lIns="91440" tIns="45720" rIns="91440" bIns="45720" numCol="1" spcCol="0" rtlCol="0" fromWordArt="0" anchor="ctr" anchorCtr="0" forceAA="0" compatLnSpc="1">
+                              <a:prstTxWarp prst="textNoShape">
+                                <a:avLst/>
+                              </a:prstTxWarp>
+                              <a:noAutofit/>
+                            </wps:bodyPr>
+                          </wps:wsp>
+                        </a:graphicData>
+                      </a:graphic>
+                    </wp:anchor>
+                  </w:drawing>
+                </mc:Choice>
+                <mc:Fallback>
+                  <w:pict>
+                    <v:rect id="12 Rectángulo" o:spid="_x0000_s1033" style="position:absolute;margin-left:22.3pt;margin-top:5.95pt;width:176.5pt;height:23pt;z-index:251667456;visibility:visible;mso-wrap-style:square;mso-wrap-distance-left:9pt;mso-wrap-distance-top:0;mso-wrap-distance-right:9pt;mso-wrap-distance-bottom:0;mso-position-horizontal:absolute;mso-position-horizontal-relative:text;mso-position-vertical:absolute;mso-position-vertical-relative:text;v-text-anchor:middle" o:gfxdata="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" fillcolor="#4f81bd [3204]" strokecolor="#243f60 [1604]" strokeweight="2pt">
+                      <v:textbox>
+                        <w:txbxContent>
+                          <w:p>
+                            <w:pPr>
+                              <w:jc w:val="center"/>
+                            </w:pPr>
+                            <w:r>
+                              <w:t>Concluir la prueba realizada</w:t>
+                            </w:r>
+                          </w:p>
+                        </w:txbxContent>
+                      </v:textbox>
+                    </v:rect>
+                  </w:pict>
+                </mc:Fallback>
+              </mc:AlternateContent>
+            </w:r>
+          </w:p>
+        </w:tc>
+        <w:tc>
+          <w:tcPr>
+            <w:tcW w:w="2371" w:type="dxa"/>
+            <w:gridSpan w:val="2"/>
+          </w:tcPr>
+          <w:p/>
+        </w:tc>
+        <w:tc>
+          <w:tcPr>
+            <w:tcW w:w="1924" w:type="dxa"/>
+          </w:tcPr>
+          <w:p/>
+        </w:tc>
+      </w:tr>
+    </w:tbl>
+    <w:p/>
+    <w:p/>
+    <w:p/>
+    <w:p>
+      <w:pPr>
+        <w:rPr>
+          <w:b/>
+        </w:rPr>
+      </w:pPr>
+      <w:r>
+        <w:rPr>
+          <w:b/>
+        </w:rPr>
+        <w:t>Planes de acción:</w:t>
+      </w:r>
+    </w:p>
+    <w:p>
+      <w:pPr>
+        <w:pStyle w:val="Prrafodelista"/>
+        <w:numPr>
+          <w:ilvl w:val="0"/>
+          <w:numId w:val="3"/>
+        </w:numPr>
+      </w:pPr>
+      <w:r>
+        <w:t>Responsable de pruebas</w:t>
+      </w:r>
+    </w:p>
+    <w:p>
+      <w:pPr>
+        <w:pStyle w:val="Prrafodelista"/>
+        <w:numPr>
+          <w:ilvl w:val="0"/>
+          <w:numId w:val="3"/>
+        </w:numPr>
+      </w:pPr>
+      <w:r>
+        <w:t>Responsable de proyecto</w:t>
+      </w:r>
+    </w:p>
+    <w:p>
+      <w:pPr>
+        <w:pStyle w:val="Prrafodelista"/>
+        <w:numPr>
+          <w:ilvl w:val="0"/>
+          <w:numId w:val="3"/>
+        </w:numPr>
+      </w:pPr>
+      <w:r>
+        <w:t>Equipo de desarrollo</w:t>
+      </w:r>
+    </w:p>
+    <w:p>
+      <w:pPr>
+        <w:pStyle w:val="Prrafodelista"/>
+        <w:numPr>
+          <w:ilvl w:val="0"/>
+          <w:numId w:val="3"/>
+        </w:numPr>
+      </w:pPr>
+      <w:r>
+        <w:t>Directivos de la Institución</w:t>
+      </w:r>
+    </w:p>
+    <w:p/>
+    <w:p/>
+    <w:p/>
+    <w:p>
+      <w:pPr>
+        <w:jc w:val="both"/>
+        <w:rPr>
+          <w:rFonts w:ascii="Arial" w:eastAsia="Arial" w:hAnsi="Arial" w:cs="Arial"/>
+          <w:b/>
+          <w:i/>
+        </w:rPr>
+      </w:pPr>
+    </w:p>
+    <w:p>
+      <w:pPr>
+        <w:ind w:left="720"/>
+        <w:jc w:val="both"/>
+        <w:rPr>
+          <w:rFonts w:ascii="Arial" w:eastAsia="Arial" w:hAnsi="Arial" w:cs="Arial"/>
+          <w:b/>
+          <w:i/>
+        </w:rPr>
+      </w:pPr>
+    </w:p>
     <w:sectPr>
-      <w:headerReference w:type="default" r:id="rId8"/>
-      <w:footerReference w:type="default" r:id="rId9"/>
+      <w:headerReference w:type="default" r:id="rId10"/>
+      <w:footerReference w:type="default" r:id="rId11"/>
       <w:pgSz w:w="12240" w:h="15840"/>
       <w:pgMar w:top="1440" w:right="1440" w:bottom="1440" w:left="1440" w:header="567" w:footer="113" w:gutter="0"/>
       <w:pgNumType w:start="1"/>
@@ -3201,7 +5713,7 @@
 </file>
 
 <file path=word/endnotes.xml><?xml version="1.0" encoding="utf-8"?>
-<w:endnotes xmlns:wpc="http://schemas.microsoft.com/office/word/2010/wordprocessingCanvas" xmlns:cx="http://schemas.microsoft.com/office/drawing/2014/chartex" xmlns:mc="http://schemas.openxmlformats.org/markup-compatibility/2006" xmlns:o="urn:schemas-microsoft-com:office:office" xmlns:r="http://schemas.openxmlformats.org/officeDocument/2006/relationships" xmlns:m="http://schemas.openxmlformats.org/officeDocument/2006/math" xmlns:v="urn:schemas-microsoft-com:vml" xmlns:wp14="http://schemas.microsoft.com/office/word/2010/wordprocessingDrawing" xmlns:wp="http://schemas.openxmlformats.org/drawingml/2006/wordprocessingDrawing" xmlns:w10="urn:schemas-microsoft-com:office:word" xmlns:w="http://schemas.openxmlformats.org/wordprocessingml/2006/main" xmlns:w14="http://schemas.microsoft.com/office/word/2010/wordml" xmlns:w15="http://schemas.microsoft.com/office/word/2012/wordml" xmlns:w16se="http://schemas.microsoft.com/office/word/2015/wordml/symex" xmlns:wpg="http://schemas.microsoft.com/office/word/2010/wordprocessingGroup" xmlns:wpi="http://schemas.microsoft.com/office/word/2010/wordprocessingInk" xmlns:wne="http://schemas.microsoft.com/office/word/2006/wordml" xmlns:wps="http://schemas.microsoft.com/office/word/2010/wordprocessingShape" mc:Ignorable="w14 w15 w16se wp14">
+<w:endnotes xmlns:wpc="http://schemas.microsoft.com/office/word/2010/wordprocessingCanvas" xmlns:mc="http://schemas.openxmlformats.org/markup-compatibility/2006" xmlns:o="urn:schemas-microsoft-com:office:office" xmlns:r="http://schemas.openxmlformats.org/officeDocument/2006/relationships" xmlns:m="http://schemas.openxmlformats.org/officeDocument/2006/math" xmlns:v="urn:schemas-microsoft-com:vml" xmlns:wp14="http://schemas.microsoft.com/office/word/2010/wordprocessingDrawing" xmlns:wp="http://schemas.openxmlformats.org/drawingml/2006/wordprocessingDrawing" xmlns:w10="urn:schemas-microsoft-com:office:word" xmlns:w="http://schemas.openxmlformats.org/wordprocessingml/2006/main" xmlns:w14="http://schemas.microsoft.com/office/word/2010/wordml" xmlns:wpg="http://schemas.microsoft.com/office/word/2010/wordprocessingGroup" xmlns:wpi="http://schemas.microsoft.com/office/word/2010/wordprocessingInk" xmlns:wne="http://schemas.microsoft.com/office/word/2006/wordml" xmlns:wps="http://schemas.microsoft.com/office/word/2010/wordprocessingShape" mc:Ignorable="w14 wp14">
   <w:endnote w:type="separator" w:id="-1">
     <w:p>
       <w:pPr>
@@ -3226,7 +5738,7 @@
 </file>
 
 <file path=word/footer1.xml><?xml version="1.0" encoding="utf-8"?>
-<w:ftr xmlns:wpc="http://schemas.microsoft.com/office/word/2010/wordprocessingCanvas" xmlns:cx="http://schemas.microsoft.com/office/drawing/2014/chartex" xmlns:mc="http://schemas.openxmlformats.org/markup-compatibility/2006" xmlns:o="urn:schemas-microsoft-com:office:office" xmlns:r="http://schemas.openxmlformats.org/officeDocument/2006/relationships" xmlns:m="http://schemas.openxmlformats.org/officeDocument/2006/math" xmlns:v="urn:schemas-microsoft-com:vml" xmlns:wp14="http://schemas.microsoft.com/office/word/2010/wordprocessingDrawing" xmlns:wp="http://schemas.openxmlformats.org/drawingml/2006/wordprocessingDrawing" xmlns:w10="urn:schemas-microsoft-com:office:word" xmlns:w="http://schemas.openxmlformats.org/wordprocessingml/2006/main" xmlns:w14="http://schemas.microsoft.com/office/word/2010/wordml" xmlns:w15="http://schemas.microsoft.com/office/word/2012/wordml" xmlns:w16se="http://schemas.microsoft.com/office/word/2015/wordml/symex" xmlns:wpg="http://schemas.microsoft.com/office/word/2010/wordprocessingGroup" xmlns:wpi="http://schemas.microsoft.com/office/word/2010/wordprocessingInk" xmlns:wne="http://schemas.microsoft.com/office/word/2006/wordml" xmlns:wps="http://schemas.microsoft.com/office/word/2010/wordprocessingShape" mc:Ignorable="w14 w15 w16se wp14">
+<w:ftr xmlns:wpc="http://schemas.microsoft.com/office/word/2010/wordprocessingCanvas" xmlns:mc="http://schemas.openxmlformats.org/markup-compatibility/2006" xmlns:o="urn:schemas-microsoft-com:office:office" xmlns:r="http://schemas.openxmlformats.org/officeDocument/2006/relationships" xmlns:m="http://schemas.openxmlformats.org/officeDocument/2006/math" xmlns:v="urn:schemas-microsoft-com:vml" xmlns:wp14="http://schemas.microsoft.com/office/word/2010/wordprocessingDrawing" xmlns:wp="http://schemas.openxmlformats.org/drawingml/2006/wordprocessingDrawing" xmlns:w10="urn:schemas-microsoft-com:office:word" xmlns:w="http://schemas.openxmlformats.org/wordprocessingml/2006/main" xmlns:w14="http://schemas.microsoft.com/office/word/2010/wordml" xmlns:wpg="http://schemas.microsoft.com/office/word/2010/wordprocessingGroup" xmlns:wpi="http://schemas.microsoft.com/office/word/2010/wordprocessingInk" xmlns:wne="http://schemas.microsoft.com/office/word/2006/wordml" xmlns:wps="http://schemas.microsoft.com/office/word/2010/wordprocessingShape" mc:Ignorable="w14 wp14">
   <w:p>
     <w:pPr>
       <w:widowControl w:val="0"/>
@@ -3282,41 +5794,7 @@
               <w:sz w:val="14"/>
               <w:szCs w:val="14"/>
             </w:rPr>
-            <w:t>Fecha Vigencia 26</w:t>
-          </w:r>
-          <w:r>
-            <w:rPr>
-              <w:rFonts w:ascii="Verdana" w:eastAsia="Verdana" w:hAnsi="Verdana" w:cs="Verdana"/>
-              <w:sz w:val="14"/>
-              <w:szCs w:val="14"/>
-            </w:rPr>
-            <w:t xml:space="preserve"> de </w:t>
-          </w:r>
-          <w:proofErr w:type="gramStart"/>
-          <w:r>
-            <w:rPr>
-              <w:rFonts w:ascii="Verdana" w:eastAsia="Verdana" w:hAnsi="Verdana" w:cs="Verdana"/>
-              <w:sz w:val="14"/>
-              <w:szCs w:val="14"/>
-            </w:rPr>
-            <w:t>Enero</w:t>
-          </w:r>
-          <w:proofErr w:type="gramEnd"/>
-          <w:r>
-            <w:rPr>
-              <w:rFonts w:ascii="Verdana" w:eastAsia="Verdana" w:hAnsi="Verdana" w:cs="Verdana"/>
-              <w:sz w:val="14"/>
-              <w:szCs w:val="14"/>
-            </w:rPr>
-            <w:t xml:space="preserve"> de 20</w:t>
-          </w:r>
-          <w:r>
-            <w:rPr>
-              <w:rFonts w:ascii="Verdana" w:eastAsia="Verdana" w:hAnsi="Verdana" w:cs="Verdana"/>
-              <w:sz w:val="14"/>
-              <w:szCs w:val="14"/>
-            </w:rPr>
-            <w:t>22</w:t>
+            <w:t>Fecha Vigencia 21 de Junio de 2017</w:t>
           </w:r>
         </w:p>
         <w:p>
@@ -3412,13 +5890,23 @@
             </w:rPr>
             <w:t xml:space="preserve"> </w:t>
           </w:r>
+          <w:proofErr w:type="gramStart"/>
           <w:r>
             <w:rPr>
               <w:rFonts w:ascii="Verdana" w:eastAsia="Verdana" w:hAnsi="Verdana" w:cs="Verdana"/>
               <w:sz w:val="14"/>
               <w:szCs w:val="14"/>
             </w:rPr>
-            <w:t>prohibida la reproducción total o parcial de la información contenida en este documento. En caso de incumplimiento se sancionará conforme a las leyes nacionales e internacionales aplicables.</w:t>
+            <w:t>prohibida</w:t>
+          </w:r>
+          <w:proofErr w:type="gramEnd"/>
+          <w:r>
+            <w:rPr>
+              <w:rFonts w:ascii="Verdana" w:eastAsia="Verdana" w:hAnsi="Verdana" w:cs="Verdana"/>
+              <w:sz w:val="14"/>
+              <w:szCs w:val="14"/>
+            </w:rPr>
+            <w:t xml:space="preserve"> la reproducción total o parcial de la información contenida en este documento. En caso de incumplimiento se sancionará conforme a las leyes nacionales e internacionales aplicables.</w:t>
           </w:r>
         </w:p>
       </w:tc>
@@ -3447,7 +5935,7 @@
 </file>
 
 <file path=word/footnotes.xml><?xml version="1.0" encoding="utf-8"?>
-<w:footnotes xmlns:wpc="http://schemas.microsoft.com/office/word/2010/wordprocessingCanvas" xmlns:cx="http://schemas.microsoft.com/office/drawing/2014/chartex" xmlns:mc="http://schemas.openxmlformats.org/markup-compatibility/2006" xmlns:o="urn:schemas-microsoft-com:office:office" xmlns:r="http://schemas.openxmlformats.org/officeDocument/2006/relationships" xmlns:m="http://schemas.openxmlformats.org/officeDocument/2006/math" xmlns:v="urn:schemas-microsoft-com:vml" xmlns:wp14="http://schemas.microsoft.com/office/word/2010/wordprocessingDrawing" xmlns:wp="http://schemas.openxmlformats.org/drawingml/2006/wordprocessingDrawing" xmlns:w10="urn:schemas-microsoft-com:office:word" xmlns:w="http://schemas.openxmlformats.org/wordprocessingml/2006/main" xmlns:w14="http://schemas.microsoft.com/office/word/2010/wordml" xmlns:w15="http://schemas.microsoft.com/office/word/2012/wordml" xmlns:w16se="http://schemas.microsoft.com/office/word/2015/wordml/symex" xmlns:wpg="http://schemas.microsoft.com/office/word/2010/wordprocessingGroup" xmlns:wpi="http://schemas.microsoft.com/office/word/2010/wordprocessingInk" xmlns:wne="http://schemas.microsoft.com/office/word/2006/wordml" xmlns:wps="http://schemas.microsoft.com/office/word/2010/wordprocessingShape" mc:Ignorable="w14 w15 w16se wp14">
+<w:footnotes xmlns:wpc="http://schemas.microsoft.com/office/word/2010/wordprocessingCanvas" xmlns:mc="http://schemas.openxmlformats.org/markup-compatibility/2006" xmlns:o="urn:schemas-microsoft-com:office:office" xmlns:r="http://schemas.openxmlformats.org/officeDocument/2006/relationships" xmlns:m="http://schemas.openxmlformats.org/officeDocument/2006/math" xmlns:v="urn:schemas-microsoft-com:vml" xmlns:wp14="http://schemas.microsoft.com/office/word/2010/wordprocessingDrawing" xmlns:wp="http://schemas.openxmlformats.org/drawingml/2006/wordprocessingDrawing" xmlns:w10="urn:schemas-microsoft-com:office:word" xmlns:w="http://schemas.openxmlformats.org/wordprocessingml/2006/main" xmlns:w14="http://schemas.microsoft.com/office/word/2010/wordml" xmlns:wpg="http://schemas.microsoft.com/office/word/2010/wordprocessingGroup" xmlns:wpi="http://schemas.microsoft.com/office/word/2010/wordprocessingInk" xmlns:wne="http://schemas.microsoft.com/office/word/2006/wordml" xmlns:wps="http://schemas.microsoft.com/office/word/2010/wordprocessingShape" mc:Ignorable="w14 wp14">
   <w:footnote w:type="separator" w:id="-1">
     <w:p>
       <w:pPr>
@@ -3472,7 +5960,7 @@
 </file>
 
 <file path=word/header1.xml><?xml version="1.0" encoding="utf-8"?>
-<w:hdr xmlns:wpc="http://schemas.microsoft.com/office/word/2010/wordprocessingCanvas" xmlns:cx="http://schemas.microsoft.com/office/drawing/2014/chartex" xmlns:mc="http://schemas.openxmlformats.org/markup-compatibility/2006" xmlns:o="urn:schemas-microsoft-com:office:office" xmlns:r="http://schemas.openxmlformats.org/officeDocument/2006/relationships" xmlns:m="http://schemas.openxmlformats.org/officeDocument/2006/math" xmlns:v="urn:schemas-microsoft-com:vml" xmlns:wp14="http://schemas.microsoft.com/office/word/2010/wordprocessingDrawing" xmlns:wp="http://schemas.openxmlformats.org/drawingml/2006/wordprocessingDrawing" xmlns:w10="urn:schemas-microsoft-com:office:word" xmlns:w="http://schemas.openxmlformats.org/wordprocessingml/2006/main" xmlns:w14="http://schemas.microsoft.com/office/word/2010/wordml" xmlns:w15="http://schemas.microsoft.com/office/word/2012/wordml" xmlns:w16se="http://schemas.microsoft.com/office/word/2015/wordml/symex" xmlns:wpg="http://schemas.microsoft.com/office/word/2010/wordprocessingGroup" xmlns:wpi="http://schemas.microsoft.com/office/word/2010/wordprocessingInk" xmlns:wne="http://schemas.microsoft.com/office/word/2006/wordml" xmlns:wps="http://schemas.microsoft.com/office/word/2010/wordprocessingShape" mc:Ignorable="w14 w15 w16se wp14">
+<w:hdr xmlns:wpc="http://schemas.microsoft.com/office/word/2010/wordprocessingCanvas" xmlns:mc="http://schemas.openxmlformats.org/markup-compatibility/2006" xmlns:o="urn:schemas-microsoft-com:office:office" xmlns:r="http://schemas.openxmlformats.org/officeDocument/2006/relationships" xmlns:m="http://schemas.openxmlformats.org/officeDocument/2006/math" xmlns:v="urn:schemas-microsoft-com:vml" xmlns:wp14="http://schemas.microsoft.com/office/word/2010/wordprocessingDrawing" xmlns:wp="http://schemas.openxmlformats.org/drawingml/2006/wordprocessingDrawing" xmlns:w10="urn:schemas-microsoft-com:office:word" xmlns:w="http://schemas.openxmlformats.org/wordprocessingml/2006/main" xmlns:w14="http://schemas.microsoft.com/office/word/2010/wordml" xmlns:wpg="http://schemas.microsoft.com/office/word/2010/wordprocessingGroup" xmlns:wpi="http://schemas.microsoft.com/office/word/2010/wordprocessingInk" xmlns:wne="http://schemas.microsoft.com/office/word/2006/wordml" xmlns:wps="http://schemas.microsoft.com/office/word/2010/wordprocessingShape" mc:Ignorable="w14 wp14">
   <w:p>
     <w:pPr>
       <w:widowControl w:val="0"/>
@@ -3543,45 +6031,11 @@
           </w:pPr>
           <w:r>
             <w:rPr>
-              <w:noProof/>
+              <w:rFonts w:ascii="Arial" w:eastAsia="Arial" w:hAnsi="Arial" w:cs="Arial"/>
+              <w:b/>
+              <w:i/>
             </w:rPr>
-            <w:drawing>
-              <wp:inline distT="0" distB="0" distL="0" distR="2540" wp14:anchorId="66F961F6" wp14:editId="0830154A">
-                <wp:extent cx="854710" cy="847725"/>
-                <wp:effectExtent l="0" t="0" r="0" b="0"/>
-                <wp:docPr id="5" name="Imagen 3"/>
-                <wp:cNvGraphicFramePr>
-                  <a:graphicFrameLocks xmlns:a="http://schemas.openxmlformats.org/drawingml/2006/main" noChangeAspect="1"/>
-                </wp:cNvGraphicFramePr>
-                <a:graphic xmlns:a="http://schemas.openxmlformats.org/drawingml/2006/main">
-                  <a:graphicData uri="http://schemas.openxmlformats.org/drawingml/2006/picture">
-                    <pic:pic xmlns:pic="http://schemas.openxmlformats.org/drawingml/2006/picture">
-                      <pic:nvPicPr>
-                        <pic:cNvPr id="5" name="Imagen 3"/>
-                        <pic:cNvPicPr>
-                          <a:picLocks noChangeAspect="1" noChangeArrowheads="1"/>
-                        </pic:cNvPicPr>
-                      </pic:nvPicPr>
-                      <pic:blipFill>
-                        <a:blip r:embed="rId1"/>
-                        <a:stretch>
-                          <a:fillRect/>
-                        </a:stretch>
-                      </pic:blipFill>
-                      <pic:spPr bwMode="auto">
-                        <a:xfrm>
-                          <a:off x="0" y="0"/>
-                          <a:ext cx="854710" cy="847725"/>
-                        </a:xfrm>
-                        <a:prstGeom prst="rect">
-                          <a:avLst/>
-                        </a:prstGeom>
-                      </pic:spPr>
-                    </pic:pic>
-                  </a:graphicData>
-                </a:graphic>
-              </wp:inline>
-            </w:drawing>
+            <w:t>Colocar Logotipo de la empresa</w:t>
           </w:r>
         </w:p>
       </w:tc>
@@ -3692,7 +6146,7 @@
               <w:sz w:val="12"/>
               <w:szCs w:val="12"/>
             </w:rPr>
-            <w:t>3</w:t>
+            <w:t>1</w:t>
           </w:r>
           <w:r>
             <w:rPr>
@@ -3741,7 +6195,7 @@
               <w:sz w:val="12"/>
               <w:szCs w:val="12"/>
             </w:rPr>
-            <w:t>3</w:t>
+            <w:t>6</w:t>
           </w:r>
           <w:r>
             <w:rPr>
@@ -3866,7 +6320,7 @@
               <w:sz w:val="12"/>
               <w:szCs w:val="12"/>
             </w:rPr>
-            <w:t>26/01</w:t>
+            <w:t>21/12</w:t>
           </w:r>
           <w:r>
             <w:rPr>
@@ -3882,7 +6336,7 @@
               <w:sz w:val="12"/>
               <w:szCs w:val="12"/>
             </w:rPr>
-            <w:t>2022</w:t>
+            <w:t>2021</w:t>
           </w:r>
         </w:p>
       </w:tc>
@@ -4121,7 +6575,7 @@
               <w:sz w:val="12"/>
               <w:szCs w:val="12"/>
             </w:rPr>
-            <w:t>-004</w:t>
+            <w:t>-00*</w:t>
           </w:r>
         </w:p>
       </w:tc>
@@ -4139,8 +6593,121 @@
 </file>
 
 <file path=word/numbering.xml><?xml version="1.0" encoding="utf-8"?>
-<w:numbering xmlns:wpc="http://schemas.microsoft.com/office/word/2010/wordprocessingCanvas" xmlns:cx="http://schemas.microsoft.com/office/drawing/2014/chartex" xmlns:mc="http://schemas.openxmlformats.org/markup-compatibility/2006" xmlns:o="urn:schemas-microsoft-com:office:office" xmlns:r="http://schemas.openxmlformats.org/officeDocument/2006/relationships" xmlns:m="http://schemas.openxmlformats.org/officeDocument/2006/math" xmlns:v="urn:schemas-microsoft-com:vml" xmlns:wp14="http://schemas.microsoft.com/office/word/2010/wordprocessingDrawing" xmlns:wp="http://schemas.openxmlformats.org/drawingml/2006/wordprocessingDrawing" xmlns:w10="urn:schemas-microsoft-com:office:word" xmlns:w="http://schemas.openxmlformats.org/wordprocessingml/2006/main" xmlns:w14="http://schemas.microsoft.com/office/word/2010/wordml" xmlns:w15="http://schemas.microsoft.com/office/word/2012/wordml" xmlns:w16se="http://schemas.microsoft.com/office/word/2015/wordml/symex" xmlns:wpg="http://schemas.microsoft.com/office/word/2010/wordprocessingGroup" xmlns:wpi="http://schemas.microsoft.com/office/word/2010/wordprocessingInk" xmlns:wne="http://schemas.microsoft.com/office/word/2006/wordml" xmlns:wps="http://schemas.microsoft.com/office/word/2010/wordprocessingShape" mc:Ignorable="w14 w15 w16se wp14">
-  <w:abstractNum w:abstractNumId="0" w15:restartNumberingAfterBreak="0">
+<w:numbering xmlns:wpc="http://schemas.microsoft.com/office/word/2010/wordprocessingCanvas" xmlns:mc="http://schemas.openxmlformats.org/markup-compatibility/2006" xmlns:o="urn:schemas-microsoft-com:office:office" xmlns:r="http://schemas.openxmlformats.org/officeDocument/2006/relationships" xmlns:m="http://schemas.openxmlformats.org/officeDocument/2006/math" xmlns:v="urn:schemas-microsoft-com:vml" xmlns:wp14="http://schemas.microsoft.com/office/word/2010/wordprocessingDrawing" xmlns:wp="http://schemas.openxmlformats.org/drawingml/2006/wordprocessingDrawing" xmlns:w10="urn:schemas-microsoft-com:office:word" xmlns:w="http://schemas.openxmlformats.org/wordprocessingml/2006/main" xmlns:w14="http://schemas.microsoft.com/office/word/2010/wordml" xmlns:wpg="http://schemas.microsoft.com/office/word/2010/wordprocessingGroup" xmlns:wpi="http://schemas.microsoft.com/office/word/2010/wordprocessingInk" xmlns:wne="http://schemas.microsoft.com/office/word/2006/wordml" xmlns:wps="http://schemas.microsoft.com/office/word/2010/wordprocessingShape" mc:Ignorable="w14 wp14">
+  <w:abstractNum w:abstractNumId="0">
+    <w:nsid w:val="0F9C7CB2"/>
+    <w:multiLevelType w:val="hybridMultilevel"/>
+    <w:tmpl w:val="02CA3920"/>
+    <w:lvl w:ilvl="0" w:tplc="080A0001">
+      <w:start w:val="1"/>
+      <w:numFmt w:val="bullet"/>
+      <w:lvlText w:val=""/>
+      <w:lvlJc w:val="left"/>
+      <w:pPr>
+        <w:ind w:left="720" w:hanging="360"/>
+      </w:pPr>
+      <w:rPr>
+        <w:rFonts w:ascii="Symbol" w:hAnsi="Symbol" w:hint="default"/>
+      </w:rPr>
+    </w:lvl>
+    <w:lvl w:ilvl="1" w:tplc="080A0003" w:tentative="1">
+      <w:start w:val="1"/>
+      <w:numFmt w:val="bullet"/>
+      <w:lvlText w:val="o"/>
+      <w:lvlJc w:val="left"/>
+      <w:pPr>
+        <w:ind w:left="1440" w:hanging="360"/>
+      </w:pPr>
+      <w:rPr>
+        <w:rFonts w:ascii="Courier New" w:hAnsi="Courier New" w:cs="Courier New" w:hint="default"/>
+      </w:rPr>
+    </w:lvl>
+    <w:lvl w:ilvl="2" w:tplc="080A0005" w:tentative="1">
+      <w:start w:val="1"/>
+      <w:numFmt w:val="bullet"/>
+      <w:lvlText w:val=""/>
+      <w:lvlJc w:val="left"/>
+      <w:pPr>
+        <w:ind w:left="2160" w:hanging="360"/>
+      </w:pPr>
+      <w:rPr>
+        <w:rFonts w:ascii="Wingdings" w:hAnsi="Wingdings" w:hint="default"/>
+      </w:rPr>
+    </w:lvl>
+    <w:lvl w:ilvl="3" w:tplc="080A0001" w:tentative="1">
+      <w:start w:val="1"/>
+      <w:numFmt w:val="bullet"/>
+      <w:lvlText w:val=""/>
+      <w:lvlJc w:val="left"/>
+      <w:pPr>
+        <w:ind w:left="2880" w:hanging="360"/>
+      </w:pPr>
+      <w:rPr>
+        <w:rFonts w:ascii="Symbol" w:hAnsi="Symbol" w:hint="default"/>
+      </w:rPr>
+    </w:lvl>
+    <w:lvl w:ilvl="4" w:tplc="080A0003" w:tentative="1">
+      <w:start w:val="1"/>
+      <w:numFmt w:val="bullet"/>
+      <w:lvlText w:val="o"/>
+      <w:lvlJc w:val="left"/>
+      <w:pPr>
+        <w:ind w:left="3600" w:hanging="360"/>
+      </w:pPr>
+      <w:rPr>
+        <w:rFonts w:ascii="Courier New" w:hAnsi="Courier New" w:cs="Courier New" w:hint="default"/>
+      </w:rPr>
+    </w:lvl>
+    <w:lvl w:ilvl="5" w:tplc="080A0005" w:tentative="1">
+      <w:start w:val="1"/>
+      <w:numFmt w:val="bullet"/>
+      <w:lvlText w:val=""/>
+      <w:lvlJc w:val="left"/>
+      <w:pPr>
+        <w:ind w:left="4320" w:hanging="360"/>
+      </w:pPr>
+      <w:rPr>
+        <w:rFonts w:ascii="Wingdings" w:hAnsi="Wingdings" w:hint="default"/>
+      </w:rPr>
+    </w:lvl>
+    <w:lvl w:ilvl="6" w:tplc="080A0001" w:tentative="1">
+      <w:start w:val="1"/>
+      <w:numFmt w:val="bullet"/>
+      <w:lvlText w:val=""/>
+      <w:lvlJc w:val="left"/>
+      <w:pPr>
+        <w:ind w:left="5040" w:hanging="360"/>
+      </w:pPr>
+      <w:rPr>
+        <w:rFonts w:ascii="Symbol" w:hAnsi="Symbol" w:hint="default"/>
+      </w:rPr>
+    </w:lvl>
+    <w:lvl w:ilvl="7" w:tplc="080A0003" w:tentative="1">
+      <w:start w:val="1"/>
+      <w:numFmt w:val="bullet"/>
+      <w:lvlText w:val="o"/>
+      <w:lvlJc w:val="left"/>
+      <w:pPr>
+        <w:ind w:left="5760" w:hanging="360"/>
+      </w:pPr>
+      <w:rPr>
+        <w:rFonts w:ascii="Courier New" w:hAnsi="Courier New" w:cs="Courier New" w:hint="default"/>
+      </w:rPr>
+    </w:lvl>
+    <w:lvl w:ilvl="8" w:tplc="080A0005" w:tentative="1">
+      <w:start w:val="1"/>
+      <w:numFmt w:val="bullet"/>
+      <w:lvlText w:val=""/>
+      <w:lvlJc w:val="left"/>
+      <w:pPr>
+        <w:ind w:left="6480" w:hanging="360"/>
+      </w:pPr>
+      <w:rPr>
+        <w:rFonts w:ascii="Wingdings" w:hAnsi="Wingdings" w:hint="default"/>
+      </w:rPr>
+    </w:lvl>
+  </w:abstractNum>
+  <w:abstractNum w:abstractNumId="1">
     <w:nsid w:val="369D6004"/>
     <w:multiLevelType w:val="multilevel"/>
     <w:tmpl w:val="A3DA5090"/>
@@ -4253,7 +6820,7 @@
       </w:rPr>
     </w:lvl>
   </w:abstractNum>
-  <w:abstractNum w:abstractNumId="1" w15:restartNumberingAfterBreak="0">
+  <w:abstractNum w:abstractNumId="2">
     <w:nsid w:val="52235AC5"/>
     <w:multiLevelType w:val="hybridMultilevel"/>
     <w:tmpl w:val="DD6AD372"/>
@@ -4367,16 +6934,19 @@
     </w:lvl>
   </w:abstractNum>
   <w:num w:numId="1">
-    <w:abstractNumId w:val="0"/>
+    <w:abstractNumId w:val="1"/>
   </w:num>
   <w:num w:numId="2">
-    <w:abstractNumId w:val="1"/>
+    <w:abstractNumId w:val="2"/>
+  </w:num>
+  <w:num w:numId="3">
+    <w:abstractNumId w:val="0"/>
   </w:num>
 </w:numbering>
 </file>
 
 <file path=word/styles.xml><?xml version="1.0" encoding="utf-8"?>
-<w:styles xmlns:mc="http://schemas.openxmlformats.org/markup-compatibility/2006" xmlns:r="http://schemas.openxmlformats.org/officeDocument/2006/relationships" xmlns:w="http://schemas.openxmlformats.org/wordprocessingml/2006/main" xmlns:w14="http://schemas.microsoft.com/office/word/2010/wordml" xmlns:w15="http://schemas.microsoft.com/office/word/2012/wordml" xmlns:w16se="http://schemas.microsoft.com/office/word/2015/wordml/symex" mc:Ignorable="w14 w15 w16se">
+<w:styles xmlns:mc="http://schemas.openxmlformats.org/markup-compatibility/2006" xmlns:r="http://schemas.openxmlformats.org/officeDocument/2006/relationships" xmlns:w="http://schemas.openxmlformats.org/wordprocessingml/2006/main" xmlns:w14="http://schemas.microsoft.com/office/word/2010/wordml" mc:Ignorable="w14">
   <w:docDefaults>
     <w:rPrDefault>
       <w:rPr>
@@ -4392,378 +6962,144 @@
       </w:pPr>
     </w:pPrDefault>
   </w:docDefaults>
-  <w:latentStyles w:defLockedState="0" w:defUIPriority="99" w:defSemiHidden="0" w:defUnhideWhenUsed="0" w:defQFormat="0" w:count="371">
-    <w:lsdException w:name="Normal" w:uiPriority="0" w:qFormat="1"/>
-    <w:lsdException w:name="heading 1" w:uiPriority="9" w:qFormat="1"/>
-    <w:lsdException w:name="heading 2" w:semiHidden="1" w:uiPriority="9" w:unhideWhenUsed="1" w:qFormat="1"/>
-    <w:lsdException w:name="heading 3" w:semiHidden="1" w:uiPriority="9" w:unhideWhenUsed="1" w:qFormat="1"/>
-    <w:lsdException w:name="heading 4" w:semiHidden="1" w:uiPriority="9" w:unhideWhenUsed="1" w:qFormat="1"/>
-    <w:lsdException w:name="heading 5" w:semiHidden="1" w:uiPriority="9" w:unhideWhenUsed="1" w:qFormat="1"/>
-    <w:lsdException w:name="heading 6" w:semiHidden="1" w:uiPriority="9" w:unhideWhenUsed="1" w:qFormat="1"/>
-    <w:lsdException w:name="heading 7" w:semiHidden="1" w:uiPriority="9" w:unhideWhenUsed="1" w:qFormat="1"/>
-    <w:lsdException w:name="heading 8" w:semiHidden="1" w:uiPriority="9" w:unhideWhenUsed="1" w:qFormat="1"/>
-    <w:lsdException w:name="heading 9" w:semiHidden="1" w:uiPriority="9" w:unhideWhenUsed="1" w:qFormat="1"/>
-    <w:lsdException w:name="index 1" w:semiHidden="1" w:unhideWhenUsed="1"/>
-    <w:lsdException w:name="index 2" w:semiHidden="1" w:unhideWhenUsed="1"/>
-    <w:lsdException w:name="index 3" w:semiHidden="1" w:unhideWhenUsed="1"/>
-    <w:lsdException w:name="index 4" w:semiHidden="1" w:unhideWhenUsed="1"/>
-    <w:lsdException w:name="index 5" w:semiHidden="1" w:unhideWhenUsed="1"/>
-    <w:lsdException w:name="index 6" w:semiHidden="1" w:unhideWhenUsed="1"/>
-    <w:lsdException w:name="index 7" w:semiHidden="1" w:unhideWhenUsed="1"/>
-    <w:lsdException w:name="index 8" w:semiHidden="1" w:unhideWhenUsed="1"/>
-    <w:lsdException w:name="index 9" w:semiHidden="1" w:unhideWhenUsed="1"/>
-    <w:lsdException w:name="toc 1" w:semiHidden="1" w:uiPriority="39" w:unhideWhenUsed="1"/>
-    <w:lsdException w:name="toc 2" w:semiHidden="1" w:uiPriority="39" w:unhideWhenUsed="1"/>
-    <w:lsdException w:name="toc 3" w:semiHidden="1" w:uiPriority="39" w:unhideWhenUsed="1"/>
-    <w:lsdException w:name="toc 4" w:semiHidden="1" w:uiPriority="39" w:unhideWhenUsed="1"/>
-    <w:lsdException w:name="toc 5" w:semiHidden="1" w:uiPriority="39" w:unhideWhenUsed="1"/>
-    <w:lsdException w:name="toc 6" w:semiHidden="1" w:uiPriority="39" w:unhideWhenUsed="1"/>
-    <w:lsdException w:name="toc 7" w:semiHidden="1" w:uiPriority="39" w:unhideWhenUsed="1"/>
-    <w:lsdException w:name="toc 8" w:semiHidden="1" w:uiPriority="39" w:unhideWhenUsed="1"/>
-    <w:lsdException w:name="toc 9" w:semiHidden="1" w:uiPriority="39" w:unhideWhenUsed="1"/>
-    <w:lsdException w:name="Normal Indent" w:semiHidden="1" w:unhideWhenUsed="1"/>
-    <w:lsdException w:name="footnote text" w:semiHidden="1" w:unhideWhenUsed="1"/>
-    <w:lsdException w:name="annotation text" w:semiHidden="1" w:unhideWhenUsed="1"/>
-    <w:lsdException w:name="header" w:semiHidden="1" w:unhideWhenUsed="1"/>
-    <w:lsdException w:name="footer" w:semiHidden="1" w:unhideWhenUsed="1"/>
-    <w:lsdException w:name="index heading" w:semiHidden="1" w:unhideWhenUsed="1"/>
-    <w:lsdException w:name="caption" w:semiHidden="1" w:uiPriority="35" w:unhideWhenUsed="1" w:qFormat="1"/>
-    <w:lsdException w:name="table of figures" w:semiHidden="1" w:unhideWhenUsed="1"/>
-    <w:lsdException w:name="envelope address" w:semiHidden="1" w:unhideWhenUsed="1"/>
-    <w:lsdException w:name="envelope return" w:semiHidden="1" w:unhideWhenUsed="1"/>
-    <w:lsdException w:name="footnote reference" w:semiHidden="1" w:unhideWhenUsed="1"/>
-    <w:lsdException w:name="annotation reference" w:semiHidden="1" w:unhideWhenUsed="1"/>
-    <w:lsdException w:name="line number" w:semiHidden="1" w:unhideWhenUsed="1"/>
-    <w:lsdException w:name="page number" w:semiHidden="1" w:unhideWhenUsed="1"/>
-    <w:lsdException w:name="endnote reference" w:semiHidden="1" w:unhideWhenUsed="1"/>
-    <w:lsdException w:name="endnote text" w:semiHidden="1" w:unhideWhenUsed="1"/>
-    <w:lsdException w:name="table of authorities" w:semiHidden="1" w:unhideWhenUsed="1"/>
-    <w:lsdException w:name="macro" w:semiHidden="1" w:unhideWhenUsed="1"/>
-    <w:lsdException w:name="toa heading" w:semiHidden="1" w:unhideWhenUsed="1"/>
-    <w:lsdException w:name="List" w:semiHidden="1" w:unhideWhenUsed="1"/>
-    <w:lsdException w:name="List Bullet" w:semiHidden="1" w:unhideWhenUsed="1"/>
-    <w:lsdException w:name="List Number" w:semiHidden="1" w:unhideWhenUsed="1"/>
-    <w:lsdException w:name="List 2" w:semiHidden="1" w:unhideWhenUsed="1"/>
-    <w:lsdException w:name="List 3" w:semiHidden="1" w:unhideWhenUsed="1"/>
-    <w:lsdException w:name="List 4" w:semiHidden="1" w:unhideWhenUsed="1"/>
-    <w:lsdException w:name="List 5" w:semiHidden="1" w:unhideWhenUsed="1"/>
-    <w:lsdException w:name="List Bullet 2" w:semiHidden="1" w:unhideWhenUsed="1"/>
-    <w:lsdException w:name="List Bullet 3" w:semiHidden="1" w:unhideWhenUsed="1"/>
-    <w:lsdException w:name="List Bullet 4" w:semiHidden="1" w:unhideWhenUsed="1"/>
-    <w:lsdException w:name="List Bullet 5" w:semiHidden="1" w:unhideWhenUsed="1"/>
-    <w:lsdException w:name="List Number 2" w:semiHidden="1" w:unhideWhenUsed="1"/>
-    <w:lsdException w:name="List Number 3" w:semiHidden="1" w:unhideWhenUsed="1"/>
-    <w:lsdException w:name="List Number 4" w:semiHidden="1" w:unhideWhenUsed="1"/>
-    <w:lsdException w:name="List Number 5" w:semiHidden="1" w:unhideWhenUsed="1"/>
-    <w:lsdException w:name="Title" w:uiPriority="10" w:qFormat="1"/>
-    <w:lsdException w:name="Closing" w:semiHidden="1" w:unhideWhenUsed="1"/>
-    <w:lsdException w:name="Signature" w:semiHidden="1" w:unhideWhenUsed="1"/>
-    <w:lsdException w:name="Default Paragraph Font" w:semiHidden="1" w:uiPriority="1" w:unhideWhenUsed="1"/>
-    <w:lsdException w:name="Body Text" w:semiHidden="1" w:unhideWhenUsed="1"/>
-    <w:lsdException w:name="Body Text Indent" w:semiHidden="1" w:unhideWhenUsed="1"/>
-    <w:lsdException w:name="List Continue" w:semiHidden="1" w:unhideWhenUsed="1"/>
-    <w:lsdException w:name="List Continue 2" w:semiHidden="1" w:unhideWhenUsed="1"/>
-    <w:lsdException w:name="List Continue 3" w:semiHidden="1" w:unhideWhenUsed="1"/>
-    <w:lsdException w:name="List Continue 4" w:semiHidden="1" w:unhideWhenUsed="1"/>
-    <w:lsdException w:name="List Continue 5" w:semiHidden="1" w:unhideWhenUsed="1"/>
-    <w:lsdException w:name="Message Header" w:semiHidden="1" w:unhideWhenUsed="1"/>
-    <w:lsdException w:name="Subtitle" w:uiPriority="11" w:qFormat="1"/>
-    <w:lsdException w:name="Salutation" w:semiHidden="1" w:unhideWhenUsed="1"/>
-    <w:lsdException w:name="Date" w:semiHidden="1" w:unhideWhenUsed="1"/>
-    <w:lsdException w:name="Body Text First Indent" w:semiHidden="1" w:unhideWhenUsed="1"/>
-    <w:lsdException w:name="Body Text First Indent 2" w:semiHidden="1" w:unhideWhenUsed="1"/>
-    <w:lsdException w:name="Note Heading" w:semiHidden="1" w:unhideWhenUsed="1"/>
-    <w:lsdException w:name="Body Text 2" w:semiHidden="1" w:unhideWhenUsed="1"/>
-    <w:lsdException w:name="Body Text 3" w:semiHidden="1" w:unhideWhenUsed="1"/>
-    <w:lsdException w:name="Body Text Indent 2" w:semiHidden="1" w:unhideWhenUsed="1"/>
-    <w:lsdException w:name="Body Text Indent 3" w:semiHidden="1" w:unhideWhenUsed="1"/>
-    <w:lsdException w:name="Block Text" w:semiHidden="1" w:unhideWhenUsed="1"/>
-    <w:lsdException w:name="Hyperlink" w:semiHidden="1" w:unhideWhenUsed="1"/>
-    <w:lsdException w:name="FollowedHyperlink" w:semiHidden="1" w:unhideWhenUsed="1"/>
-    <w:lsdException w:name="Strong" w:uiPriority="22" w:qFormat="1"/>
-    <w:lsdException w:name="Emphasis" w:uiPriority="20" w:qFormat="1"/>
-    <w:lsdException w:name="Document Map" w:semiHidden="1" w:unhideWhenUsed="1"/>
-    <w:lsdException w:name="Plain Text" w:semiHidden="1" w:unhideWhenUsed="1"/>
-    <w:lsdException w:name="E-mail Signature" w:semiHidden="1" w:unhideWhenUsed="1"/>
-    <w:lsdException w:name="HTML Top of Form" w:semiHidden="1" w:unhideWhenUsed="1"/>
-    <w:lsdException w:name="HTML Bottom of Form" w:semiHidden="1" w:unhideWhenUsed="1"/>
-    <w:lsdException w:name="Normal (Web)" w:semiHidden="1" w:unhideWhenUsed="1"/>
-    <w:lsdException w:name="HTML Acronym" w:semiHidden="1" w:unhideWhenUsed="1"/>
-    <w:lsdException w:name="HTML Address" w:semiHidden="1" w:unhideWhenUsed="1"/>
-    <w:lsdException w:name="HTML Cite" w:semiHidden="1" w:unhideWhenUsed="1"/>
-    <w:lsdException w:name="HTML Code" w:semiHidden="1" w:unhideWhenUsed="1"/>
-    <w:lsdException w:name="HTML Definition" w:semiHidden="1" w:unhideWhenUsed="1"/>
-    <w:lsdException w:name="HTML Keyboard" w:semiHidden="1" w:unhideWhenUsed="1"/>
-    <w:lsdException w:name="HTML Preformatted" w:semiHidden="1" w:unhideWhenUsed="1"/>
-    <w:lsdException w:name="HTML Sample" w:semiHidden="1" w:unhideWhenUsed="1"/>
-    <w:lsdException w:name="HTML Typewriter" w:semiHidden="1" w:unhideWhenUsed="1"/>
-    <w:lsdException w:name="HTML Variable" w:semiHidden="1" w:unhideWhenUsed="1"/>
-    <w:lsdException w:name="Normal Table" w:semiHidden="1" w:unhideWhenUsed="1"/>
-    <w:lsdException w:name="annotation subject" w:semiHidden="1" w:unhideWhenUsed="1"/>
-    <w:lsdException w:name="No List" w:semiHidden="1" w:unhideWhenUsed="1"/>
-    <w:lsdException w:name="Outline List 1" w:semiHidden="1" w:unhideWhenUsed="1"/>
-    <w:lsdException w:name="Outline List 2" w:semiHidden="1" w:unhideWhenUsed="1"/>
-    <w:lsdException w:name="Outline List 3" w:semiHidden="1" w:unhideWhenUsed="1"/>
-    <w:lsdException w:name="Table Simple 1" w:semiHidden="1" w:unhideWhenUsed="1"/>
-    <w:lsdException w:name="Table Simple 2" w:semiHidden="1" w:unhideWhenUsed="1"/>
-    <w:lsdException w:name="Table Simple 3" w:semiHidden="1" w:unhideWhenUsed="1"/>
-    <w:lsdException w:name="Table Classic 1" w:semiHidden="1" w:unhideWhenUsed="1"/>
-    <w:lsdException w:name="Table Classic 2" w:semiHidden="1" w:unhideWhenUsed="1"/>
-    <w:lsdException w:name="Table Classic 3" w:semiHidden="1" w:unhideWhenUsed="1"/>
-    <w:lsdException w:name="Table Classic 4" w:semiHidden="1" w:unhideWhenUsed="1"/>
-    <w:lsdException w:name="Table Colorful 1" w:semiHidden="1" w:unhideWhenUsed="1"/>
-    <w:lsdException w:name="Table Colorful 2" w:semiHidden="1" w:unhideWhenUsed="1"/>
-    <w:lsdException w:name="Table Colorful 3" w:semiHidden="1" w:unhideWhenUsed="1"/>
-    <w:lsdException w:name="Table Columns 1" w:semiHidden="1" w:unhideWhenUsed="1"/>
-    <w:lsdException w:name="Table Columns 2" w:semiHidden="1" w:unhideWhenUsed="1"/>
-    <w:lsdException w:name="Table Columns 3" w:semiHidden="1" w:unhideWhenUsed="1"/>
-    <w:lsdException w:name="Table Columns 4" w:semiHidden="1" w:unhideWhenUsed="1"/>
-    <w:lsdException w:name="Table Columns 5" w:semiHidden="1" w:unhideWhenUsed="1"/>
-    <w:lsdException w:name="Table Grid 1" w:semiHidden="1" w:unhideWhenUsed="1"/>
-    <w:lsdException w:name="Table Grid 2" w:semiHidden="1" w:unhideWhenUsed="1"/>
-    <w:lsdException w:name="Table Grid 3" w:semiHidden="1" w:unhideWhenUsed="1"/>
-    <w:lsdException w:name="Table Grid 4" w:semiHidden="1" w:unhideWhenUsed="1"/>
-    <w:lsdException w:name="Table Grid 5" w:semiHidden="1" w:unhideWhenUsed="1"/>
-    <w:lsdException w:name="Table Grid 6" w:semiHidden="1" w:unhideWhenUsed="1"/>
-    <w:lsdException w:name="Table Grid 7" w:semiHidden="1" w:unhideWhenUsed="1"/>
-    <w:lsdException w:name="Table Grid 8" w:semiHidden="1" w:unhideWhenUsed="1"/>
-    <w:lsdException w:name="Table List 1" w:semiHidden="1" w:unhideWhenUsed="1"/>
-    <w:lsdException w:name="Table List 2" w:semiHidden="1" w:unhideWhenUsed="1"/>
-    <w:lsdException w:name="Table List 3" w:semiHidden="1" w:unhideWhenUsed="1"/>
-    <w:lsdException w:name="Table List 4" w:semiHidden="1" w:unhideWhenUsed="1"/>
-    <w:lsdException w:name="Table List 5" w:semiHidden="1" w:unhideWhenUsed="1"/>
-    <w:lsdException w:name="Table List 6" w:semiHidden="1" w:unhideWhenUsed="1"/>
-    <w:lsdException w:name="Table List 7" w:semiHidden="1" w:unhideWhenUsed="1"/>
-    <w:lsdException w:name="Table List 8" w:semiHidden="1" w:unhideWhenUsed="1"/>
-    <w:lsdException w:name="Table 3D effects 1" w:semiHidden="1" w:unhideWhenUsed="1"/>
-    <w:lsdException w:name="Table 3D effects 2" w:semiHidden="1" w:unhideWhenUsed="1"/>
-    <w:lsdException w:name="Table 3D effects 3" w:semiHidden="1" w:unhideWhenUsed="1"/>
-    <w:lsdException w:name="Table Contemporary" w:semiHidden="1" w:unhideWhenUsed="1"/>
-    <w:lsdException w:name="Table Elegant" w:semiHidden="1" w:unhideWhenUsed="1"/>
-    <w:lsdException w:name="Table Professional" w:semiHidden="1" w:unhideWhenUsed="1"/>
-    <w:lsdException w:name="Table Subtle 1" w:semiHidden="1" w:unhideWhenUsed="1"/>
-    <w:lsdException w:name="Table Subtle 2" w:semiHidden="1" w:unhideWhenUsed="1"/>
-    <w:lsdException w:name="Table Web 1" w:semiHidden="1" w:unhideWhenUsed="1"/>
-    <w:lsdException w:name="Table Web 2" w:semiHidden="1" w:unhideWhenUsed="1"/>
-    <w:lsdException w:name="Table Web 3" w:semiHidden="1" w:unhideWhenUsed="1"/>
-    <w:lsdException w:name="Balloon Text" w:semiHidden="1" w:unhideWhenUsed="1"/>
-    <w:lsdException w:name="Table Grid" w:uiPriority="39"/>
-    <w:lsdException w:name="Table Theme" w:semiHidden="1" w:unhideWhenUsed="1"/>
-    <w:lsdException w:name="Placeholder Text" w:semiHidden="1"/>
-    <w:lsdException w:name="No Spacing" w:uiPriority="1" w:qFormat="1"/>
-    <w:lsdException w:name="Light Shading" w:uiPriority="60"/>
-    <w:lsdException w:name="Light List" w:uiPriority="61"/>
-    <w:lsdException w:name="Light Grid" w:uiPriority="62"/>
-    <w:lsdException w:name="Medium Shading 1" w:uiPriority="63"/>
-    <w:lsdException w:name="Medium Shading 2" w:uiPriority="64"/>
-    <w:lsdException w:name="Medium List 1" w:uiPriority="65"/>
-    <w:lsdException w:name="Medium List 2" w:uiPriority="66"/>
-    <w:lsdException w:name="Medium Grid 1" w:uiPriority="67"/>
-    <w:lsdException w:name="Medium Grid 2" w:uiPriority="68"/>
-    <w:lsdException w:name="Medium Grid 3" w:uiPriority="69"/>
-    <w:lsdException w:name="Dark List" w:uiPriority="70"/>
-    <w:lsdException w:name="Colorful Shading" w:uiPriority="71"/>
-    <w:lsdException w:name="Colorful List" w:uiPriority="72"/>
-    <w:lsdException w:name="Colorful Grid" w:uiPriority="73"/>
-    <w:lsdException w:name="Light Shading Accent 1" w:uiPriority="60"/>
-    <w:lsdException w:name="Light List Accent 1" w:uiPriority="61"/>
-    <w:lsdException w:name="Light Grid Accent 1" w:uiPriority="62"/>
-    <w:lsdException w:name="Medium Shading 1 Accent 1" w:uiPriority="63"/>
-    <w:lsdException w:name="Medium Shading 2 Accent 1" w:uiPriority="64"/>
-    <w:lsdException w:name="Medium List 1 Accent 1" w:uiPriority="65"/>
-    <w:lsdException w:name="Revision" w:semiHidden="1"/>
-    <w:lsdException w:name="List Paragraph" w:uiPriority="34" w:qFormat="1"/>
-    <w:lsdException w:name="Quote" w:uiPriority="29" w:qFormat="1"/>
-    <w:lsdException w:name="Intense Quote" w:uiPriority="30" w:qFormat="1"/>
-    <w:lsdException w:name="Medium List 2 Accent 1" w:uiPriority="66"/>
-    <w:lsdException w:name="Medium Grid 1 Accent 1" w:uiPriority="67"/>
-    <w:lsdException w:name="Medium Grid 2 Accent 1" w:uiPriority="68"/>
-    <w:lsdException w:name="Medium Grid 3 Accent 1" w:uiPriority="69"/>
-    <w:lsdException w:name="Dark List Accent 1" w:uiPriority="70"/>
-    <w:lsdException w:name="Colorful Shading Accent 1" w:uiPriority="71"/>
-    <w:lsdException w:name="Colorful List Accent 1" w:uiPriority="72"/>
-    <w:lsdException w:name="Colorful Grid Accent 1" w:uiPriority="73"/>
-    <w:lsdException w:name="Light Shading Accent 2" w:uiPriority="60"/>
-    <w:lsdException w:name="Light List Accent 2" w:uiPriority="61"/>
-    <w:lsdException w:name="Light Grid Accent 2" w:uiPriority="62"/>
-    <w:lsdException w:name="Medium Shading 1 Accent 2" w:uiPriority="63"/>
-    <w:lsdException w:name="Medium Shading 2 Accent 2" w:uiPriority="64"/>
-    <w:lsdException w:name="Medium List 1 Accent 2" w:uiPriority="65"/>
-    <w:lsdException w:name="Medium List 2 Accent 2" w:uiPriority="66"/>
-    <w:lsdException w:name="Medium Grid 1 Accent 2" w:uiPriority="67"/>
-    <w:lsdException w:name="Medium Grid 2 Accent 2" w:uiPriority="68"/>
-    <w:lsdException w:name="Medium Grid 3 Accent 2" w:uiPriority="69"/>
-    <w:lsdException w:name="Dark List Accent 2" w:uiPriority="70"/>
-    <w:lsdException w:name="Colorful Shading Accent 2" w:uiPriority="71"/>
-    <w:lsdException w:name="Colorful List Accent 2" w:uiPriority="72"/>
-    <w:lsdException w:name="Colorful Grid Accent 2" w:uiPriority="73"/>
-    <w:lsdException w:name="Light Shading Accent 3" w:uiPriority="60"/>
-    <w:lsdException w:name="Light List Accent 3" w:uiPriority="61"/>
-    <w:lsdException w:name="Light Grid Accent 3" w:uiPriority="62"/>
-    <w:lsdException w:name="Medium Shading 1 Accent 3" w:uiPriority="63"/>
-    <w:lsdException w:name="Medium Shading 2 Accent 3" w:uiPriority="64"/>
-    <w:lsdException w:name="Medium List 1 Accent 3" w:uiPriority="65"/>
-    <w:lsdException w:name="Medium List 2 Accent 3" w:uiPriority="66"/>
-    <w:lsdException w:name="Medium Grid 1 Accent 3" w:uiPriority="67"/>
-    <w:lsdException w:name="Medium Grid 2 Accent 3" w:uiPriority="68"/>
-    <w:lsdException w:name="Medium Grid 3 Accent 3" w:uiPriority="69"/>
-    <w:lsdException w:name="Dark List Accent 3" w:uiPriority="70"/>
-    <w:lsdException w:name="Colorful Shading Accent 3" w:uiPriority="71"/>
-    <w:lsdException w:name="Colorful List Accent 3" w:uiPriority="72"/>
-    <w:lsdException w:name="Colorful Grid Accent 3" w:uiPriority="73"/>
-    <w:lsdException w:name="Light Shading Accent 4" w:uiPriority="60"/>
-    <w:lsdException w:name="Light List Accent 4" w:uiPriority="61"/>
-    <w:lsdException w:name="Light Grid Accent 4" w:uiPriority="62"/>
-    <w:lsdException w:name="Medium Shading 1 Accent 4" w:uiPriority="63"/>
-    <w:lsdException w:name="Medium Shading 2 Accent 4" w:uiPriority="64"/>
-    <w:lsdException w:name="Medium List 1 Accent 4" w:uiPriority="65"/>
-    <w:lsdException w:name="Medium List 2 Accent 4" w:uiPriority="66"/>
-    <w:lsdException w:name="Medium Grid 1 Accent 4" w:uiPriority="67"/>
-    <w:lsdException w:name="Medium Grid 2 Accent 4" w:uiPriority="68"/>
-    <w:lsdException w:name="Medium Grid 3 Accent 4" w:uiPriority="69"/>
-    <w:lsdException w:name="Dark List Accent 4" w:uiPriority="70"/>
-    <w:lsdException w:name="Colorful Shading Accent 4" w:uiPriority="71"/>
-    <w:lsdException w:name="Colorful List Accent 4" w:uiPriority="72"/>
-    <w:lsdException w:name="Colorful Grid Accent 4" w:uiPriority="73"/>
-    <w:lsdException w:name="Light Shading Accent 5" w:uiPriority="60"/>
-    <w:lsdException w:name="Light List Accent 5" w:uiPriority="61"/>
-    <w:lsdException w:name="Light Grid Accent 5" w:uiPriority="62"/>
-    <w:lsdException w:name="Medium Shading 1 Accent 5" w:uiPriority="63"/>
-    <w:lsdException w:name="Medium Shading 2 Accent 5" w:uiPriority="64"/>
-    <w:lsdException w:name="Medium List 1 Accent 5" w:uiPriority="65"/>
-    <w:lsdException w:name="Medium List 2 Accent 5" w:uiPriority="66"/>
-    <w:lsdException w:name="Medium Grid 1 Accent 5" w:uiPriority="67"/>
-    <w:lsdException w:name="Medium Grid 2 Accent 5" w:uiPriority="68"/>
-    <w:lsdException w:name="Medium Grid 3 Accent 5" w:uiPriority="69"/>
-    <w:lsdException w:name="Dark List Accent 5" w:uiPriority="70"/>
-    <w:lsdException w:name="Colorful Shading Accent 5" w:uiPriority="71"/>
-    <w:lsdException w:name="Colorful List Accent 5" w:uiPriority="72"/>
-    <w:lsdException w:name="Colorful Grid Accent 5" w:uiPriority="73"/>
-    <w:lsdException w:name="Light Shading Accent 6" w:uiPriority="60"/>
-    <w:lsdException w:name="Light List Accent 6" w:uiPriority="61"/>
-    <w:lsdException w:name="Light Grid Accent 6" w:uiPriority="62"/>
-    <w:lsdException w:name="Medium Shading 1 Accent 6" w:uiPriority="63"/>
-    <w:lsdException w:name="Medium Shading 2 Accent 6" w:uiPriority="64"/>
-    <w:lsdException w:name="Medium List 1 Accent 6" w:uiPriority="65"/>
-    <w:lsdException w:name="Medium List 2 Accent 6" w:uiPriority="66"/>
-    <w:lsdException w:name="Medium Grid 1 Accent 6" w:uiPriority="67"/>
-    <w:lsdException w:name="Medium Grid 2 Accent 6" w:uiPriority="68"/>
-    <w:lsdException w:name="Medium Grid 3 Accent 6" w:uiPriority="69"/>
-    <w:lsdException w:name="Dark List Accent 6" w:uiPriority="70"/>
-    <w:lsdException w:name="Colorful Shading Accent 6" w:uiPriority="71"/>
-    <w:lsdException w:name="Colorful List Accent 6" w:uiPriority="72"/>
-    <w:lsdException w:name="Colorful Grid Accent 6" w:uiPriority="73"/>
-    <w:lsdException w:name="Subtle Emphasis" w:uiPriority="19" w:qFormat="1"/>
-    <w:lsdException w:name="Intense Emphasis" w:uiPriority="21" w:qFormat="1"/>
-    <w:lsdException w:name="Subtle Reference" w:uiPriority="31" w:qFormat="1"/>
-    <w:lsdException w:name="Intense Reference" w:uiPriority="32" w:qFormat="1"/>
-    <w:lsdException w:name="Book Title" w:uiPriority="33" w:qFormat="1"/>
-    <w:lsdException w:name="Bibliography" w:semiHidden="1" w:uiPriority="37" w:unhideWhenUsed="1"/>
-    <w:lsdException w:name="TOC Heading" w:semiHidden="1" w:uiPriority="39" w:unhideWhenUsed="1" w:qFormat="1"/>
-    <w:lsdException w:name="Plain Table 1" w:uiPriority="41"/>
-    <w:lsdException w:name="Plain Table 2" w:uiPriority="42"/>
-    <w:lsdException w:name="Plain Table 3" w:uiPriority="43"/>
-    <w:lsdException w:name="Plain Table 4" w:uiPriority="44"/>
-    <w:lsdException w:name="Plain Table 5" w:uiPriority="45"/>
-    <w:lsdException w:name="Grid Table Light" w:uiPriority="40"/>
-    <w:lsdException w:name="Grid Table 1 Light" w:uiPriority="46"/>
-    <w:lsdException w:name="Grid Table 2" w:uiPriority="47"/>
-    <w:lsdException w:name="Grid Table 3" w:uiPriority="48"/>
-    <w:lsdException w:name="Grid Table 4" w:uiPriority="49"/>
-    <w:lsdException w:name="Grid Table 5 Dark" w:uiPriority="50"/>
-    <w:lsdException w:name="Grid Table 6 Colorful" w:uiPriority="51"/>
-    <w:lsdException w:name="Grid Table 7 Colorful" w:uiPriority="52"/>
-    <w:lsdException w:name="Grid Table 1 Light Accent 1" w:uiPriority="46"/>
-    <w:lsdException w:name="Grid Table 2 Accent 1" w:uiPriority="47"/>
-    <w:lsdException w:name="Grid Table 3 Accent 1" w:uiPriority="48"/>
-    <w:lsdException w:name="Grid Table 4 Accent 1" w:uiPriority="49"/>
-    <w:lsdException w:name="Grid Table 5 Dark Accent 1" w:uiPriority="50"/>
-    <w:lsdException w:name="Grid Table 6 Colorful Accent 1" w:uiPriority="51"/>
-    <w:lsdException w:name="Grid Table 7 Colorful Accent 1" w:uiPriority="52"/>
-    <w:lsdException w:name="Grid Table 1 Light Accent 2" w:uiPriority="46"/>
-    <w:lsdException w:name="Grid Table 2 Accent 2" w:uiPriority="47"/>
-    <w:lsdException w:name="Grid Table 3 Accent 2" w:uiPriority="48"/>
-    <w:lsdException w:name="Grid Table 4 Accent 2" w:uiPriority="49"/>
-    <w:lsdException w:name="Grid Table 5 Dark Accent 2" w:uiPriority="50"/>
-    <w:lsdException w:name="Grid Table 6 Colorful Accent 2" w:uiPriority="51"/>
-    <w:lsdException w:name="Grid Table 7 Colorful Accent 2" w:uiPriority="52"/>
-    <w:lsdException w:name="Grid Table 1 Light Accent 3" w:uiPriority="46"/>
-    <w:lsdException w:name="Grid Table 2 Accent 3" w:uiPriority="47"/>
-    <w:lsdException w:name="Grid Table 3 Accent 3" w:uiPriority="48"/>
-    <w:lsdException w:name="Grid Table 4 Accent 3" w:uiPriority="49"/>
-    <w:lsdException w:name="Grid Table 5 Dark Accent 3" w:uiPriority="50"/>
-    <w:lsdException w:name="Grid Table 6 Colorful Accent 3" w:uiPriority="51"/>
-    <w:lsdException w:name="Grid Table 7 Colorful Accent 3" w:uiPriority="52"/>
-    <w:lsdException w:name="Grid Table 1 Light Accent 4" w:uiPriority="46"/>
-    <w:lsdException w:name="Grid Table 2 Accent 4" w:uiPriority="47"/>
-    <w:lsdException w:name="Grid Table 3 Accent 4" w:uiPriority="48"/>
-    <w:lsdException w:name="Grid Table 4 Accent 4" w:uiPriority="49"/>
-    <w:lsdException w:name="Grid Table 5 Dark Accent 4" w:uiPriority="50"/>
-    <w:lsdException w:name="Grid Table 6 Colorful Accent 4" w:uiPriority="51"/>
-    <w:lsdException w:name="Grid Table 7 Colorful Accent 4" w:uiPriority="52"/>
-    <w:lsdException w:name="Grid Table 1 Light Accent 5" w:uiPriority="46"/>
-    <w:lsdException w:name="Grid Table 2 Accent 5" w:uiPriority="47"/>
-    <w:lsdException w:name="Grid Table 3 Accent 5" w:uiPriority="48"/>
-    <w:lsdException w:name="Grid Table 4 Accent 5" w:uiPriority="49"/>
-    <w:lsdException w:name="Grid Table 5 Dark Accent 5" w:uiPriority="50"/>
-    <w:lsdException w:name="Grid Table 6 Colorful Accent 5" w:uiPriority="51"/>
-    <w:lsdException w:name="Grid Table 7 Colorful Accent 5" w:uiPriority="52"/>
-    <w:lsdException w:name="Grid Table 1 Light Accent 6" w:uiPriority="46"/>
-    <w:lsdException w:name="Grid Table 2 Accent 6" w:uiPriority="47"/>
-    <w:lsdException w:name="Grid Table 3 Accent 6" w:uiPriority="48"/>
-    <w:lsdException w:name="Grid Table 4 Accent 6" w:uiPriority="49"/>
-    <w:lsdException w:name="Grid Table 5 Dark Accent 6" w:uiPriority="50"/>
-    <w:lsdException w:name="Grid Table 6 Colorful Accent 6" w:uiPriority="51"/>
-    <w:lsdException w:name="Grid Table 7 Colorful Accent 6" w:uiPriority="52"/>
-    <w:lsdException w:name="List Table 1 Light" w:uiPriority="46"/>
-    <w:lsdException w:name="List Table 2" w:uiPriority="47"/>
-    <w:lsdException w:name="List Table 3" w:uiPriority="48"/>
-    <w:lsdException w:name="List Table 4" w:uiPriority="49"/>
-    <w:lsdException w:name="List Table 5 Dark" w:uiPriority="50"/>
-    <w:lsdException w:name="List Table 6 Colorful" w:uiPriority="51"/>
-    <w:lsdException w:name="List Table 7 Colorful" w:uiPriority="52"/>
-    <w:lsdException w:name="List Table 1 Light Accent 1" w:uiPriority="46"/>
-    <w:lsdException w:name="List Table 2 Accent 1" w:uiPriority="47"/>
-    <w:lsdException w:name="List Table 3 Accent 1" w:uiPriority="48"/>
-    <w:lsdException w:name="List Table 4 Accent 1" w:uiPriority="49"/>
-    <w:lsdException w:name="List Table 5 Dark Accent 1" w:uiPriority="50"/>
-    <w:lsdException w:name="List Table 6 Colorful Accent 1" w:uiPriority="51"/>
-    <w:lsdException w:name="List Table 7 Colorful Accent 1" w:uiPriority="52"/>
-    <w:lsdException w:name="List Table 1 Light Accent 2" w:uiPriority="46"/>
-    <w:lsdException w:name="List Table 2 Accent 2" w:uiPriority="47"/>
-    <w:lsdException w:name="List Table 3 Accent 2" w:uiPriority="48"/>
-    <w:lsdException w:name="List Table 4 Accent 2" w:uiPriority="49"/>
-    <w:lsdException w:name="List Table 5 Dark Accent 2" w:uiPriority="50"/>
-    <w:lsdException w:name="List Table 6 Colorful Accent 2" w:uiPriority="51"/>
-    <w:lsdException w:name="List Table 7 Colorful Accent 2" w:uiPriority="52"/>
-    <w:lsdException w:name="List Table 1 Light Accent 3" w:uiPriority="46"/>
-    <w:lsdException w:name="List Table 2 Accent 3" w:uiPriority="47"/>
-    <w:lsdException w:name="List Table 3 Accent 3" w:uiPriority="48"/>
-    <w:lsdException w:name="List Table 4 Accent 3" w:uiPriority="49"/>
-    <w:lsdException w:name="List Table 5 Dark Accent 3" w:uiPriority="50"/>
-    <w:lsdException w:name="List Table 6 Colorful Accent 3" w:uiPriority="51"/>
-    <w:lsdException w:name="List Table 7 Colorful Accent 3" w:uiPriority="52"/>
-    <w:lsdException w:name="List Table 1 Light Accent 4" w:uiPriority="46"/>
-    <w:lsdException w:name="List Table 2 Accent 4" w:uiPriority="47"/>
-    <w:lsdException w:name="List Table 3 Accent 4" w:uiPriority="48"/>
-    <w:lsdException w:name="List Table 4 Accent 4" w:uiPriority="49"/>
-    <w:lsdException w:name="List Table 5 Dark Accent 4" w:uiPriority="50"/>
-    <w:lsdException w:name="List Table 6 Colorful Accent 4" w:uiPriority="51"/>
-    <w:lsdException w:name="List Table 7 Colorful Accent 4" w:uiPriority="52"/>
-    <w:lsdException w:name="List Table 1 Light Accent 5" w:uiPriority="46"/>
-    <w:lsdException w:name="List Table 2 Accent 5" w:uiPriority="47"/>
-    <w:lsdException w:name="List Table 3 Accent 5" w:uiPriority="48"/>
-    <w:lsdException w:name="List Table 4 Accent 5" w:uiPriority="49"/>
-    <w:lsdException w:name="List Table 5 Dark Accent 5" w:uiPriority="50"/>
-    <w:lsdException w:name="List Table 6 Colorful Accent 5" w:uiPriority="51"/>
-    <w:lsdException w:name="List Table 7 Colorful Accent 5" w:uiPriority="52"/>
-    <w:lsdException w:name="List Table 1 Light Accent 6" w:uiPriority="46"/>
-    <w:lsdException w:name="List Table 2 Accent 6" w:uiPriority="47"/>
-    <w:lsdException w:name="List Table 3 Accent 6" w:uiPriority="48"/>
-    <w:lsdException w:name="List Table 4 Accent 6" w:uiPriority="49"/>
-    <w:lsdException w:name="List Table 5 Dark Accent 6" w:uiPriority="50"/>
-    <w:lsdException w:name="List Table 6 Colorful Accent 6" w:uiPriority="51"/>
-    <w:lsdException w:name="List Table 7 Colorful Accent 6" w:uiPriority="52"/>
+  <w:latentStyles w:defLockedState="0" w:defUIPriority="99" w:defSemiHidden="1" w:defUnhideWhenUsed="1" w:defQFormat="0" w:count="267">
+    <w:lsdException w:name="Normal" w:semiHidden="0" w:uiPriority="0" w:unhideWhenUsed="0" w:qFormat="1"/>
+    <w:lsdException w:name="heading 1" w:semiHidden="0" w:uiPriority="9" w:unhideWhenUsed="0" w:qFormat="1"/>
+    <w:lsdException w:name="heading 2" w:uiPriority="9" w:qFormat="1"/>
+    <w:lsdException w:name="heading 3" w:uiPriority="9" w:qFormat="1"/>
+    <w:lsdException w:name="heading 4" w:uiPriority="9" w:qFormat="1"/>
+    <w:lsdException w:name="heading 5" w:uiPriority="9" w:qFormat="1"/>
+    <w:lsdException w:name="heading 6" w:uiPriority="9" w:qFormat="1"/>
+    <w:lsdException w:name="heading 7" w:uiPriority="9" w:qFormat="1"/>
+    <w:lsdException w:name="heading 8" w:uiPriority="9" w:qFormat="1"/>
+    <w:lsdException w:name="heading 9" w:uiPriority="9" w:qFormat="1"/>
+    <w:lsdException w:name="toc 1" w:uiPriority="39"/>
+    <w:lsdException w:name="toc 2" w:uiPriority="39"/>
+    <w:lsdException w:name="toc 3" w:uiPriority="39"/>
+    <w:lsdException w:name="toc 4" w:uiPriority="39"/>
+    <w:lsdException w:name="toc 5" w:uiPriority="39"/>
+    <w:lsdException w:name="toc 6" w:uiPriority="39"/>
+    <w:lsdException w:name="toc 7" w:uiPriority="39"/>
+    <w:lsdException w:name="toc 8" w:uiPriority="39"/>
+    <w:lsdException w:name="toc 9" w:uiPriority="39"/>
+    <w:lsdException w:name="caption" w:uiPriority="35" w:qFormat="1"/>
+    <w:lsdException w:name="Title" w:semiHidden="0" w:uiPriority="10" w:unhideWhenUsed="0" w:qFormat="1"/>
+    <w:lsdException w:name="Default Paragraph Font" w:uiPriority="1"/>
+    <w:lsdException w:name="Subtitle" w:semiHidden="0" w:uiPriority="11" w:unhideWhenUsed="0" w:qFormat="1"/>
+    <w:lsdException w:name="Strong" w:semiHidden="0" w:uiPriority="22" w:unhideWhenUsed="0" w:qFormat="1"/>
+    <w:lsdException w:name="Emphasis" w:semiHidden="0" w:uiPriority="20" w:unhideWhenUsed="0" w:qFormat="1"/>
+    <w:lsdException w:name="Table Grid" w:semiHidden="0" w:uiPriority="59" w:unhideWhenUsed="0"/>
+    <w:lsdException w:name="Placeholder Text" w:unhideWhenUsed="0"/>
+    <w:lsdException w:name="No Spacing" w:semiHidden="0" w:uiPriority="1" w:unhideWhenUsed="0" w:qFormat="1"/>
+    <w:lsdException w:name="Light Shading" w:semiHidden="0" w:uiPriority="60" w:unhideWhenUsed="0"/>
+    <w:lsdException w:name="Light List" w:semiHidden="0" w:uiPriority="61" w:unhideWhenUsed="0"/>
+    <w:lsdException w:name="Light Grid" w:semiHidden="0" w:uiPriority="62" w:unhideWhenUsed="0"/>
+    <w:lsdException w:name="Medium Shading 1" w:semiHidden="0" w:uiPriority="63" w:unhideWhenUsed="0"/>
+    <w:lsdException w:name="Medium Shading 2" w:semiHidden="0" w:uiPriority="64" w:unhideWhenUsed="0"/>
+    <w:lsdException w:name="Medium List 1" w:semiHidden="0" w:uiPriority="65" w:unhideWhenUsed="0"/>
+    <w:lsdException w:name="Medium List 2" w:semiHidden="0" w:uiPriority="66" w:unhideWhenUsed="0"/>
+    <w:lsdException w:name="Medium Grid 1" w:semiHidden="0" w:uiPriority="67" w:unhideWhenUsed="0"/>
+    <w:lsdException w:name="Medium Grid 2" w:semiHidden="0" w:uiPriority="68" w:unhideWhenUsed="0"/>
+    <w:lsdException w:name="Medium Grid 3" w:semiHidden="0" w:uiPriority="69" w:unhideWhenUsed="0"/>
+    <w:lsdException w:name="Dark List" w:semiHidden="0" w:uiPriority="70" w:unhideWhenUsed="0"/>
+    <w:lsdException w:name="Colorful Shading" w:semiHidden="0" w:uiPriority="71" w:unhideWhenUsed="0"/>
+    <w:lsdException w:name="Colorful List" w:semiHidden="0" w:uiPriority="72" w:unhideWhenUsed="0"/>
+    <w:lsdException w:name="Colorful Grid" w:semiHidden="0" w:uiPriority="73" w:unhideWhenUsed="0"/>
+    <w:lsdException w:name="Light Shading Accent 1" w:semiHidden="0" w:uiPriority="60" w:unhideWhenUsed="0"/>
+    <w:lsdException w:name="Light List Accent 1" w:semiHidden="0" w:uiPriority="61" w:unhideWhenUsed="0"/>
+    <w:lsdException w:name="Light Grid Accent 1" w:semiHidden="0" w:uiPriority="62" w:unhideWhenUsed="0"/>
+    <w:lsdException w:name="Medium Shading 1 Accent 1" w:semiHidden="0" w:uiPriority="63" w:unhideWhenUsed="0"/>
+    <w:lsdException w:name="Medium Shading 2 Accent 1" w:semiHidden="0" w:uiPriority="64" w:unhideWhenUsed="0"/>
+    <w:lsdException w:name="Medium List 1 Accent 1" w:semiHidden="0" w:uiPriority="65" w:unhideWhenUsed="0"/>
+    <w:lsdException w:name="Revision" w:unhideWhenUsed="0"/>
+    <w:lsdException w:name="List Paragraph" w:semiHidden="0" w:uiPriority="34" w:unhideWhenUsed="0" w:qFormat="1"/>
+    <w:lsdException w:name="Quote" w:semiHidden="0" w:uiPriority="29" w:unhideWhenUsed="0" w:qFormat="1"/>
+    <w:lsdException w:name="Intense Quote" w:semiHidden="0" w:uiPriority="30" w:unhideWhenUsed="0" w:qFormat="1"/>
+    <w:lsdException w:name="Medium List 2 Accent 1" w:semiHidden="0" w:uiPriority="66" w:unhideWhenUsed="0"/>
+    <w:lsdException w:name="Medium Grid 1 Accent 1" w:semiHidden="0" w:uiPriority="67" w:unhideWhenUsed="0"/>
+    <w:lsdException w:name="Medium Grid 2 Accent 1" w:semiHidden="0" w:uiPriority="68" w:unhideWhenUsed="0"/>
+    <w:lsdException w:name="Medium Grid 3 Accent 1" w:semiHidden="0" w:uiPriority="69" w:unhideWhenUsed="0"/>
+    <w:lsdException w:name="Dark List Accent 1" w:semiHidden="0" w:uiPriority="70" w:unhideWhenUsed="0"/>
+    <w:lsdException w:name="Colorful Shading Accent 1" w:semiHidden="0" w:uiPriority="71" w:unhideWhenUsed="0"/>
+    <w:lsdException w:name="Colorful List Accent 1" w:semiHidden="0" w:uiPriority="72" w:unhideWhenUsed="0"/>
+    <w:lsdException w:name="Colorful Grid Accent 1" w:semiHidden="0" w:uiPriority="73" w:unhideWhenUsed="0"/>
+    <w:lsdException w:name="Light Shading Accent 2" w:semiHidden="0" w:uiPriority="60" w:unhideWhenUsed="0"/>
+    <w:lsdException w:name="Light List Accent 2" w:semiHidden="0" w:uiPriority="61" w:unhideWhenUsed="0"/>
+    <w:lsdException w:name="Light Grid Accent 2" w:semiHidden="0" w:uiPriority="62" w:unhideWhenUsed="0"/>
+    <w:lsdException w:name="Medium Shading 1 Accent 2" w:semiHidden="0" w:uiPriority="63" w:unhideWhenUsed="0"/>
+    <w:lsdException w:name="Medium Shading 2 Accent 2" w:semiHidden="0" w:uiPriority="64" w:unhideWhenUsed="0"/>
+    <w:lsdException w:name="Medium List 1 Accent 2" w:semiHidden="0" w:uiPriority="65" w:unhideWhenUsed="0"/>
+    <w:lsdException w:name="Medium List 2 Accent 2" w:semiHidden="0" w:uiPriority="66" w:unhideWhenUsed="0"/>
+    <w:lsdException w:name="Medium Grid 1 Accent 2" w:semiHidden="0" w:uiPriority="67" w:unhideWhenUsed="0"/>
+    <w:lsdException w:name="Medium Grid 2 Accent 2" w:semiHidden="0" w:uiPriority="68" w:unhideWhenUsed="0"/>
+    <w:lsdException w:name="Medium Grid 3 Accent 2" w:semiHidden="0" w:uiPriority="69" w:unhideWhenUsed="0"/>
+    <w:lsdException w:name="Dark List Accent 2" w:semiHidden="0" w:uiPriority="70" w:unhideWhenUsed="0"/>
+    <w:lsdException w:name="Colorful Shading Accent 2" w:semiHidden="0" w:uiPriority="71" w:unhideWhenUsed="0"/>
+    <w:lsdException w:name="Colorful List Accent 2" w:semiHidden="0" w:uiPriority="72" w:unhideWhenUsed="0"/>
+    <w:lsdException w:name="Colorful Grid Accent 2" w:semiHidden="0" w:uiPriority="73" w:unhideWhenUsed="0"/>
+    <w:lsdException w:name="Light Shading Accent 3" w:semiHidden="0" w:uiPriority="60" w:unhideWhenUsed="0"/>
+    <w:lsdException w:name="Light List Accent 3" w:semiHidden="0" w:uiPriority="61" w:unhideWhenUsed="0"/>
+    <w:lsdException w:name="Light Grid Accent 3" w:semiHidden="0" w:uiPriority="62" w:unhideWhenUsed="0"/>
+    <w:lsdException w:name="Medium Shading 1 Accent 3" w:semiHidden="0" w:uiPriority="63" w:unhideWhenUsed="0"/>
+    <w:lsdException w:name="Medium Shading 2 Accent 3" w:semiHidden="0" w:uiPriority="64" w:unhideWhenUsed="0"/>
+    <w:lsdException w:name="Medium List 1 Accent 3" w:semiHidden="0" w:uiPriority="65" w:unhideWhenUsed="0"/>
+    <w:lsdException w:name="Medium List 2 Accent 3" w:semiHidden="0" w:uiPriority="66" w:unhideWhenUsed="0"/>
+    <w:lsdException w:name="Medium Grid 1 Accent 3" w:semiHidden="0" w:uiPriority="67" w:unhideWhenUsed="0"/>
+    <w:lsdException w:name="Medium Grid 2 Accent 3" w:semiHidden="0" w:uiPriority="68" w:unhideWhenUsed="0"/>
+    <w:lsdException w:name="Medium Grid 3 Accent 3" w:semiHidden="0" w:uiPriority="69" w:unhideWhenUsed="0"/>
+    <w:lsdException w:name="Dark List Accent 3" w:semiHidden="0" w:uiPriority="70" w:unhideWhenUsed="0"/>
+    <w:lsdException w:name="Colorful Shading Accent 3" w:semiHidden="0" w:uiPriority="71" w:unhideWhenUsed="0"/>
+    <w:lsdException w:name="Colorful List Accent 3" w:semiHidden="0" w:uiPriority="72" w:unhideWhenUsed="0"/>
+    <w:lsdException w:name="Colorful Grid Accent 3" w:semiHidden="0" w:uiPriority="73" w:unhideWhenUsed="0"/>
+    <w:lsdException w:name="Light Shading Accent 4" w:semiHidden="0" w:uiPriority="60" w:unhideWhenUsed="0"/>
+    <w:lsdException w:name="Light List Accent 4" w:semiHidden="0" w:uiPriority="61" w:unhideWhenUsed="0"/>
+    <w:lsdException w:name="Light Grid Accent 4" w:semiHidden="0" w:uiPriority="62" w:unhideWhenUsed="0"/>
+    <w:lsdException w:name="Medium Shading 1 Accent 4" w:semiHidden="0" w:uiPriority="63" w:unhideWhenUsed="0"/>
+    <w:lsdException w:name="Medium Shading 2 Accent 4" w:semiHidden="0" w:uiPriority="64" w:unhideWhenUsed="0"/>
+    <w:lsdException w:name="Medium List 1 Accent 4" w:semiHidden="0" w:uiPriority="65" w:unhideWhenUsed="0"/>
+    <w:lsdException w:name="Medium List 2 Accent 4" w:semiHidden="0" w:uiPriority="66" w:unhideWhenUsed="0"/>
+    <w:lsdException w:name="Medium Grid 1 Accent 4" w:semiHidden="0" w:uiPriority="67" w:unhideWhenUsed="0"/>
+    <w:lsdException w:name="Medium Grid 2 Accent 4" w:semiHidden="0" w:uiPriority="68" w:unhideWhenUsed="0"/>
+    <w:lsdException w:name="Medium Grid 3 Accent 4" w:semiHidden="0" w:uiPriority="69" w:unhideWhenUsed="0"/>
+    <w:lsdException w:name="Dark List Accent 4" w:semiHidden="0" w:uiPriority="70" w:unhideWhenUsed="0"/>
+    <w:lsdException w:name="Colorful Shading Accent 4" w:semiHidden="0" w:uiPriority="71" w:unhideWhenUsed="0"/>
+    <w:lsdException w:name="Colorful List Accent 4" w:semiHidden="0" w:uiPriority="72" w:unhideWhenUsed="0"/>
+    <w:lsdException w:name="Colorful Grid Accent 4" w:semiHidden="0" w:uiPriority="73" w:unhideWhenUsed="0"/>
+    <w:lsdException w:name="Light Shading Accent 5" w:semiHidden="0" w:uiPriority="60" w:unhideWhenUsed="0"/>
+    <w:lsdException w:name="Light List Accent 5" w:semiHidden="0" w:uiPriority="61" w:unhideWhenUsed="0"/>
+    <w:lsdException w:name="Light Grid Accent 5" w:semiHidden="0" w:uiPriority="62" w:unhideWhenUsed="0"/>
+    <w:lsdException w:name="Medium Shading 1 Accent 5" w:semiHidden="0" w:uiPriority="63" w:unhideWhenUsed="0"/>
+    <w:lsdException w:name="Medium Shading 2 Accent 5" w:semiHidden="0" w:uiPriority="64" w:unhideWhenUsed="0"/>
+    <w:lsdException w:name="Medium List 1 Accent 5" w:semiHidden="0" w:uiPriority="65" w:unhideWhenUsed="0"/>
+    <w:lsdException w:name="Medium List 2 Accent 5" w:semiHidden="0" w:uiPriority="66" w:unhideWhenUsed="0"/>
+    <w:lsdException w:name="Medium Grid 1 Accent 5" w:semiHidden="0" w:uiPriority="67" w:unhideWhenUsed="0"/>
+    <w:lsdException w:name="Medium Grid 2 Accent 5" w:semiHidden="0" w:uiPriority="68" w:unhideWhenUsed="0"/>
+    <w:lsdException w:name="Medium Grid 3 Accent 5" w:semiHidden="0" w:uiPriority="69" w:unhideWhenUsed="0"/>
+    <w:lsdException w:name="Dark List Accent 5" w:semiHidden="0" w:uiPriority="70" w:unhideWhenUsed="0"/>
+    <w:lsdException w:name="Colorful Shading Accent 5" w:semiHidden="0" w:uiPriority="71" w:unhideWhenUsed="0"/>
+    <w:lsdException w:name="Colorful List Accent 5" w:semiHidden="0" w:uiPriority="72" w:unhideWhenUsed="0"/>
+    <w:lsdException w:name="Colorful Grid Accent 5" w:semiHidden="0" w:uiPriority="73" w:unhideWhenUsed="0"/>
+    <w:lsdException w:name="Light Shading Accent 6" w:semiHidden="0" w:uiPriority="60" w:unhideWhenUsed="0"/>
+    <w:lsdException w:name="Light List Accent 6" w:semiHidden="0" w:uiPriority="61" w:unhideWhenUsed="0"/>
+    <w:lsdException w:name="Light Grid Accent 6" w:semiHidden="0" w:uiPriority="62" w:unhideWhenUsed="0"/>
+    <w:lsdException w:name="Medium Shading 1 Accent 6" w:semiHidden="0" w:uiPriority="63" w:unhideWhenUsed="0"/>
+    <w:lsdException w:name="Medium Shading 2 Accent 6" w:semiHidden="0" w:uiPriority="64" w:unhideWhenUsed="0"/>
+    <w:lsdException w:name="Medium List 1 Accent 6" w:semiHidden="0" w:uiPriority="65" w:unhideWhenUsed="0"/>
+    <w:lsdException w:name="Medium List 2 Accent 6" w:semiHidden="0" w:uiPriority="66" w:unhideWhenUsed="0"/>
+    <w:lsdException w:name="Medium Grid 1 Accent 6" w:semiHidden="0" w:uiPriority="67" w:unhideWhenUsed="0"/>
+    <w:lsdException w:name="Medium Grid 2 Accent 6" w:semiHidden="0" w:uiPriority="68" w:unhideWhenUsed="0"/>
+    <w:lsdException w:name="Medium Grid 3 Accent 6" w:semiHidden="0" w:uiPriority="69" w:unhideWhenUsed="0"/>
+    <w:lsdException w:name="Dark List Accent 6" w:semiHidden="0" w:uiPriority="70" w:unhideWhenUsed="0"/>
+    <w:lsdException w:name="Colorful Shading Accent 6" w:semiHidden="0" w:uiPriority="71" w:unhideWhenUsed="0"/>
+    <w:lsdException w:name="Colorful List Accent 6" w:semiHidden="0" w:uiPriority="72" w:unhideWhenUsed="0"/>
+    <w:lsdException w:name="Colorful Grid Accent 6" w:semiHidden="0" w:uiPriority="73" w:unhideWhenUsed="0"/>
+    <w:lsdException w:name="Subtle Emphasis" w:semiHidden="0" w:uiPriority="19" w:unhideWhenUsed="0" w:qFormat="1"/>
+    <w:lsdException w:name="Intense Emphasis" w:semiHidden="0" w:uiPriority="21" w:unhideWhenUsed="0" w:qFormat="1"/>
+    <w:lsdException w:name="Subtle Reference" w:semiHidden="0" w:uiPriority="31" w:unhideWhenUsed="0" w:qFormat="1"/>
+    <w:lsdException w:name="Intense Reference" w:semiHidden="0" w:uiPriority="32" w:unhideWhenUsed="0" w:qFormat="1"/>
+    <w:lsdException w:name="Book Title" w:semiHidden="0" w:uiPriority="33" w:unhideWhenUsed="0" w:qFormat="1"/>
+    <w:lsdException w:name="Bibliography" w:uiPriority="37"/>
+    <w:lsdException w:name="TOC Heading" w:uiPriority="39" w:qFormat="1"/>
   </w:latentStyles>
   <w:style w:type="paragraph" w:default="1" w:styleId="Normal">
     <w:name w:val="Normal"/>
@@ -5026,6 +7362,495 @@
       <w:ind w:left="720"/>
       <w:contextualSpacing/>
     </w:pPr>
+  </w:style>
+  <w:style w:type="character" w:styleId="Hipervnculo">
+    <w:name w:val="Hyperlink"/>
+    <w:basedOn w:val="Fuentedeprrafopredeter"/>
+    <w:uiPriority w:val="99"/>
+    <w:unhideWhenUsed/>
+    <w:rsid w:val="00A21771"/>
+    <w:rPr>
+      <w:color w:val="0000FF"/>
+      <w:u w:val="single"/>
+    </w:rPr>
+  </w:style>
+  <w:style w:type="table" w:styleId="Tablaconcuadrcula">
+    <w:name w:val="Table Grid"/>
+    <w:basedOn w:val="Tablanormal"/>
+    <w:uiPriority w:val="59"/>
+    <w:rsid w:val="00C16A1D"/>
+    <w:pPr>
+      <w:spacing w:after="0" w:line="240" w:lineRule="auto"/>
+    </w:pPr>
+    <w:rPr>
+      <w:rFonts w:asciiTheme="minorHAnsi" w:eastAsiaTheme="minorHAnsi" w:hAnsiTheme="minorHAnsi" w:cstheme="minorBidi"/>
+      <w:lang w:eastAsia="en-US"/>
+    </w:rPr>
+    <w:tblPr>
+      <w:tblBorders>
+        <w:top w:val="single" w:sz="4" w:space="0" w:color="auto"/>
+        <w:left w:val="single" w:sz="4" w:space="0" w:color="auto"/>
+        <w:bottom w:val="single" w:sz="4" w:space="0" w:color="auto"/>
+        <w:right w:val="single" w:sz="4" w:space="0" w:color="auto"/>
+        <w:insideH w:val="single" w:sz="4" w:space="0" w:color="auto"/>
+        <w:insideV w:val="single" w:sz="4" w:space="0" w:color="auto"/>
+      </w:tblBorders>
+    </w:tblPr>
+  </w:style>
+</w:styles>
+</file>
+
+<file path=word/stylesWithEffects.xml><?xml version="1.0" encoding="utf-8"?>
+<w:styles xmlns:wpc="http://schemas.microsoft.com/office/word/2010/wordprocessingCanvas" xmlns:mc="http://schemas.openxmlformats.org/markup-compatibility/2006" xmlns:o="urn:schemas-microsoft-com:office:office" xmlns:r="http://schemas.openxmlformats.org/officeDocument/2006/relationships" xmlns:m="http://schemas.openxmlformats.org/officeDocument/2006/math" xmlns:v="urn:schemas-microsoft-com:vml" xmlns:wp14="http://schemas.microsoft.com/office/word/2010/wordprocessingDrawing" xmlns:wp="http://schemas.openxmlformats.org/drawingml/2006/wordprocessingDrawing" xmlns:w10="urn:schemas-microsoft-com:office:word" xmlns:w="http://schemas.openxmlformats.org/wordprocessingml/2006/main" xmlns:w14="http://schemas.microsoft.com/office/word/2010/wordml" xmlns:wpg="http://schemas.microsoft.com/office/word/2010/wordprocessingGroup" xmlns:wpi="http://schemas.microsoft.com/office/word/2010/wordprocessingInk" xmlns:wne="http://schemas.microsoft.com/office/word/2006/wordml" xmlns:wps="http://schemas.microsoft.com/office/word/2010/wordprocessingShape" mc:Ignorable="w14 wp14">
+  <w:docDefaults>
+    <w:rPrDefault>
+      <w:rPr>
+        <w:rFonts w:ascii="Source Sans Pro" w:eastAsia="Source Sans Pro" w:hAnsi="Source Sans Pro" w:cs="Source Sans Pro"/>
+        <w:sz w:val="22"/>
+        <w:szCs w:val="22"/>
+        <w:lang w:val="es-MX" w:eastAsia="es-MX" w:bidi="ar-SA"/>
+      </w:rPr>
+    </w:rPrDefault>
+    <w:pPrDefault>
+      <w:pPr>
+        <w:spacing w:after="200" w:line="276" w:lineRule="auto"/>
+      </w:pPr>
+    </w:pPrDefault>
+  </w:docDefaults>
+  <w:latentStyles w:defLockedState="0" w:defUIPriority="99" w:defSemiHidden="1" w:defUnhideWhenUsed="1" w:defQFormat="0" w:count="267">
+    <w:lsdException w:name="Normal" w:semiHidden="0" w:uiPriority="0" w:unhideWhenUsed="0" w:qFormat="1"/>
+    <w:lsdException w:name="heading 1" w:semiHidden="0" w:uiPriority="9" w:unhideWhenUsed="0" w:qFormat="1"/>
+    <w:lsdException w:name="heading 2" w:uiPriority="9" w:qFormat="1"/>
+    <w:lsdException w:name="heading 3" w:uiPriority="9" w:qFormat="1"/>
+    <w:lsdException w:name="heading 4" w:uiPriority="9" w:qFormat="1"/>
+    <w:lsdException w:name="heading 5" w:uiPriority="9" w:qFormat="1"/>
+    <w:lsdException w:name="heading 6" w:uiPriority="9" w:qFormat="1"/>
+    <w:lsdException w:name="heading 7" w:uiPriority="9" w:qFormat="1"/>
+    <w:lsdException w:name="heading 8" w:uiPriority="9" w:qFormat="1"/>
+    <w:lsdException w:name="heading 9" w:uiPriority="9" w:qFormat="1"/>
+    <w:lsdException w:name="toc 1" w:uiPriority="39"/>
+    <w:lsdException w:name="toc 2" w:uiPriority="39"/>
+    <w:lsdException w:name="toc 3" w:uiPriority="39"/>
+    <w:lsdException w:name="toc 4" w:uiPriority="39"/>
+    <w:lsdException w:name="toc 5" w:uiPriority="39"/>
+    <w:lsdException w:name="toc 6" w:uiPriority="39"/>
+    <w:lsdException w:name="toc 7" w:uiPriority="39"/>
+    <w:lsdException w:name="toc 8" w:uiPriority="39"/>
+    <w:lsdException w:name="toc 9" w:uiPriority="39"/>
+    <w:lsdException w:name="caption" w:uiPriority="35" w:qFormat="1"/>
+    <w:lsdException w:name="Title" w:semiHidden="0" w:uiPriority="10" w:unhideWhenUsed="0" w:qFormat="1"/>
+    <w:lsdException w:name="Default Paragraph Font" w:uiPriority="1"/>
+    <w:lsdException w:name="Subtitle" w:semiHidden="0" w:uiPriority="11" w:unhideWhenUsed="0" w:qFormat="1"/>
+    <w:lsdException w:name="Strong" w:semiHidden="0" w:uiPriority="22" w:unhideWhenUsed="0" w:qFormat="1"/>
+    <w:lsdException w:name="Emphasis" w:semiHidden="0" w:uiPriority="20" w:unhideWhenUsed="0" w:qFormat="1"/>
+    <w:lsdException w:name="Table Grid" w:semiHidden="0" w:uiPriority="59" w:unhideWhenUsed="0"/>
+    <w:lsdException w:name="Placeholder Text" w:unhideWhenUsed="0"/>
+    <w:lsdException w:name="No Spacing" w:semiHidden="0" w:uiPriority="1" w:unhideWhenUsed="0" w:qFormat="1"/>
+    <w:lsdException w:name="Light Shading" w:semiHidden="0" w:uiPriority="60" w:unhideWhenUsed="0"/>
+    <w:lsdException w:name="Light List" w:semiHidden="0" w:uiPriority="61" w:unhideWhenUsed="0"/>
+    <w:lsdException w:name="Light Grid" w:semiHidden="0" w:uiPriority="62" w:unhideWhenUsed="0"/>
+    <w:lsdException w:name="Medium Shading 1" w:semiHidden="0" w:uiPriority="63" w:unhideWhenUsed="0"/>
+    <w:lsdException w:name="Medium Shading 2" w:semiHidden="0" w:uiPriority="64" w:unhideWhenUsed="0"/>
+    <w:lsdException w:name="Medium List 1" w:semiHidden="0" w:uiPriority="65" w:unhideWhenUsed="0"/>
+    <w:lsdException w:name="Medium List 2" w:semiHidden="0" w:uiPriority="66" w:unhideWhenUsed="0"/>
+    <w:lsdException w:name="Medium Grid 1" w:semiHidden="0" w:uiPriority="67" w:unhideWhenUsed="0"/>
+    <w:lsdException w:name="Medium Grid 2" w:semiHidden="0" w:uiPriority="68" w:unhideWhenUsed="0"/>
+    <w:lsdException w:name="Medium Grid 3" w:semiHidden="0" w:uiPriority="69" w:unhideWhenUsed="0"/>
+    <w:lsdException w:name="Dark List" w:semiHidden="0" w:uiPriority="70" w:unhideWhenUsed="0"/>
+    <w:lsdException w:name="Colorful Shading" w:semiHidden="0" w:uiPriority="71" w:unhideWhenUsed="0"/>
+    <w:lsdException w:name="Colorful List" w:semiHidden="0" w:uiPriority="72" w:unhideWhenUsed="0"/>
+    <w:lsdException w:name="Colorful Grid" w:semiHidden="0" w:uiPriority="73" w:unhideWhenUsed="0"/>
+    <w:lsdException w:name="Light Shading Accent 1" w:semiHidden="0" w:uiPriority="60" w:unhideWhenUsed="0"/>
+    <w:lsdException w:name="Light List Accent 1" w:semiHidden="0" w:uiPriority="61" w:unhideWhenUsed="0"/>
+    <w:lsdException w:name="Light Grid Accent 1" w:semiHidden="0" w:uiPriority="62" w:unhideWhenUsed="0"/>
+    <w:lsdException w:name="Medium Shading 1 Accent 1" w:semiHidden="0" w:uiPriority="63" w:unhideWhenUsed="0"/>
+    <w:lsdException w:name="Medium Shading 2 Accent 1" w:semiHidden="0" w:uiPriority="64" w:unhideWhenUsed="0"/>
+    <w:lsdException w:name="Medium List 1 Accent 1" w:semiHidden="0" w:uiPriority="65" w:unhideWhenUsed="0"/>
+    <w:lsdException w:name="Revision" w:unhideWhenUsed="0"/>
+    <w:lsdException w:name="List Paragraph" w:semiHidden="0" w:uiPriority="34" w:unhideWhenUsed="0" w:qFormat="1"/>
+    <w:lsdException w:name="Quote" w:semiHidden="0" w:uiPriority="29" w:unhideWhenUsed="0" w:qFormat="1"/>
+    <w:lsdException w:name="Intense Quote" w:semiHidden="0" w:uiPriority="30" w:unhideWhenUsed="0" w:qFormat="1"/>
+    <w:lsdException w:name="Medium List 2 Accent 1" w:semiHidden="0" w:uiPriority="66" w:unhideWhenUsed="0"/>
+    <w:lsdException w:name="Medium Grid 1 Accent 1" w:semiHidden="0" w:uiPriority="67" w:unhideWhenUsed="0"/>
+    <w:lsdException w:name="Medium Grid 2 Accent 1" w:semiHidden="0" w:uiPriority="68" w:unhideWhenUsed="0"/>
+    <w:lsdException w:name="Medium Grid 3 Accent 1" w:semiHidden="0" w:uiPriority="69" w:unhideWhenUsed="0"/>
+    <w:lsdException w:name="Dark List Accent 1" w:semiHidden="0" w:uiPriority="70" w:unhideWhenUsed="0"/>
+    <w:lsdException w:name="Colorful Shading Accent 1" w:semiHidden="0" w:uiPriority="71" w:unhideWhenUsed="0"/>
+    <w:lsdException w:name="Colorful List Accent 1" w:semiHidden="0" w:uiPriority="72" w:unhideWhenUsed="0"/>
+    <w:lsdException w:name="Colorful Grid Accent 1" w:semiHidden="0" w:uiPriority="73" w:unhideWhenUsed="0"/>
+    <w:lsdException w:name="Light Shading Accent 2" w:semiHidden="0" w:uiPriority="60" w:unhideWhenUsed="0"/>
+    <w:lsdException w:name="Light List Accent 2" w:semiHidden="0" w:uiPriority="61" w:unhideWhenUsed="0"/>
+    <w:lsdException w:name="Light Grid Accent 2" w:semiHidden="0" w:uiPriority="62" w:unhideWhenUsed="0"/>
+    <w:lsdException w:name="Medium Shading 1 Accent 2" w:semiHidden="0" w:uiPriority="63" w:unhideWhenUsed="0"/>
+    <w:lsdException w:name="Medium Shading 2 Accent 2" w:semiHidden="0" w:uiPriority="64" w:unhideWhenUsed="0"/>
+    <w:lsdException w:name="Medium List 1 Accent 2" w:semiHidden="0" w:uiPriority="65" w:unhideWhenUsed="0"/>
+    <w:lsdException w:name="Medium List 2 Accent 2" w:semiHidden="0" w:uiPriority="66" w:unhideWhenUsed="0"/>
+    <w:lsdException w:name="Medium Grid 1 Accent 2" w:semiHidden="0" w:uiPriority="67" w:unhideWhenUsed="0"/>
+    <w:lsdException w:name="Medium Grid 2 Accent 2" w:semiHidden="0" w:uiPriority="68" w:unhideWhenUsed="0"/>
+    <w:lsdException w:name="Medium Grid 3 Accent 2" w:semiHidden="0" w:uiPriority="69" w:unhideWhenUsed="0"/>
+    <w:lsdException w:name="Dark List Accent 2" w:semiHidden="0" w:uiPriority="70" w:unhideWhenUsed="0"/>
+    <w:lsdException w:name="Colorful Shading Accent 2" w:semiHidden="0" w:uiPriority="71" w:unhideWhenUsed="0"/>
+    <w:lsdException w:name="Colorful List Accent 2" w:semiHidden="0" w:uiPriority="72" w:unhideWhenUsed="0"/>
+    <w:lsdException w:name="Colorful Grid Accent 2" w:semiHidden="0" w:uiPriority="73" w:unhideWhenUsed="0"/>
+    <w:lsdException w:name="Light Shading Accent 3" w:semiHidden="0" w:uiPriority="60" w:unhideWhenUsed="0"/>
+    <w:lsdException w:name="Light List Accent 3" w:semiHidden="0" w:uiPriority="61" w:unhideWhenUsed="0"/>
+    <w:lsdException w:name="Light Grid Accent 3" w:semiHidden="0" w:uiPriority="62" w:unhideWhenUsed="0"/>
+    <w:lsdException w:name="Medium Shading 1 Accent 3" w:semiHidden="0" w:uiPriority="63" w:unhideWhenUsed="0"/>
+    <w:lsdException w:name="Medium Shading 2 Accent 3" w:semiHidden="0" w:uiPriority="64" w:unhideWhenUsed="0"/>
+    <w:lsdException w:name="Medium List 1 Accent 3" w:semiHidden="0" w:uiPriority="65" w:unhideWhenUsed="0"/>
+    <w:lsdException w:name="Medium List 2 Accent 3" w:semiHidden="0" w:uiPriority="66" w:unhideWhenUsed="0"/>
+    <w:lsdException w:name="Medium Grid 1 Accent 3" w:semiHidden="0" w:uiPriority="67" w:unhideWhenUsed="0"/>
+    <w:lsdException w:name="Medium Grid 2 Accent 3" w:semiHidden="0" w:uiPriority="68" w:unhideWhenUsed="0"/>
+    <w:lsdException w:name="Medium Grid 3 Accent 3" w:semiHidden="0" w:uiPriority="69" w:unhideWhenUsed="0"/>
+    <w:lsdException w:name="Dark List Accent 3" w:semiHidden="0" w:uiPriority="70" w:unhideWhenUsed="0"/>
+    <w:lsdException w:name="Colorful Shading Accent 3" w:semiHidden="0" w:uiPriority="71" w:unhideWhenUsed="0"/>
+    <w:lsdException w:name="Colorful List Accent 3" w:semiHidden="0" w:uiPriority="72" w:unhideWhenUsed="0"/>
+    <w:lsdException w:name="Colorful Grid Accent 3" w:semiHidden="0" w:uiPriority="73" w:unhideWhenUsed="0"/>
+    <w:lsdException w:name="Light Shading Accent 4" w:semiHidden="0" w:uiPriority="60" w:unhideWhenUsed="0"/>
+    <w:lsdException w:name="Light List Accent 4" w:semiHidden="0" w:uiPriority="61" w:unhideWhenUsed="0"/>
+    <w:lsdException w:name="Light Grid Accent 4" w:semiHidden="0" w:uiPriority="62" w:unhideWhenUsed="0"/>
+    <w:lsdException w:name="Medium Shading 1 Accent 4" w:semiHidden="0" w:uiPriority="63" w:unhideWhenUsed="0"/>
+    <w:lsdException w:name="Medium Shading 2 Accent 4" w:semiHidden="0" w:uiPriority="64" w:unhideWhenUsed="0"/>
+    <w:lsdException w:name="Medium List 1 Accent 4" w:semiHidden="0" w:uiPriority="65" w:unhideWhenUsed="0"/>
+    <w:lsdException w:name="Medium List 2 Accent 4" w:semiHidden="0" w:uiPriority="66" w:unhideWhenUsed="0"/>
+    <w:lsdException w:name="Medium Grid 1 Accent 4" w:semiHidden="0" w:uiPriority="67" w:unhideWhenUsed="0"/>
+    <w:lsdException w:name="Medium Grid 2 Accent 4" w:semiHidden="0" w:uiPriority="68" w:unhideWhenUsed="0"/>
+    <w:lsdException w:name="Medium Grid 3 Accent 4" w:semiHidden="0" w:uiPriority="69" w:unhideWhenUsed="0"/>
+    <w:lsdException w:name="Dark List Accent 4" w:semiHidden="0" w:uiPriority="70" w:unhideWhenUsed="0"/>
+    <w:lsdException w:name="Colorful Shading Accent 4" w:semiHidden="0" w:uiPriority="71" w:unhideWhenUsed="0"/>
+    <w:lsdException w:name="Colorful List Accent 4" w:semiHidden="0" w:uiPriority="72" w:unhideWhenUsed="0"/>
+    <w:lsdException w:name="Colorful Grid Accent 4" w:semiHidden="0" w:uiPriority="73" w:unhideWhenUsed="0"/>
+    <w:lsdException w:name="Light Shading Accent 5" w:semiHidden="0" w:uiPriority="60" w:unhideWhenUsed="0"/>
+    <w:lsdException w:name="Light List Accent 5" w:semiHidden="0" w:uiPriority="61" w:unhideWhenUsed="0"/>
+    <w:lsdException w:name="Light Grid Accent 5" w:semiHidden="0" w:uiPriority="62" w:unhideWhenUsed="0"/>
+    <w:lsdException w:name="Medium Shading 1 Accent 5" w:semiHidden="0" w:uiPriority="63" w:unhideWhenUsed="0"/>
+    <w:lsdException w:name="Medium Shading 2 Accent 5" w:semiHidden="0" w:uiPriority="64" w:unhideWhenUsed="0"/>
+    <w:lsdException w:name="Medium List 1 Accent 5" w:semiHidden="0" w:uiPriority="65" w:unhideWhenUsed="0"/>
+    <w:lsdException w:name="Medium List 2 Accent 5" w:semiHidden="0" w:uiPriority="66" w:unhideWhenUsed="0"/>
+    <w:lsdException w:name="Medium Grid 1 Accent 5" w:semiHidden="0" w:uiPriority="67" w:unhideWhenUsed="0"/>
+    <w:lsdException w:name="Medium Grid 2 Accent 5" w:semiHidden="0" w:uiPriority="68" w:unhideWhenUsed="0"/>
+    <w:lsdException w:name="Medium Grid 3 Accent 5" w:semiHidden="0" w:uiPriority="69" w:unhideWhenUsed="0"/>
+    <w:lsdException w:name="Dark List Accent 5" w:semiHidden="0" w:uiPriority="70" w:unhideWhenUsed="0"/>
+    <w:lsdException w:name="Colorful Shading Accent 5" w:semiHidden="0" w:uiPriority="71" w:unhideWhenUsed="0"/>
+    <w:lsdException w:name="Colorful List Accent 5" w:semiHidden="0" w:uiPriority="72" w:unhideWhenUsed="0"/>
+    <w:lsdException w:name="Colorful Grid Accent 5" w:semiHidden="0" w:uiPriority="73" w:unhideWhenUsed="0"/>
+    <w:lsdException w:name="Light Shading Accent 6" w:semiHidden="0" w:uiPriority="60" w:unhideWhenUsed="0"/>
+    <w:lsdException w:name="Light List Accent 6" w:semiHidden="0" w:uiPriority="61" w:unhideWhenUsed="0"/>
+    <w:lsdException w:name="Light Grid Accent 6" w:semiHidden="0" w:uiPriority="62" w:unhideWhenUsed="0"/>
+    <w:lsdException w:name="Medium Shading 1 Accent 6" w:semiHidden="0" w:uiPriority="63" w:unhideWhenUsed="0"/>
+    <w:lsdException w:name="Medium Shading 2 Accent 6" w:semiHidden="0" w:uiPriority="64" w:unhideWhenUsed="0"/>
+    <w:lsdException w:name="Medium List 1 Accent 6" w:semiHidden="0" w:uiPriority="65" w:unhideWhenUsed="0"/>
+    <w:lsdException w:name="Medium List 2 Accent 6" w:semiHidden="0" w:uiPriority="66" w:unhideWhenUsed="0"/>
+    <w:lsdException w:name="Medium Grid 1 Accent 6" w:semiHidden="0" w:uiPriority="67" w:unhideWhenUsed="0"/>
+    <w:lsdException w:name="Medium Grid 2 Accent 6" w:semiHidden="0" w:uiPriority="68" w:unhideWhenUsed="0"/>
+    <w:lsdException w:name="Medium Grid 3 Accent 6" w:semiHidden="0" w:uiPriority="69" w:unhideWhenUsed="0"/>
+    <w:lsdException w:name="Dark List Accent 6" w:semiHidden="0" w:uiPriority="70" w:unhideWhenUsed="0"/>
+    <w:lsdException w:name="Colorful Shading Accent 6" w:semiHidden="0" w:uiPriority="71" w:unhideWhenUsed="0"/>
+    <w:lsdException w:name="Colorful List Accent 6" w:semiHidden="0" w:uiPriority="72" w:unhideWhenUsed="0"/>
+    <w:lsdException w:name="Colorful Grid Accent 6" w:semiHidden="0" w:uiPriority="73" w:unhideWhenUsed="0"/>
+    <w:lsdException w:name="Subtle Emphasis" w:semiHidden="0" w:uiPriority="19" w:unhideWhenUsed="0" w:qFormat="1"/>
+    <w:lsdException w:name="Intense Emphasis" w:semiHidden="0" w:uiPriority="21" w:unhideWhenUsed="0" w:qFormat="1"/>
+    <w:lsdException w:name="Subtle Reference" w:semiHidden="0" w:uiPriority="31" w:unhideWhenUsed="0" w:qFormat="1"/>
+    <w:lsdException w:name="Intense Reference" w:semiHidden="0" w:uiPriority="32" w:unhideWhenUsed="0" w:qFormat="1"/>
+    <w:lsdException w:name="Book Title" w:semiHidden="0" w:uiPriority="33" w:unhideWhenUsed="0" w:qFormat="1"/>
+    <w:lsdException w:name="Bibliography" w:uiPriority="37"/>
+    <w:lsdException w:name="TOC Heading" w:uiPriority="39" w:qFormat="1"/>
+  </w:latentStyles>
+  <w:style w:type="paragraph" w:default="1" w:styleId="Normal">
+    <w:name w:val="Normal"/>
+  </w:style>
+  <w:style w:type="paragraph" w:styleId="Ttulo1">
+    <w:name w:val="heading 1"/>
+    <w:basedOn w:val="Normal"/>
+    <w:next w:val="Normal"/>
+    <w:pPr>
+      <w:keepNext/>
+      <w:keepLines/>
+      <w:spacing w:before="240" w:after="0"/>
+      <w:outlineLvl w:val="0"/>
+    </w:pPr>
+    <w:rPr>
+      <w:color w:val="205C77"/>
+      <w:sz w:val="32"/>
+      <w:szCs w:val="32"/>
+    </w:rPr>
+  </w:style>
+  <w:style w:type="paragraph" w:styleId="Ttulo2">
+    <w:name w:val="heading 2"/>
+    <w:basedOn w:val="Normal"/>
+    <w:next w:val="Normal"/>
+    <w:pPr>
+      <w:keepNext/>
+      <w:spacing w:before="240" w:after="60" w:line="240" w:lineRule="auto"/>
+      <w:outlineLvl w:val="1"/>
+    </w:pPr>
+    <w:rPr>
+      <w:rFonts w:ascii="Arial" w:eastAsia="Arial" w:hAnsi="Arial" w:cs="Arial"/>
+      <w:b/>
+      <w:i/>
+      <w:sz w:val="28"/>
+      <w:szCs w:val="28"/>
+    </w:rPr>
+  </w:style>
+  <w:style w:type="paragraph" w:styleId="Ttulo3">
+    <w:name w:val="heading 3"/>
+    <w:basedOn w:val="Normal"/>
+    <w:next w:val="Normal"/>
+    <w:pPr>
+      <w:keepNext/>
+      <w:spacing w:before="240" w:after="60" w:line="240" w:lineRule="auto"/>
+      <w:outlineLvl w:val="2"/>
+    </w:pPr>
+    <w:rPr>
+      <w:rFonts w:ascii="Arial" w:eastAsia="Arial" w:hAnsi="Arial" w:cs="Arial"/>
+      <w:b/>
+      <w:sz w:val="26"/>
+      <w:szCs w:val="26"/>
+    </w:rPr>
+  </w:style>
+  <w:style w:type="paragraph" w:styleId="Ttulo4">
+    <w:name w:val="heading 4"/>
+    <w:basedOn w:val="Normal"/>
+    <w:next w:val="Normal"/>
+    <w:pPr>
+      <w:keepNext/>
+      <w:keepLines/>
+      <w:spacing w:before="240" w:after="40"/>
+      <w:outlineLvl w:val="3"/>
+    </w:pPr>
+    <w:rPr>
+      <w:b/>
+      <w:sz w:val="24"/>
+      <w:szCs w:val="24"/>
+    </w:rPr>
+  </w:style>
+  <w:style w:type="paragraph" w:styleId="Ttulo5">
+    <w:name w:val="heading 5"/>
+    <w:basedOn w:val="Normal"/>
+    <w:next w:val="Normal"/>
+    <w:pPr>
+      <w:keepNext/>
+      <w:keepLines/>
+      <w:spacing w:before="220" w:after="40"/>
+      <w:outlineLvl w:val="4"/>
+    </w:pPr>
+    <w:rPr>
+      <w:b/>
+    </w:rPr>
+  </w:style>
+  <w:style w:type="paragraph" w:styleId="Ttulo6">
+    <w:name w:val="heading 6"/>
+    <w:basedOn w:val="Normal"/>
+    <w:next w:val="Normal"/>
+    <w:pPr>
+      <w:keepNext/>
+      <w:keepLines/>
+      <w:spacing w:before="200" w:after="40"/>
+      <w:outlineLvl w:val="5"/>
+    </w:pPr>
+    <w:rPr>
+      <w:b/>
+      <w:sz w:val="20"/>
+      <w:szCs w:val="20"/>
+    </w:rPr>
+  </w:style>
+  <w:style w:type="character" w:default="1" w:styleId="Fuentedeprrafopredeter">
+    <w:name w:val="Default Paragraph Font"/>
+    <w:uiPriority w:val="1"/>
+    <w:semiHidden/>
+    <w:unhideWhenUsed/>
+  </w:style>
+  <w:style w:type="table" w:default="1" w:styleId="Tablanormal">
+    <w:name w:val="Normal Table"/>
+    <w:uiPriority w:val="99"/>
+    <w:semiHidden/>
+    <w:unhideWhenUsed/>
+    <w:tblPr>
+      <w:tblInd w:w="0" w:type="dxa"/>
+      <w:tblCellMar>
+        <w:top w:w="0" w:type="dxa"/>
+        <w:left w:w="108" w:type="dxa"/>
+        <w:bottom w:w="0" w:type="dxa"/>
+        <w:right w:w="108" w:type="dxa"/>
+      </w:tblCellMar>
+    </w:tblPr>
+  </w:style>
+  <w:style w:type="numbering" w:default="1" w:styleId="Sinlista">
+    <w:name w:val="No List"/>
+    <w:uiPriority w:val="99"/>
+    <w:semiHidden/>
+    <w:unhideWhenUsed/>
+  </w:style>
+  <w:style w:type="table" w:customStyle="1" w:styleId="TableNormal">
+    <w:name w:val="Table Normal"/>
+    <w:tblPr>
+      <w:tblCellMar>
+        <w:top w:w="0" w:type="dxa"/>
+        <w:left w:w="0" w:type="dxa"/>
+        <w:bottom w:w="0" w:type="dxa"/>
+        <w:right w:w="0" w:type="dxa"/>
+      </w:tblCellMar>
+    </w:tblPr>
+  </w:style>
+  <w:style w:type="paragraph" w:styleId="Ttulo">
+    <w:name w:val="Title"/>
+    <w:basedOn w:val="Normal"/>
+    <w:next w:val="Normal"/>
+    <w:pPr>
+      <w:keepNext/>
+      <w:keepLines/>
+      <w:spacing w:before="480" w:after="120"/>
+    </w:pPr>
+    <w:rPr>
+      <w:b/>
+      <w:sz w:val="72"/>
+      <w:szCs w:val="72"/>
+    </w:rPr>
+  </w:style>
+  <w:style w:type="paragraph" w:styleId="Subttulo">
+    <w:name w:val="Subtitle"/>
+    <w:basedOn w:val="Normal"/>
+    <w:next w:val="Normal"/>
+    <w:pPr>
+      <w:keepNext/>
+      <w:keepLines/>
+      <w:spacing w:before="360" w:after="80"/>
+    </w:pPr>
+    <w:rPr>
+      <w:rFonts w:ascii="Georgia" w:eastAsia="Georgia" w:hAnsi="Georgia" w:cs="Georgia"/>
+      <w:i/>
+      <w:color w:val="666666"/>
+      <w:sz w:val="48"/>
+      <w:szCs w:val="48"/>
+    </w:rPr>
+  </w:style>
+  <w:style w:type="table" w:customStyle="1" w:styleId="a">
+    <w:basedOn w:val="TableNormal"/>
+    <w:pPr>
+      <w:spacing w:after="0" w:line="240" w:lineRule="auto"/>
+    </w:pPr>
+    <w:rPr>
+      <w:rFonts w:ascii="Calibri" w:eastAsia="Calibri" w:hAnsi="Calibri" w:cs="Calibri"/>
+    </w:rPr>
+    <w:tblPr>
+      <w:tblStyleRowBandSize w:val="1"/>
+      <w:tblStyleColBandSize w:val="1"/>
+      <w:tblCellMar>
+        <w:left w:w="108" w:type="dxa"/>
+        <w:right w:w="108" w:type="dxa"/>
+      </w:tblCellMar>
+    </w:tblPr>
+  </w:style>
+  <w:style w:type="table" w:customStyle="1" w:styleId="a0">
+    <w:basedOn w:val="TableNormal"/>
+    <w:tblPr>
+      <w:tblStyleRowBandSize w:val="1"/>
+      <w:tblStyleColBandSize w:val="1"/>
+      <w:tblCellMar>
+        <w:left w:w="115" w:type="dxa"/>
+        <w:right w:w="115" w:type="dxa"/>
+      </w:tblCellMar>
+    </w:tblPr>
+  </w:style>
+  <w:style w:type="table" w:customStyle="1" w:styleId="a1">
+    <w:basedOn w:val="TableNormal"/>
+    <w:tblPr>
+      <w:tblStyleRowBandSize w:val="1"/>
+      <w:tblStyleColBandSize w:val="1"/>
+      <w:tblCellMar>
+        <w:left w:w="115" w:type="dxa"/>
+        <w:right w:w="115" w:type="dxa"/>
+      </w:tblCellMar>
+    </w:tblPr>
+  </w:style>
+  <w:style w:type="paragraph" w:styleId="Encabezado">
+    <w:name w:val="header"/>
+    <w:basedOn w:val="Normal"/>
+    <w:link w:val="EncabezadoCar"/>
+    <w:uiPriority w:val="99"/>
+    <w:unhideWhenUsed/>
+    <w:rsid w:val="00293935"/>
+    <w:pPr>
+      <w:tabs>
+        <w:tab w:val="center" w:pos="4419"/>
+        <w:tab w:val="right" w:pos="8838"/>
+      </w:tabs>
+      <w:spacing w:after="0" w:line="240" w:lineRule="auto"/>
+    </w:pPr>
+  </w:style>
+  <w:style w:type="character" w:customStyle="1" w:styleId="EncabezadoCar">
+    <w:name w:val="Encabezado Car"/>
+    <w:basedOn w:val="Fuentedeprrafopredeter"/>
+    <w:link w:val="Encabezado"/>
+    <w:uiPriority w:val="99"/>
+    <w:rsid w:val="00293935"/>
+  </w:style>
+  <w:style w:type="paragraph" w:styleId="Piedepgina">
+    <w:name w:val="footer"/>
+    <w:basedOn w:val="Normal"/>
+    <w:link w:val="PiedepginaCar"/>
+    <w:uiPriority w:val="99"/>
+    <w:unhideWhenUsed/>
+    <w:rsid w:val="00293935"/>
+    <w:pPr>
+      <w:tabs>
+        <w:tab w:val="center" w:pos="4419"/>
+        <w:tab w:val="right" w:pos="8838"/>
+      </w:tabs>
+      <w:spacing w:after="0" w:line="240" w:lineRule="auto"/>
+    </w:pPr>
+  </w:style>
+  <w:style w:type="character" w:customStyle="1" w:styleId="PiedepginaCar">
+    <w:name w:val="Pie de página Car"/>
+    <w:basedOn w:val="Fuentedeprrafopredeter"/>
+    <w:link w:val="Piedepgina"/>
+    <w:uiPriority w:val="99"/>
+    <w:rsid w:val="00293935"/>
+  </w:style>
+  <w:style w:type="paragraph" w:styleId="Prrafodelista">
+    <w:name w:val="List Paragraph"/>
+    <w:basedOn w:val="Normal"/>
+    <w:uiPriority w:val="34"/>
+    <w:qFormat/>
+    <w:rsid w:val="00A73DD5"/>
+    <w:pPr>
+      <w:ind w:left="720"/>
+      <w:contextualSpacing/>
+    </w:pPr>
+  </w:style>
+  <w:style w:type="character" w:styleId="Hipervnculo">
+    <w:name w:val="Hyperlink"/>
+    <w:basedOn w:val="Fuentedeprrafopredeter"/>
+    <w:uiPriority w:val="99"/>
+    <w:unhideWhenUsed/>
+    <w:rsid w:val="00A21771"/>
+    <w:rPr>
+      <w:color w:val="0000FF"/>
+      <w:u w:val="single"/>
+    </w:rPr>
+  </w:style>
+  <w:style w:type="table" w:styleId="Tablaconcuadrcula">
+    <w:name w:val="Table Grid"/>
+    <w:basedOn w:val="Tablanormal"/>
+    <w:uiPriority w:val="59"/>
+    <w:rsid w:val="00C16A1D"/>
+    <w:pPr>
+      <w:spacing w:after="0" w:line="240" w:lineRule="auto"/>
+    </w:pPr>
+    <w:rPr>
+      <w:rFonts w:asciiTheme="minorHAnsi" w:eastAsiaTheme="minorHAnsi" w:hAnsiTheme="minorHAnsi" w:cstheme="minorBidi"/>
+      <w:lang w:eastAsia="en-US"/>
+    </w:rPr>
+    <w:tblPr>
+      <w:tblBorders>
+        <w:top w:val="single" w:sz="4" w:space="0" w:color="auto"/>
+        <w:left w:val="single" w:sz="4" w:space="0" w:color="auto"/>
+        <w:bottom w:val="single" w:sz="4" w:space="0" w:color="auto"/>
+        <w:right w:val="single" w:sz="4" w:space="0" w:color="auto"/>
+        <w:insideH w:val="single" w:sz="4" w:space="0" w:color="auto"/>
+        <w:insideV w:val="single" w:sz="4" w:space="0" w:color="auto"/>
+      </w:tblBorders>
+    </w:tblPr>
   </w:style>
 </w:styles>
 </file>

</xml_diff>